<commit_message>
Removed irrelevant sections from Manual Input ADC section.
</commit_message>
<xml_diff>
--- a/Documentation/Component Selection/RTx Manual Remote Design.docx
+++ b/Documentation/Component Selection/RTx Manual Remote Design.docx
@@ -1410,7 +1410,16 @@
         <w:t>The axis manual inputs are potentiometers which are turned by the user to change the position or velocity of each axis.</w:t>
       </w:r>
       <w:r>
-        <w:t xml:space="preserve"> The STM32F407 microcontroller on the STM32-E407 is used</w:t>
+        <w:t xml:space="preserve"> The</w:t>
+      </w:r>
+      <w:r>
+        <w:t xml:space="preserve"> potentiometer positions are measured via the on-chip ADC’s on the</w:t>
+      </w:r>
+      <w:r>
+        <w:t xml:space="preserve"> STM32F407 microcont</w:t>
+      </w:r>
+      <w:r>
+        <w:t>roller on the STM32-E407 development board.</w:t>
       </w:r>
     </w:p>
     <w:p>
@@ -2409,95 +2418,11 @@
     </w:p>
     <w:p>
       <w:pPr>
-        <w:pStyle w:val="Heading4"/>
-        <w:rPr>
-          <w:rFonts w:eastAsiaTheme="minorEastAsia"/>
-        </w:rPr>
-      </w:pPr>
-      <w:r>
-        <w:rPr>
-          <w:rFonts w:eastAsiaTheme="minorEastAsia"/>
-        </w:rPr>
+        <w:pStyle w:val="Heading3"/>
+      </w:pPr>
+      <w:bookmarkStart w:id="5" w:name="_Toc379035192"/>
+      <w:r>
         <w:lastRenderedPageBreak/>
-        <w:t>Topology</w:t>
-      </w:r>
-    </w:p>
-    <w:p>
-      <w:pPr>
-        <w:ind w:left="2160"/>
-        <w:rPr>
-          <w:rFonts w:eastAsiaTheme="minorEastAsia"/>
-        </w:rPr>
-      </w:pPr>
-      <w:r>
-        <w:t>A Sallen-Key topology Butterworth Low-Pass Filter was chosen due to its simplicity, and the ability to attain 3</w:t>
-      </w:r>
-      <w:r>
-        <w:rPr>
-          <w:vertAlign w:val="superscript"/>
-        </w:rPr>
-        <w:t>rd</w:t>
-      </w:r>
-      <w:r>
-        <w:t xml:space="preserve">-order filtering and a low </w:t>
-      </w:r>
-      <m:oMath>
-        <m:sSub>
-          <m:sSubPr>
-            <m:ctrlPr>
-              <w:rPr>
-                <w:rFonts w:ascii="Cambria Math" w:hAnsi="Cambria Math"/>
-                <w:i/>
-              </w:rPr>
-            </m:ctrlPr>
-          </m:sSubPr>
-          <m:e>
-            <m:r>
-              <w:rPr>
-                <w:rFonts w:ascii="Cambria Math" w:hAnsi="Cambria Math"/>
-              </w:rPr>
-              <m:t>f</m:t>
-            </m:r>
-          </m:e>
-          <m:sub>
-            <m:r>
-              <w:rPr>
-                <w:rFonts w:ascii="Cambria Math" w:hAnsi="Cambria Math"/>
-              </w:rPr>
-              <m:t>C</m:t>
-            </m:r>
-          </m:sub>
-        </m:sSub>
-      </m:oMath>
-      <w:r>
-        <w:rPr>
-          <w:rFonts w:eastAsiaTheme="minorEastAsia"/>
-        </w:rPr>
-        <w:t xml:space="preserve"> with relatively low RLC values in combination.</w:t>
-      </w:r>
-    </w:p>
-    <w:p>
-      <w:pPr>
-        <w:pStyle w:val="Heading4"/>
-      </w:pPr>
-      <w:r>
-        <w:t>Op-Amp</w:t>
-      </w:r>
-    </w:p>
-    <w:p>
-      <w:pPr>
-        <w:ind w:left="2160"/>
-      </w:pPr>
-      <w:r>
-        <w:t>The AD861x Op-Amp was chosen to produce the Sallen-Key topology because it is recommended for use in conjunction with the chosen ADC’s.</w:t>
-      </w:r>
-    </w:p>
-    <w:p>
-      <w:pPr>
-        <w:pStyle w:val="Heading3"/>
-      </w:pPr>
-      <w:bookmarkStart w:id="5" w:name="_Toc379035192"/>
-      <w:r>
         <w:t>Consequences</w:t>
       </w:r>
       <w:bookmarkEnd w:id="5"/>
@@ -3262,7 +3187,13 @@
               <w:rPr>
                 <w:rFonts w:ascii="Cambria Math" w:eastAsiaTheme="minorEastAsia" w:hAnsi="Cambria Math"/>
               </w:rPr>
-              <m:t>IH,max</m:t>
+              <m:t>IH,m</m:t>
+            </m:r>
+            <m:r>
+              <w:rPr>
+                <w:rFonts w:ascii="Cambria Math" w:eastAsiaTheme="minorEastAsia" w:hAnsi="Cambria Math"/>
+              </w:rPr>
+              <m:t>ax</m:t>
             </m:r>
           </m:sub>
         </m:sSub>
@@ -3375,6 +3306,7 @@
       </w:pPr>
       <w:proofErr w:type="gramStart"/>
       <w:r>
+        <w:lastRenderedPageBreak/>
         <w:t>W</w:t>
       </w:r>
       <w:r>
@@ -3721,7 +3653,6 @@
         <w:pStyle w:val="Heading4"/>
       </w:pPr>
       <w:r>
-        <w:lastRenderedPageBreak/>
         <w:t>Aux Indicator LEDs</w:t>
       </w:r>
     </w:p>
@@ -3802,7 +3733,11 @@
         <w:ind w:left="2160"/>
       </w:pPr>
       <w:r>
-        <w:t>The LEDs used on the Manual Control box are large, through-hole style components with relatively high forward voltages and current requirements, so the available 5V supply was chosen to power the LEDs. This configuration allows the microcontroller to sink rather than source current in order to illuminate the LEDs, and also eliminates the constraint of microcontroller IO voltage.</w:t>
+        <w:t xml:space="preserve">The LEDs used on the Manual Control box are large, through-hole style components with relatively high forward voltages and current requirements, so the available 5V supply was chosen to power the LEDs. This configuration allows the microcontroller to sink rather than </w:t>
+      </w:r>
+      <w:r>
+        <w:lastRenderedPageBreak/>
+        <w:t>source current in order to illuminate the LEDs, and also eliminates the constraint of microcontroller IO voltage.</w:t>
       </w:r>
     </w:p>
     <w:p>
@@ -4054,7 +3989,6 @@
         <w:pStyle w:val="Heading2"/>
       </w:pPr>
       <w:r>
-        <w:lastRenderedPageBreak/>
         <w:t>Neutral Indicator LED</w:t>
       </w:r>
       <w:r>
@@ -4146,6 +4080,7 @@
         <w:pStyle w:val="Heading3"/>
       </w:pPr>
       <w:r>
+        <w:lastRenderedPageBreak/>
         <w:t>LED Connector Pin-out</w:t>
       </w:r>
     </w:p>
@@ -4563,7 +4498,7 @@
             <w:rPr>
               <w:noProof/>
             </w:rPr>
-            <w:t>8</w:t>
+            <w:t>2</w:t>
           </w:r>
         </w:fldSimple>
         <w:r>
@@ -5162,27 +5097,9 @@
   </w:num>
   <w:num w:numId="7">
     <w:abstractNumId w:val="2"/>
-    <w:lvlOverride w:ilvl="0"/>
-    <w:lvlOverride w:ilvl="1"/>
-    <w:lvlOverride w:ilvl="2"/>
-    <w:lvlOverride w:ilvl="3"/>
-    <w:lvlOverride w:ilvl="4"/>
-    <w:lvlOverride w:ilvl="5"/>
-    <w:lvlOverride w:ilvl="6"/>
-    <w:lvlOverride w:ilvl="7"/>
-    <w:lvlOverride w:ilvl="8"/>
   </w:num>
   <w:num w:numId="8">
     <w:abstractNumId w:val="2"/>
-    <w:lvlOverride w:ilvl="0"/>
-    <w:lvlOverride w:ilvl="1"/>
-    <w:lvlOverride w:ilvl="2"/>
-    <w:lvlOverride w:ilvl="3"/>
-    <w:lvlOverride w:ilvl="4"/>
-    <w:lvlOverride w:ilvl="5"/>
-    <w:lvlOverride w:ilvl="6"/>
-    <w:lvlOverride w:ilvl="7"/>
-    <w:lvlOverride w:ilvl="8"/>
   </w:num>
 </w:numbering>
 </file>
@@ -6103,291 +6020,6 @@
 </w:styles>
 </file>
 
-<file path=word/glossary/document.xml><?xml version="1.0" encoding="utf-8"?>
-<w:glossaryDocument xmlns:ve="http://schemas.openxmlformats.org/markup-compatibility/2006" xmlns:o="urn:schemas-microsoft-com:office:office" xmlns:r="http://schemas.openxmlformats.org/officeDocument/2006/relationships" xmlns:m="http://schemas.openxmlformats.org/officeDocument/2006/math" xmlns:v="urn:schemas-microsoft-com:vml" xmlns:wp="http://schemas.openxmlformats.org/drawingml/2006/wordprocessingDrawing" xmlns:w10="urn:schemas-microsoft-com:office:word" xmlns:w="http://schemas.openxmlformats.org/wordprocessingml/2006/main" xmlns:wne="http://schemas.microsoft.com/office/word/2006/wordml">
-  <w:docParts/>
-</w:glossaryDocument>
-</file>
-
-<file path=word/glossary/fontTable.xml><?xml version="1.0" encoding="utf-8"?>
-<w:fonts xmlns:r="http://schemas.openxmlformats.org/officeDocument/2006/relationships" xmlns:w="http://schemas.openxmlformats.org/wordprocessingml/2006/main">
-  <w:font w:name="Times New Roman">
-    <w:panose1 w:val="02020603050405020304"/>
-    <w:charset w:val="00"/>
-    <w:family w:val="roman"/>
-    <w:pitch w:val="variable"/>
-    <w:sig w:usb0="E0002AFF" w:usb1="C0007841" w:usb2="00000009" w:usb3="00000000" w:csb0="000001FF" w:csb1="00000000"/>
-  </w:font>
-  <w:font w:name="Calibri">
-    <w:panose1 w:val="020F0502020204030204"/>
-    <w:charset w:val="00"/>
-    <w:family w:val="swiss"/>
-    <w:pitch w:val="variable"/>
-    <w:sig w:usb0="E00002FF" w:usb1="4000ACFF" w:usb2="00000001" w:usb3="00000000" w:csb0="0000019F" w:csb1="00000000"/>
-  </w:font>
-  <w:font w:name="Cambria">
-    <w:panose1 w:val="02040503050406030204"/>
-    <w:charset w:val="00"/>
-    <w:family w:val="roman"/>
-    <w:pitch w:val="variable"/>
-    <w:sig w:usb0="E00002FF" w:usb1="400004FF" w:usb2="00000000" w:usb3="00000000" w:csb0="0000019F" w:csb1="00000000"/>
-  </w:font>
-  <w:font w:name="Tahoma">
-    <w:panose1 w:val="020B0604030504040204"/>
-    <w:charset w:val="00"/>
-    <w:family w:val="swiss"/>
-    <w:pitch w:val="variable"/>
-    <w:sig w:usb0="E1002EFF" w:usb1="C000605B" w:usb2="00000029" w:usb3="00000000" w:csb0="000101FF" w:csb1="00000000"/>
-  </w:font>
-  <w:font w:name="Cambria Math">
-    <w:panose1 w:val="02040503050406030204"/>
-    <w:charset w:val="00"/>
-    <w:family w:val="roman"/>
-    <w:pitch w:val="variable"/>
-    <w:sig w:usb0="E00002FF" w:usb1="420024FF" w:usb2="00000000" w:usb3="00000000" w:csb0="0000019F" w:csb1="00000000"/>
-  </w:font>
-</w:fonts>
-</file>
-
-<file path=word/glossary/settings.xml><?xml version="1.0" encoding="utf-8"?>
-<w:settings xmlns:o="urn:schemas-microsoft-com:office:office" xmlns:r="http://schemas.openxmlformats.org/officeDocument/2006/relationships" xmlns:m="http://schemas.openxmlformats.org/officeDocument/2006/math" xmlns:v="urn:schemas-microsoft-com:vml" xmlns:w10="urn:schemas-microsoft-com:office:word" xmlns:w="http://schemas.openxmlformats.org/wordprocessingml/2006/main" xmlns:sl="http://schemas.openxmlformats.org/schemaLibrary/2006/main">
-  <w:view w:val="normal"/>
-  <w:defaultTabStop w:val="720"/>
-  <w:characterSpacingControl w:val="doNotCompress"/>
-  <w:compat>
-    <w:useFELayout/>
-  </w:compat>
-  <w:rsids>
-    <w:rsidRoot w:val="00C64B13"/>
-    <w:rsid w:val="00C64B13"/>
-  </w:rsids>
-  <m:mathPr>
-    <m:mathFont m:val="Cambria Math"/>
-    <m:brkBin m:val="before"/>
-    <m:brkBinSub m:val="--"/>
-    <m:smallFrac m:val="off"/>
-    <m:dispDef/>
-    <m:lMargin m:val="0"/>
-    <m:rMargin m:val="0"/>
-    <m:defJc m:val="centerGroup"/>
-    <m:wrapIndent m:val="1440"/>
-    <m:intLim m:val="subSup"/>
-    <m:naryLim m:val="undOvr"/>
-  </m:mathPr>
-  <w:themeFontLang w:val="en-US"/>
-  <w:clrSchemeMapping w:bg1="light1" w:t1="dark1" w:bg2="light2" w:t2="dark2" w:accent1="accent1" w:accent2="accent2" w:accent3="accent3" w:accent4="accent4" w:accent5="accent5" w:accent6="accent6" w:hyperlink="hyperlink" w:followedHyperlink="followedHyperlink"/>
-  <w:decimalSymbol w:val="."/>
-  <w:listSeparator w:val=","/>
-</w:settings>
-</file>
-
-<file path=word/glossary/styles.xml><?xml version="1.0" encoding="utf-8"?>
-<w:styles xmlns:r="http://schemas.openxmlformats.org/officeDocument/2006/relationships" xmlns:w="http://schemas.openxmlformats.org/wordprocessingml/2006/main">
-  <w:docDefaults>
-    <w:rPrDefault>
-      <w:rPr>
-        <w:rFonts w:asciiTheme="minorHAnsi" w:eastAsiaTheme="minorEastAsia" w:hAnsiTheme="minorHAnsi" w:cstheme="minorBidi"/>
-        <w:sz w:val="22"/>
-        <w:szCs w:val="22"/>
-        <w:lang w:val="en-US" w:eastAsia="en-US" w:bidi="ar-SA"/>
-      </w:rPr>
-    </w:rPrDefault>
-    <w:pPrDefault>
-      <w:pPr>
-        <w:spacing w:after="200" w:line="276" w:lineRule="auto"/>
-      </w:pPr>
-    </w:pPrDefault>
-  </w:docDefaults>
-  <w:latentStyles w:defLockedState="0" w:defUIPriority="99" w:defSemiHidden="1" w:defUnhideWhenUsed="1" w:defQFormat="0" w:count="267">
-    <w:lsdException w:name="Normal" w:semiHidden="0" w:uiPriority="0" w:unhideWhenUsed="0" w:qFormat="1"/>
-    <w:lsdException w:name="heading 1" w:semiHidden="0" w:uiPriority="9" w:unhideWhenUsed="0" w:qFormat="1"/>
-    <w:lsdException w:name="heading 2" w:uiPriority="9" w:qFormat="1"/>
-    <w:lsdException w:name="heading 3" w:uiPriority="9" w:qFormat="1"/>
-    <w:lsdException w:name="heading 4" w:uiPriority="9" w:qFormat="1"/>
-    <w:lsdException w:name="heading 5" w:uiPriority="9" w:qFormat="1"/>
-    <w:lsdException w:name="heading 6" w:uiPriority="9" w:qFormat="1"/>
-    <w:lsdException w:name="heading 7" w:uiPriority="9" w:qFormat="1"/>
-    <w:lsdException w:name="heading 8" w:uiPriority="9" w:qFormat="1"/>
-    <w:lsdException w:name="heading 9" w:uiPriority="9" w:qFormat="1"/>
-    <w:lsdException w:name="toc 1" w:uiPriority="39"/>
-    <w:lsdException w:name="toc 2" w:uiPriority="39"/>
-    <w:lsdException w:name="toc 3" w:uiPriority="39"/>
-    <w:lsdException w:name="toc 4" w:uiPriority="39"/>
-    <w:lsdException w:name="toc 5" w:uiPriority="39"/>
-    <w:lsdException w:name="toc 6" w:uiPriority="39"/>
-    <w:lsdException w:name="toc 7" w:uiPriority="39"/>
-    <w:lsdException w:name="toc 8" w:uiPriority="39"/>
-    <w:lsdException w:name="toc 9" w:uiPriority="39"/>
-    <w:lsdException w:name="caption" w:uiPriority="35" w:qFormat="1"/>
-    <w:lsdException w:name="Title" w:semiHidden="0" w:uiPriority="10" w:unhideWhenUsed="0" w:qFormat="1"/>
-    <w:lsdException w:name="Default Paragraph Font" w:uiPriority="1"/>
-    <w:lsdException w:name="Subtitle" w:semiHidden="0" w:uiPriority="11" w:unhideWhenUsed="0" w:qFormat="1"/>
-    <w:lsdException w:name="Strong" w:semiHidden="0" w:uiPriority="22" w:unhideWhenUsed="0" w:qFormat="1"/>
-    <w:lsdException w:name="Emphasis" w:semiHidden="0" w:uiPriority="20" w:unhideWhenUsed="0" w:qFormat="1"/>
-    <w:lsdException w:name="Table Grid" w:semiHidden="0" w:uiPriority="59" w:unhideWhenUsed="0"/>
-    <w:lsdException w:name="Placeholder Text" w:unhideWhenUsed="0"/>
-    <w:lsdException w:name="No Spacing" w:semiHidden="0" w:uiPriority="1" w:unhideWhenUsed="0" w:qFormat="1"/>
-    <w:lsdException w:name="Light Shading" w:semiHidden="0" w:uiPriority="60" w:unhideWhenUsed="0"/>
-    <w:lsdException w:name="Light List" w:semiHidden="0" w:uiPriority="61" w:unhideWhenUsed="0"/>
-    <w:lsdException w:name="Light Grid" w:semiHidden="0" w:uiPriority="62" w:unhideWhenUsed="0"/>
-    <w:lsdException w:name="Medium Shading 1" w:semiHidden="0" w:uiPriority="63" w:unhideWhenUsed="0"/>
-    <w:lsdException w:name="Medium Shading 2" w:semiHidden="0" w:uiPriority="64" w:unhideWhenUsed="0"/>
-    <w:lsdException w:name="Medium List 1" w:semiHidden="0" w:uiPriority="65" w:unhideWhenUsed="0"/>
-    <w:lsdException w:name="Medium List 2" w:semiHidden="0" w:uiPriority="66" w:unhideWhenUsed="0"/>
-    <w:lsdException w:name="Medium Grid 1" w:semiHidden="0" w:uiPriority="67" w:unhideWhenUsed="0"/>
-    <w:lsdException w:name="Medium Grid 2" w:semiHidden="0" w:uiPriority="68" w:unhideWhenUsed="0"/>
-    <w:lsdException w:name="Medium Grid 3" w:semiHidden="0" w:uiPriority="69" w:unhideWhenUsed="0"/>
-    <w:lsdException w:name="Dark List" w:semiHidden="0" w:uiPriority="70" w:unhideWhenUsed="0"/>
-    <w:lsdException w:name="Colorful Shading" w:semiHidden="0" w:uiPriority="71" w:unhideWhenUsed="0"/>
-    <w:lsdException w:name="Colorful List" w:semiHidden="0" w:uiPriority="72" w:unhideWhenUsed="0"/>
-    <w:lsdException w:name="Colorful Grid" w:semiHidden="0" w:uiPriority="73" w:unhideWhenUsed="0"/>
-    <w:lsdException w:name="Light Shading Accent 1" w:semiHidden="0" w:uiPriority="60" w:unhideWhenUsed="0"/>
-    <w:lsdException w:name="Light List Accent 1" w:semiHidden="0" w:uiPriority="61" w:unhideWhenUsed="0"/>
-    <w:lsdException w:name="Light Grid Accent 1" w:semiHidden="0" w:uiPriority="62" w:unhideWhenUsed="0"/>
-    <w:lsdException w:name="Medium Shading 1 Accent 1" w:semiHidden="0" w:uiPriority="63" w:unhideWhenUsed="0"/>
-    <w:lsdException w:name="Medium Shading 2 Accent 1" w:semiHidden="0" w:uiPriority="64" w:unhideWhenUsed="0"/>
-    <w:lsdException w:name="Medium List 1 Accent 1" w:semiHidden="0" w:uiPriority="65" w:unhideWhenUsed="0"/>
-    <w:lsdException w:name="Revision" w:unhideWhenUsed="0"/>
-    <w:lsdException w:name="List Paragraph" w:semiHidden="0" w:uiPriority="34" w:unhideWhenUsed="0" w:qFormat="1"/>
-    <w:lsdException w:name="Quote" w:semiHidden="0" w:uiPriority="29" w:unhideWhenUsed="0" w:qFormat="1"/>
-    <w:lsdException w:name="Intense Quote" w:semiHidden="0" w:uiPriority="30" w:unhideWhenUsed="0" w:qFormat="1"/>
-    <w:lsdException w:name="Medium List 2 Accent 1" w:semiHidden="0" w:uiPriority="66" w:unhideWhenUsed="0"/>
-    <w:lsdException w:name="Medium Grid 1 Accent 1" w:semiHidden="0" w:uiPriority="67" w:unhideWhenUsed="0"/>
-    <w:lsdException w:name="Medium Grid 2 Accent 1" w:semiHidden="0" w:uiPriority="68" w:unhideWhenUsed="0"/>
-    <w:lsdException w:name="Medium Grid 3 Accent 1" w:semiHidden="0" w:uiPriority="69" w:unhideWhenUsed="0"/>
-    <w:lsdException w:name="Dark List Accent 1" w:semiHidden="0" w:uiPriority="70" w:unhideWhenUsed="0"/>
-    <w:lsdException w:name="Colorful Shading Accent 1" w:semiHidden="0" w:uiPriority="71" w:unhideWhenUsed="0"/>
-    <w:lsdException w:name="Colorful List Accent 1" w:semiHidden="0" w:uiPriority="72" w:unhideWhenUsed="0"/>
-    <w:lsdException w:name="Colorful Grid Accent 1" w:semiHidden="0" w:uiPriority="73" w:unhideWhenUsed="0"/>
-    <w:lsdException w:name="Light Shading Accent 2" w:semiHidden="0" w:uiPriority="60" w:unhideWhenUsed="0"/>
-    <w:lsdException w:name="Light List Accent 2" w:semiHidden="0" w:uiPriority="61" w:unhideWhenUsed="0"/>
-    <w:lsdException w:name="Light Grid Accent 2" w:semiHidden="0" w:uiPriority="62" w:unhideWhenUsed="0"/>
-    <w:lsdException w:name="Medium Shading 1 Accent 2" w:semiHidden="0" w:uiPriority="63" w:unhideWhenUsed="0"/>
-    <w:lsdException w:name="Medium Shading 2 Accent 2" w:semiHidden="0" w:uiPriority="64" w:unhideWhenUsed="0"/>
-    <w:lsdException w:name="Medium List 1 Accent 2" w:semiHidden="0" w:uiPriority="65" w:unhideWhenUsed="0"/>
-    <w:lsdException w:name="Medium List 2 Accent 2" w:semiHidden="0" w:uiPriority="66" w:unhideWhenUsed="0"/>
-    <w:lsdException w:name="Medium Grid 1 Accent 2" w:semiHidden="0" w:uiPriority="67" w:unhideWhenUsed="0"/>
-    <w:lsdException w:name="Medium Grid 2 Accent 2" w:semiHidden="0" w:uiPriority="68" w:unhideWhenUsed="0"/>
-    <w:lsdException w:name="Medium Grid 3 Accent 2" w:semiHidden="0" w:uiPriority="69" w:unhideWhenUsed="0"/>
-    <w:lsdException w:name="Dark List Accent 2" w:semiHidden="0" w:uiPriority="70" w:unhideWhenUsed="0"/>
-    <w:lsdException w:name="Colorful Shading Accent 2" w:semiHidden="0" w:uiPriority="71" w:unhideWhenUsed="0"/>
-    <w:lsdException w:name="Colorful List Accent 2" w:semiHidden="0" w:uiPriority="72" w:unhideWhenUsed="0"/>
-    <w:lsdException w:name="Colorful Grid Accent 2" w:semiHidden="0" w:uiPriority="73" w:unhideWhenUsed="0"/>
-    <w:lsdException w:name="Light Shading Accent 3" w:semiHidden="0" w:uiPriority="60" w:unhideWhenUsed="0"/>
-    <w:lsdException w:name="Light List Accent 3" w:semiHidden="0" w:uiPriority="61" w:unhideWhenUsed="0"/>
-    <w:lsdException w:name="Light Grid Accent 3" w:semiHidden="0" w:uiPriority="62" w:unhideWhenUsed="0"/>
-    <w:lsdException w:name="Medium Shading 1 Accent 3" w:semiHidden="0" w:uiPriority="63" w:unhideWhenUsed="0"/>
-    <w:lsdException w:name="Medium Shading 2 Accent 3" w:semiHidden="0" w:uiPriority="64" w:unhideWhenUsed="0"/>
-    <w:lsdException w:name="Medium List 1 Accent 3" w:semiHidden="0" w:uiPriority="65" w:unhideWhenUsed="0"/>
-    <w:lsdException w:name="Medium List 2 Accent 3" w:semiHidden="0" w:uiPriority="66" w:unhideWhenUsed="0"/>
-    <w:lsdException w:name="Medium Grid 1 Accent 3" w:semiHidden="0" w:uiPriority="67" w:unhideWhenUsed="0"/>
-    <w:lsdException w:name="Medium Grid 2 Accent 3" w:semiHidden="0" w:uiPriority="68" w:unhideWhenUsed="0"/>
-    <w:lsdException w:name="Medium Grid 3 Accent 3" w:semiHidden="0" w:uiPriority="69" w:unhideWhenUsed="0"/>
-    <w:lsdException w:name="Dark List Accent 3" w:semiHidden="0" w:uiPriority="70" w:unhideWhenUsed="0"/>
-    <w:lsdException w:name="Colorful Shading Accent 3" w:semiHidden="0" w:uiPriority="71" w:unhideWhenUsed="0"/>
-    <w:lsdException w:name="Colorful List Accent 3" w:semiHidden="0" w:uiPriority="72" w:unhideWhenUsed="0"/>
-    <w:lsdException w:name="Colorful Grid Accent 3" w:semiHidden="0" w:uiPriority="73" w:unhideWhenUsed="0"/>
-    <w:lsdException w:name="Light Shading Accent 4" w:semiHidden="0" w:uiPriority="60" w:unhideWhenUsed="0"/>
-    <w:lsdException w:name="Light List Accent 4" w:semiHidden="0" w:uiPriority="61" w:unhideWhenUsed="0"/>
-    <w:lsdException w:name="Light Grid Accent 4" w:semiHidden="0" w:uiPriority="62" w:unhideWhenUsed="0"/>
-    <w:lsdException w:name="Medium Shading 1 Accent 4" w:semiHidden="0" w:uiPriority="63" w:unhideWhenUsed="0"/>
-    <w:lsdException w:name="Medium Shading 2 Accent 4" w:semiHidden="0" w:uiPriority="64" w:unhideWhenUsed="0"/>
-    <w:lsdException w:name="Medium List 1 Accent 4" w:semiHidden="0" w:uiPriority="65" w:unhideWhenUsed="0"/>
-    <w:lsdException w:name="Medium List 2 Accent 4" w:semiHidden="0" w:uiPriority="66" w:unhideWhenUsed="0"/>
-    <w:lsdException w:name="Medium Grid 1 Accent 4" w:semiHidden="0" w:uiPriority="67" w:unhideWhenUsed="0"/>
-    <w:lsdException w:name="Medium Grid 2 Accent 4" w:semiHidden="0" w:uiPriority="68" w:unhideWhenUsed="0"/>
-    <w:lsdException w:name="Medium Grid 3 Accent 4" w:semiHidden="0" w:uiPriority="69" w:unhideWhenUsed="0"/>
-    <w:lsdException w:name="Dark List Accent 4" w:semiHidden="0" w:uiPriority="70" w:unhideWhenUsed="0"/>
-    <w:lsdException w:name="Colorful Shading Accent 4" w:semiHidden="0" w:uiPriority="71" w:unhideWhenUsed="0"/>
-    <w:lsdException w:name="Colorful List Accent 4" w:semiHidden="0" w:uiPriority="72" w:unhideWhenUsed="0"/>
-    <w:lsdException w:name="Colorful Grid Accent 4" w:semiHidden="0" w:uiPriority="73" w:unhideWhenUsed="0"/>
-    <w:lsdException w:name="Light Shading Accent 5" w:semiHidden="0" w:uiPriority="60" w:unhideWhenUsed="0"/>
-    <w:lsdException w:name="Light List Accent 5" w:semiHidden="0" w:uiPriority="61" w:unhideWhenUsed="0"/>
-    <w:lsdException w:name="Light Grid Accent 5" w:semiHidden="0" w:uiPriority="62" w:unhideWhenUsed="0"/>
-    <w:lsdException w:name="Medium Shading 1 Accent 5" w:semiHidden="0" w:uiPriority="63" w:unhideWhenUsed="0"/>
-    <w:lsdException w:name="Medium Shading 2 Accent 5" w:semiHidden="0" w:uiPriority="64" w:unhideWhenUsed="0"/>
-    <w:lsdException w:name="Medium List 1 Accent 5" w:semiHidden="0" w:uiPriority="65" w:unhideWhenUsed="0"/>
-    <w:lsdException w:name="Medium List 2 Accent 5" w:semiHidden="0" w:uiPriority="66" w:unhideWhenUsed="0"/>
-    <w:lsdException w:name="Medium Grid 1 Accent 5" w:semiHidden="0" w:uiPriority="67" w:unhideWhenUsed="0"/>
-    <w:lsdException w:name="Medium Grid 2 Accent 5" w:semiHidden="0" w:uiPriority="68" w:unhideWhenUsed="0"/>
-    <w:lsdException w:name="Medium Grid 3 Accent 5" w:semiHidden="0" w:uiPriority="69" w:unhideWhenUsed="0"/>
-    <w:lsdException w:name="Dark List Accent 5" w:semiHidden="0" w:uiPriority="70" w:unhideWhenUsed="0"/>
-    <w:lsdException w:name="Colorful Shading Accent 5" w:semiHidden="0" w:uiPriority="71" w:unhideWhenUsed="0"/>
-    <w:lsdException w:name="Colorful List Accent 5" w:semiHidden="0" w:uiPriority="72" w:unhideWhenUsed="0"/>
-    <w:lsdException w:name="Colorful Grid Accent 5" w:semiHidden="0" w:uiPriority="73" w:unhideWhenUsed="0"/>
-    <w:lsdException w:name="Light Shading Accent 6" w:semiHidden="0" w:uiPriority="60" w:unhideWhenUsed="0"/>
-    <w:lsdException w:name="Light List Accent 6" w:semiHidden="0" w:uiPriority="61" w:unhideWhenUsed="0"/>
-    <w:lsdException w:name="Light Grid Accent 6" w:semiHidden="0" w:uiPriority="62" w:unhideWhenUsed="0"/>
-    <w:lsdException w:name="Medium Shading 1 Accent 6" w:semiHidden="0" w:uiPriority="63" w:unhideWhenUsed="0"/>
-    <w:lsdException w:name="Medium Shading 2 Accent 6" w:semiHidden="0" w:uiPriority="64" w:unhideWhenUsed="0"/>
-    <w:lsdException w:name="Medium List 1 Accent 6" w:semiHidden="0" w:uiPriority="65" w:unhideWhenUsed="0"/>
-    <w:lsdException w:name="Medium List 2 Accent 6" w:semiHidden="0" w:uiPriority="66" w:unhideWhenUsed="0"/>
-    <w:lsdException w:name="Medium Grid 1 Accent 6" w:semiHidden="0" w:uiPriority="67" w:unhideWhenUsed="0"/>
-    <w:lsdException w:name="Medium Grid 2 Accent 6" w:semiHidden="0" w:uiPriority="68" w:unhideWhenUsed="0"/>
-    <w:lsdException w:name="Medium Grid 3 Accent 6" w:semiHidden="0" w:uiPriority="69" w:unhideWhenUsed="0"/>
-    <w:lsdException w:name="Dark List Accent 6" w:semiHidden="0" w:uiPriority="70" w:unhideWhenUsed="0"/>
-    <w:lsdException w:name="Colorful Shading Accent 6" w:semiHidden="0" w:uiPriority="71" w:unhideWhenUsed="0"/>
-    <w:lsdException w:name="Colorful List Accent 6" w:semiHidden="0" w:uiPriority="72" w:unhideWhenUsed="0"/>
-    <w:lsdException w:name="Colorful Grid Accent 6" w:semiHidden="0" w:uiPriority="73" w:unhideWhenUsed="0"/>
-    <w:lsdException w:name="Subtle Emphasis" w:semiHidden="0" w:uiPriority="19" w:unhideWhenUsed="0" w:qFormat="1"/>
-    <w:lsdException w:name="Intense Emphasis" w:semiHidden="0" w:uiPriority="21" w:unhideWhenUsed="0" w:qFormat="1"/>
-    <w:lsdException w:name="Subtle Reference" w:semiHidden="0" w:uiPriority="31" w:unhideWhenUsed="0" w:qFormat="1"/>
-    <w:lsdException w:name="Intense Reference" w:semiHidden="0" w:uiPriority="32" w:unhideWhenUsed="0" w:qFormat="1"/>
-    <w:lsdException w:name="Book Title" w:semiHidden="0" w:uiPriority="33" w:unhideWhenUsed="0" w:qFormat="1"/>
-    <w:lsdException w:name="Bibliography" w:uiPriority="37"/>
-    <w:lsdException w:name="TOC Heading" w:uiPriority="39" w:qFormat="1"/>
-  </w:latentStyles>
-  <w:style w:type="paragraph" w:default="1" w:styleId="Normal">
-    <w:name w:val="Normal"/>
-    <w:qFormat/>
-  </w:style>
-  <w:style w:type="character" w:default="1" w:styleId="DefaultParagraphFont">
-    <w:name w:val="Default Paragraph Font"/>
-    <w:uiPriority w:val="1"/>
-    <w:semiHidden/>
-    <w:unhideWhenUsed/>
-  </w:style>
-  <w:style w:type="table" w:default="1" w:styleId="TableNormal">
-    <w:name w:val="Normal Table"/>
-    <w:uiPriority w:val="99"/>
-    <w:semiHidden/>
-    <w:unhideWhenUsed/>
-    <w:qFormat/>
-    <w:tblPr>
-      <w:tblInd w:w="0" w:type="dxa"/>
-      <w:tblCellMar>
-        <w:top w:w="0" w:type="dxa"/>
-        <w:left w:w="108" w:type="dxa"/>
-        <w:bottom w:w="0" w:type="dxa"/>
-        <w:right w:w="108" w:type="dxa"/>
-      </w:tblCellMar>
-    </w:tblPr>
-  </w:style>
-  <w:style w:type="numbering" w:default="1" w:styleId="NoList">
-    <w:name w:val="No List"/>
-    <w:uiPriority w:val="99"/>
-    <w:semiHidden/>
-    <w:unhideWhenUsed/>
-  </w:style>
-  <w:style w:type="character" w:styleId="PlaceholderText">
-    <w:name w:val="Placeholder Text"/>
-    <w:basedOn w:val="DefaultParagraphFont"/>
-    <w:uiPriority w:val="99"/>
-    <w:semiHidden/>
-    <w:rsid w:val="00C64B13"/>
-    <w:rPr>
-      <w:color w:val="808080"/>
-    </w:rPr>
-  </w:style>
-</w:styles>
-</file>
-
-<file path=word/glossary/webSettings.xml><?xml version="1.0" encoding="utf-8"?>
-<w:webSettings xmlns:r="http://schemas.openxmlformats.org/officeDocument/2006/relationships" xmlns:w="http://schemas.openxmlformats.org/wordprocessingml/2006/main">
-  <w:optimizeForBrowser/>
-</w:webSettings>
-</file>
-
 <file path=word/theme/theme1.xml><?xml version="1.0" encoding="utf-8"?>
 <a:theme xmlns:a="http://schemas.openxmlformats.org/drawingml/2006/main" name="Office Theme">
   <a:themeElements>
@@ -6678,7 +6310,7 @@
 </file>
 
 <file path=customXml/itemProps1.xml><?xml version="1.0" encoding="utf-8"?>
-<ds:datastoreItem xmlns:ds="http://schemas.openxmlformats.org/officeDocument/2006/customXml" ds:itemID="{58087FA3-994D-41D6-8A8B-12D162FE4881}">
+<ds:datastoreItem xmlns:ds="http://schemas.openxmlformats.org/officeDocument/2006/customXml" ds:itemID="{1B30B6BE-9BB0-412F-AF63-67870E51A703}">
   <ds:schemaRefs>
     <ds:schemaRef ds:uri="http://schemas.openxmlformats.org/officeDocument/2006/bibliography"/>
   </ds:schemaRefs>

</xml_diff>

<commit_message>
Added values for manual input LPF components. Completed RTx Manual Remote Design document.
</commit_message>
<xml_diff>
--- a/Documentation/Component Selection/RTx Manual Remote Design.docx
+++ b/Documentation/Component Selection/RTx Manual Remote Design.docx
@@ -29,8 +29,7 @@
       <w:pPr>
         <w:pStyle w:val="Subtitle"/>
         <w:rPr>
-          <w:i w:val="0"/>
-          <w:iCs w:val="0"/>
+          <w:rStyle w:val="Emphasis"/>
         </w:rPr>
       </w:pPr>
       <w:r>
@@ -38,6 +37,34 @@
           <w:rStyle w:val="Emphasis"/>
         </w:rPr>
         <w:t>RocketTracks Capstone 2014</w:t>
+      </w:r>
+    </w:p>
+    <w:p>
+      <w:r>
+        <w:t>The Manual Remote Adapter Board allows simple connection of the manual control box inputs and indicator LED’s</w:t>
+      </w:r>
+      <w:r>
+        <w:t xml:space="preserve"> to the </w:t>
+      </w:r>
+      <w:proofErr w:type="spellStart"/>
+      <w:r>
+        <w:t>Olimex</w:t>
+      </w:r>
+      <w:proofErr w:type="spellEnd"/>
+      <w:r>
+        <w:t xml:space="preserve"> STM32-E407 Development Board which will be used to process manual inputs and communicate with the RTX Controller Board.</w:t>
+      </w:r>
+      <w:r>
+        <w:t xml:space="preserve"> </w:t>
+      </w:r>
+      <w:r>
+        <w:t xml:space="preserve">The Adapter Board </w:t>
+      </w:r>
+      <w:r>
+        <w:t>includes appropriate pull-up, pull-down, current-limiting and filtering circuits as required for the various input and output signals.</w:t>
+      </w:r>
+      <w:r>
+        <w:t xml:space="preserve"> The Adapter Board is powered entirely from the STM32-E407.</w:t>
       </w:r>
     </w:p>
     <w:p>
@@ -105,7 +132,7 @@
           <w:r>
             <w:fldChar w:fldCharType="separate"/>
           </w:r>
-          <w:hyperlink w:anchor="_Toc379035187" w:history="1">
+          <w:hyperlink w:anchor="_Toc381093308" w:history="1">
             <w:r>
               <w:rPr>
                 <w:rStyle w:val="Hyperlink"/>
@@ -146,7 +173,7 @@
                 <w:noProof/>
                 <w:webHidden/>
               </w:rPr>
-              <w:instrText xml:space="preserve"> PAGEREF _Toc379035187 \h </w:instrText>
+              <w:instrText xml:space="preserve"> PAGEREF _Toc381093308 \h </w:instrText>
             </w:r>
             <w:r>
               <w:rPr>
@@ -166,7 +193,7 @@
                 <w:noProof/>
                 <w:webHidden/>
               </w:rPr>
-              <w:t>3</w:t>
+              <w:t>4</w:t>
             </w:r>
             <w:r>
               <w:rPr>
@@ -189,7 +216,7 @@
               <w:noProof/>
             </w:rPr>
           </w:pPr>
-          <w:hyperlink w:anchor="_Toc379035188" w:history="1">
+          <w:hyperlink w:anchor="_Toc381093309" w:history="1">
             <w:r>
               <w:rPr>
                 <w:rStyle w:val="Hyperlink"/>
@@ -230,7 +257,7 @@
                 <w:noProof/>
                 <w:webHidden/>
               </w:rPr>
-              <w:instrText xml:space="preserve"> PAGEREF _Toc379035188 \h </w:instrText>
+              <w:instrText xml:space="preserve"> PAGEREF _Toc381093309 \h </w:instrText>
             </w:r>
             <w:r>
               <w:rPr>
@@ -250,7 +277,7 @@
                 <w:noProof/>
                 <w:webHidden/>
               </w:rPr>
-              <w:t>3</w:t>
+              <w:t>4</w:t>
             </w:r>
             <w:r>
               <w:rPr>
@@ -273,7 +300,7 @@
               <w:noProof/>
             </w:rPr>
           </w:pPr>
-          <w:hyperlink w:anchor="_Toc379035189" w:history="1">
+          <w:hyperlink w:anchor="_Toc381093310" w:history="1">
             <w:r>
               <w:rPr>
                 <w:rStyle w:val="Hyperlink"/>
@@ -314,7 +341,7 @@
                 <w:noProof/>
                 <w:webHidden/>
               </w:rPr>
-              <w:instrText xml:space="preserve"> PAGEREF _Toc379035189 \h </w:instrText>
+              <w:instrText xml:space="preserve"> PAGEREF _Toc381093310 \h </w:instrText>
             </w:r>
             <w:r>
               <w:rPr>
@@ -334,7 +361,7 @@
                 <w:noProof/>
                 <w:webHidden/>
               </w:rPr>
-              <w:t>3</w:t>
+              <w:t>4</w:t>
             </w:r>
             <w:r>
               <w:rPr>
@@ -357,7 +384,7 @@
               <w:noProof/>
             </w:rPr>
           </w:pPr>
-          <w:hyperlink w:anchor="_Toc379035190" w:history="1">
+          <w:hyperlink w:anchor="_Toc381093311" w:history="1">
             <w:r>
               <w:rPr>
                 <w:rStyle w:val="Hyperlink"/>
@@ -398,7 +425,7 @@
                 <w:noProof/>
                 <w:webHidden/>
               </w:rPr>
-              <w:instrText xml:space="preserve"> PAGEREF _Toc379035190 \h </w:instrText>
+              <w:instrText xml:space="preserve"> PAGEREF _Toc381093311 \h </w:instrText>
             </w:r>
             <w:r>
               <w:rPr>
@@ -418,7 +445,7 @@
                 <w:noProof/>
                 <w:webHidden/>
               </w:rPr>
-              <w:t>3</w:t>
+              <w:t>4</w:t>
             </w:r>
             <w:r>
               <w:rPr>
@@ -441,7 +468,7 @@
               <w:noProof/>
             </w:rPr>
           </w:pPr>
-          <w:hyperlink w:anchor="_Toc379035191" w:history="1">
+          <w:hyperlink w:anchor="_Toc381093312" w:history="1">
             <w:r>
               <w:rPr>
                 <w:rStyle w:val="Hyperlink"/>
@@ -482,7 +509,7 @@
                 <w:noProof/>
                 <w:webHidden/>
               </w:rPr>
-              <w:instrText xml:space="preserve"> PAGEREF _Toc379035191 \h </w:instrText>
+              <w:instrText xml:space="preserve"> PAGEREF _Toc381093312 \h </w:instrText>
             </w:r>
             <w:r>
               <w:rPr>
@@ -502,7 +529,259 @@
                 <w:noProof/>
                 <w:webHidden/>
               </w:rPr>
-              <w:t>3</w:t>
+              <w:t>4</w:t>
+            </w:r>
+            <w:r>
+              <w:rPr>
+                <w:noProof/>
+                <w:webHidden/>
+              </w:rPr>
+              <w:fldChar w:fldCharType="end"/>
+            </w:r>
+          </w:hyperlink>
+        </w:p>
+        <w:p>
+          <w:pPr>
+            <w:pStyle w:val="TOC1"/>
+            <w:tabs>
+              <w:tab w:val="left" w:pos="440"/>
+              <w:tab w:val="right" w:leader="dot" w:pos="10790"/>
+            </w:tabs>
+            <w:rPr>
+              <w:rFonts w:eastAsiaTheme="minorEastAsia"/>
+              <w:noProof/>
+            </w:rPr>
+          </w:pPr>
+          <w:hyperlink w:anchor="_Toc381093313" w:history="1">
+            <w:r>
+              <w:rPr>
+                <w:rStyle w:val="Hyperlink"/>
+                <w:noProof/>
+              </w:rPr>
+              <w:t>II.</w:t>
+            </w:r>
+            <w:r>
+              <w:rPr>
+                <w:rFonts w:eastAsiaTheme="minorEastAsia"/>
+                <w:noProof/>
+              </w:rPr>
+              <w:tab/>
+            </w:r>
+            <w:r>
+              <w:rPr>
+                <w:rStyle w:val="Hyperlink"/>
+                <w:noProof/>
+              </w:rPr>
+              <w:t>Drive Enable Switch</w:t>
+            </w:r>
+            <w:r>
+              <w:rPr>
+                <w:noProof/>
+                <w:webHidden/>
+              </w:rPr>
+              <w:tab/>
+            </w:r>
+            <w:r>
+              <w:rPr>
+                <w:noProof/>
+                <w:webHidden/>
+              </w:rPr>
+              <w:fldChar w:fldCharType="begin"/>
+            </w:r>
+            <w:r>
+              <w:rPr>
+                <w:noProof/>
+                <w:webHidden/>
+              </w:rPr>
+              <w:instrText xml:space="preserve"> PAGEREF _Toc381093313 \h </w:instrText>
+            </w:r>
+            <w:r>
+              <w:rPr>
+                <w:noProof/>
+                <w:webHidden/>
+              </w:rPr>
+            </w:r>
+            <w:r>
+              <w:rPr>
+                <w:noProof/>
+                <w:webHidden/>
+              </w:rPr>
+              <w:fldChar w:fldCharType="separate"/>
+            </w:r>
+            <w:r>
+              <w:rPr>
+                <w:noProof/>
+                <w:webHidden/>
+              </w:rPr>
+              <w:t>4</w:t>
+            </w:r>
+            <w:r>
+              <w:rPr>
+                <w:noProof/>
+                <w:webHidden/>
+              </w:rPr>
+              <w:fldChar w:fldCharType="end"/>
+            </w:r>
+          </w:hyperlink>
+        </w:p>
+        <w:p>
+          <w:pPr>
+            <w:pStyle w:val="TOC2"/>
+            <w:tabs>
+              <w:tab w:val="left" w:pos="660"/>
+              <w:tab w:val="right" w:leader="dot" w:pos="10790"/>
+            </w:tabs>
+            <w:rPr>
+              <w:rFonts w:eastAsiaTheme="minorEastAsia"/>
+              <w:noProof/>
+            </w:rPr>
+          </w:pPr>
+          <w:hyperlink w:anchor="_Toc381093314" w:history="1">
+            <w:r>
+              <w:rPr>
+                <w:rStyle w:val="Hyperlink"/>
+                <w:noProof/>
+              </w:rPr>
+              <w:t>A.</w:t>
+            </w:r>
+            <w:r>
+              <w:rPr>
+                <w:rFonts w:eastAsiaTheme="minorEastAsia"/>
+                <w:noProof/>
+              </w:rPr>
+              <w:tab/>
+            </w:r>
+            <w:r>
+              <w:rPr>
+                <w:rStyle w:val="Hyperlink"/>
+                <w:noProof/>
+              </w:rPr>
+              <w:t>Drive Enable Switch Overview</w:t>
+            </w:r>
+            <w:r>
+              <w:rPr>
+                <w:noProof/>
+                <w:webHidden/>
+              </w:rPr>
+              <w:tab/>
+            </w:r>
+            <w:r>
+              <w:rPr>
+                <w:noProof/>
+                <w:webHidden/>
+              </w:rPr>
+              <w:fldChar w:fldCharType="begin"/>
+            </w:r>
+            <w:r>
+              <w:rPr>
+                <w:noProof/>
+                <w:webHidden/>
+              </w:rPr>
+              <w:instrText xml:space="preserve"> PAGEREF _Toc381093314 \h </w:instrText>
+            </w:r>
+            <w:r>
+              <w:rPr>
+                <w:noProof/>
+                <w:webHidden/>
+              </w:rPr>
+            </w:r>
+            <w:r>
+              <w:rPr>
+                <w:noProof/>
+                <w:webHidden/>
+              </w:rPr>
+              <w:fldChar w:fldCharType="separate"/>
+            </w:r>
+            <w:r>
+              <w:rPr>
+                <w:noProof/>
+                <w:webHidden/>
+              </w:rPr>
+              <w:t>4</w:t>
+            </w:r>
+            <w:r>
+              <w:rPr>
+                <w:noProof/>
+                <w:webHidden/>
+              </w:rPr>
+              <w:fldChar w:fldCharType="end"/>
+            </w:r>
+          </w:hyperlink>
+        </w:p>
+        <w:p>
+          <w:pPr>
+            <w:pStyle w:val="TOC2"/>
+            <w:tabs>
+              <w:tab w:val="left" w:pos="660"/>
+              <w:tab w:val="right" w:leader="dot" w:pos="10790"/>
+            </w:tabs>
+            <w:rPr>
+              <w:rFonts w:eastAsiaTheme="minorEastAsia"/>
+              <w:noProof/>
+            </w:rPr>
+          </w:pPr>
+          <w:hyperlink w:anchor="_Toc381093315" w:history="1">
+            <w:r>
+              <w:rPr>
+                <w:rStyle w:val="Hyperlink"/>
+                <w:noProof/>
+              </w:rPr>
+              <w:t>B.</w:t>
+            </w:r>
+            <w:r>
+              <w:rPr>
+                <w:rFonts w:eastAsiaTheme="minorEastAsia"/>
+                <w:noProof/>
+              </w:rPr>
+              <w:tab/>
+            </w:r>
+            <w:r>
+              <w:rPr>
+                <w:rStyle w:val="Hyperlink"/>
+                <w:noProof/>
+              </w:rPr>
+              <w:t>Drive Enable Switch Circuit</w:t>
+            </w:r>
+            <w:r>
+              <w:rPr>
+                <w:noProof/>
+                <w:webHidden/>
+              </w:rPr>
+              <w:tab/>
+            </w:r>
+            <w:r>
+              <w:rPr>
+                <w:noProof/>
+                <w:webHidden/>
+              </w:rPr>
+              <w:fldChar w:fldCharType="begin"/>
+            </w:r>
+            <w:r>
+              <w:rPr>
+                <w:noProof/>
+                <w:webHidden/>
+              </w:rPr>
+              <w:instrText xml:space="preserve"> PAGEREF _Toc381093315 \h </w:instrText>
+            </w:r>
+            <w:r>
+              <w:rPr>
+                <w:noProof/>
+                <w:webHidden/>
+              </w:rPr>
+            </w:r>
+            <w:r>
+              <w:rPr>
+                <w:noProof/>
+                <w:webHidden/>
+              </w:rPr>
+              <w:fldChar w:fldCharType="separate"/>
+            </w:r>
+            <w:r>
+              <w:rPr>
+                <w:noProof/>
+                <w:webHidden/>
+              </w:rPr>
+              <w:t>4</w:t>
             </w:r>
             <w:r>
               <w:rPr>
@@ -525,13 +804,13 @@
               <w:noProof/>
             </w:rPr>
           </w:pPr>
-          <w:hyperlink w:anchor="_Toc379035192" w:history="1">
+          <w:hyperlink w:anchor="_Toc381093316" w:history="1">
             <w:r>
               <w:rPr>
                 <w:rStyle w:val="Hyperlink"/>
                 <w:noProof/>
               </w:rPr>
-              <w:t>3.</w:t>
+              <w:t>1.</w:t>
             </w:r>
             <w:r>
               <w:rPr>
@@ -545,7 +824,7 @@
                 <w:rStyle w:val="Hyperlink"/>
                 <w:noProof/>
               </w:rPr>
-              <w:t>Consequences</w:t>
+              <w:t>Component List</w:t>
             </w:r>
             <w:r>
               <w:rPr>
@@ -566,7 +845,7 @@
                 <w:noProof/>
                 <w:webHidden/>
               </w:rPr>
-              <w:instrText xml:space="preserve"> PAGEREF _Toc379035192 \h </w:instrText>
+              <w:instrText xml:space="preserve"> PAGEREF _Toc381093316 \h </w:instrText>
             </w:r>
             <w:r>
               <w:rPr>
@@ -609,13 +888,13 @@
               <w:noProof/>
             </w:rPr>
           </w:pPr>
-          <w:hyperlink w:anchor="_Toc379035193" w:history="1">
+          <w:hyperlink w:anchor="_Toc381093317" w:history="1">
             <w:r>
               <w:rPr>
                 <w:rStyle w:val="Hyperlink"/>
                 <w:noProof/>
               </w:rPr>
-              <w:t>4.</w:t>
+              <w:t>2.</w:t>
             </w:r>
             <w:r>
               <w:rPr>
@@ -629,7 +908,7 @@
                 <w:rStyle w:val="Hyperlink"/>
                 <w:noProof/>
               </w:rPr>
-              <w:t>Summary of Parameters</w:t>
+              <w:t>Design Overview/Component Choice</w:t>
             </w:r>
             <w:r>
               <w:rPr>
@@ -650,7 +929,7 @@
                 <w:noProof/>
                 <w:webHidden/>
               </w:rPr>
-              <w:instrText xml:space="preserve"> PAGEREF _Toc379035193 \h </w:instrText>
+              <w:instrText xml:space="preserve"> PAGEREF _Toc381093317 \h </w:instrText>
             </w:r>
             <w:r>
               <w:rPr>
@@ -670,7 +949,1435 @@
                 <w:noProof/>
                 <w:webHidden/>
               </w:rPr>
-              <w:t>4</w:t>
+              <w:t>5</w:t>
+            </w:r>
+            <w:r>
+              <w:rPr>
+                <w:noProof/>
+                <w:webHidden/>
+              </w:rPr>
+              <w:fldChar w:fldCharType="end"/>
+            </w:r>
+          </w:hyperlink>
+        </w:p>
+        <w:p>
+          <w:pPr>
+            <w:pStyle w:val="TOC1"/>
+            <w:tabs>
+              <w:tab w:val="left" w:pos="660"/>
+              <w:tab w:val="right" w:leader="dot" w:pos="10790"/>
+            </w:tabs>
+            <w:rPr>
+              <w:rFonts w:eastAsiaTheme="minorEastAsia"/>
+              <w:noProof/>
+            </w:rPr>
+          </w:pPr>
+          <w:hyperlink w:anchor="_Toc381093318" w:history="1">
+            <w:r>
+              <w:rPr>
+                <w:rStyle w:val="Hyperlink"/>
+                <w:noProof/>
+              </w:rPr>
+              <w:t>III.</w:t>
+            </w:r>
+            <w:r>
+              <w:rPr>
+                <w:rFonts w:eastAsiaTheme="minorEastAsia"/>
+                <w:noProof/>
+              </w:rPr>
+              <w:tab/>
+            </w:r>
+            <w:r>
+              <w:rPr>
+                <w:rStyle w:val="Hyperlink"/>
+                <w:noProof/>
+              </w:rPr>
+              <w:t>Mode/Aux Selectors</w:t>
+            </w:r>
+            <w:r>
+              <w:rPr>
+                <w:noProof/>
+                <w:webHidden/>
+              </w:rPr>
+              <w:tab/>
+            </w:r>
+            <w:r>
+              <w:rPr>
+                <w:noProof/>
+                <w:webHidden/>
+              </w:rPr>
+              <w:fldChar w:fldCharType="begin"/>
+            </w:r>
+            <w:r>
+              <w:rPr>
+                <w:noProof/>
+                <w:webHidden/>
+              </w:rPr>
+              <w:instrText xml:space="preserve"> PAGEREF _Toc381093318 \h </w:instrText>
+            </w:r>
+            <w:r>
+              <w:rPr>
+                <w:noProof/>
+                <w:webHidden/>
+              </w:rPr>
+            </w:r>
+            <w:r>
+              <w:rPr>
+                <w:noProof/>
+                <w:webHidden/>
+              </w:rPr>
+              <w:fldChar w:fldCharType="separate"/>
+            </w:r>
+            <w:r>
+              <w:rPr>
+                <w:noProof/>
+                <w:webHidden/>
+              </w:rPr>
+              <w:t>5</w:t>
+            </w:r>
+            <w:r>
+              <w:rPr>
+                <w:noProof/>
+                <w:webHidden/>
+              </w:rPr>
+              <w:fldChar w:fldCharType="end"/>
+            </w:r>
+          </w:hyperlink>
+        </w:p>
+        <w:p>
+          <w:pPr>
+            <w:pStyle w:val="TOC2"/>
+            <w:tabs>
+              <w:tab w:val="left" w:pos="660"/>
+              <w:tab w:val="right" w:leader="dot" w:pos="10790"/>
+            </w:tabs>
+            <w:rPr>
+              <w:rFonts w:eastAsiaTheme="minorEastAsia"/>
+              <w:noProof/>
+            </w:rPr>
+          </w:pPr>
+          <w:hyperlink w:anchor="_Toc381093319" w:history="1">
+            <w:r>
+              <w:rPr>
+                <w:rStyle w:val="Hyperlink"/>
+                <w:noProof/>
+              </w:rPr>
+              <w:t>A.</w:t>
+            </w:r>
+            <w:r>
+              <w:rPr>
+                <w:rFonts w:eastAsiaTheme="minorEastAsia"/>
+                <w:noProof/>
+              </w:rPr>
+              <w:tab/>
+            </w:r>
+            <w:r>
+              <w:rPr>
+                <w:rStyle w:val="Hyperlink"/>
+                <w:noProof/>
+              </w:rPr>
+              <w:t>Mode/Aux Selector Overview</w:t>
+            </w:r>
+            <w:r>
+              <w:rPr>
+                <w:noProof/>
+                <w:webHidden/>
+              </w:rPr>
+              <w:tab/>
+            </w:r>
+            <w:r>
+              <w:rPr>
+                <w:noProof/>
+                <w:webHidden/>
+              </w:rPr>
+              <w:fldChar w:fldCharType="begin"/>
+            </w:r>
+            <w:r>
+              <w:rPr>
+                <w:noProof/>
+                <w:webHidden/>
+              </w:rPr>
+              <w:instrText xml:space="preserve"> PAGEREF _Toc381093319 \h </w:instrText>
+            </w:r>
+            <w:r>
+              <w:rPr>
+                <w:noProof/>
+                <w:webHidden/>
+              </w:rPr>
+            </w:r>
+            <w:r>
+              <w:rPr>
+                <w:noProof/>
+                <w:webHidden/>
+              </w:rPr>
+              <w:fldChar w:fldCharType="separate"/>
+            </w:r>
+            <w:r>
+              <w:rPr>
+                <w:noProof/>
+                <w:webHidden/>
+              </w:rPr>
+              <w:t>5</w:t>
+            </w:r>
+            <w:r>
+              <w:rPr>
+                <w:noProof/>
+                <w:webHidden/>
+              </w:rPr>
+              <w:fldChar w:fldCharType="end"/>
+            </w:r>
+          </w:hyperlink>
+        </w:p>
+        <w:p>
+          <w:pPr>
+            <w:pStyle w:val="TOC2"/>
+            <w:tabs>
+              <w:tab w:val="left" w:pos="660"/>
+              <w:tab w:val="right" w:leader="dot" w:pos="10790"/>
+            </w:tabs>
+            <w:rPr>
+              <w:rFonts w:eastAsiaTheme="minorEastAsia"/>
+              <w:noProof/>
+            </w:rPr>
+          </w:pPr>
+          <w:hyperlink w:anchor="_Toc381093320" w:history="1">
+            <w:r>
+              <w:rPr>
+                <w:rStyle w:val="Hyperlink"/>
+                <w:noProof/>
+              </w:rPr>
+              <w:t>B.</w:t>
+            </w:r>
+            <w:r>
+              <w:rPr>
+                <w:rFonts w:eastAsiaTheme="minorEastAsia"/>
+                <w:noProof/>
+              </w:rPr>
+              <w:tab/>
+            </w:r>
+            <w:r>
+              <w:rPr>
+                <w:rStyle w:val="Hyperlink"/>
+                <w:noProof/>
+              </w:rPr>
+              <w:t>Mode/Aux Switch Circuits</w:t>
+            </w:r>
+            <w:r>
+              <w:rPr>
+                <w:noProof/>
+                <w:webHidden/>
+              </w:rPr>
+              <w:tab/>
+            </w:r>
+            <w:r>
+              <w:rPr>
+                <w:noProof/>
+                <w:webHidden/>
+              </w:rPr>
+              <w:fldChar w:fldCharType="begin"/>
+            </w:r>
+            <w:r>
+              <w:rPr>
+                <w:noProof/>
+                <w:webHidden/>
+              </w:rPr>
+              <w:instrText xml:space="preserve"> PAGEREF _Toc381093320 \h </w:instrText>
+            </w:r>
+            <w:r>
+              <w:rPr>
+                <w:noProof/>
+                <w:webHidden/>
+              </w:rPr>
+            </w:r>
+            <w:r>
+              <w:rPr>
+                <w:noProof/>
+                <w:webHidden/>
+              </w:rPr>
+              <w:fldChar w:fldCharType="separate"/>
+            </w:r>
+            <w:r>
+              <w:rPr>
+                <w:noProof/>
+                <w:webHidden/>
+              </w:rPr>
+              <w:t>5</w:t>
+            </w:r>
+            <w:r>
+              <w:rPr>
+                <w:noProof/>
+                <w:webHidden/>
+              </w:rPr>
+              <w:fldChar w:fldCharType="end"/>
+            </w:r>
+          </w:hyperlink>
+        </w:p>
+        <w:p>
+          <w:pPr>
+            <w:pStyle w:val="TOC3"/>
+            <w:tabs>
+              <w:tab w:val="left" w:pos="880"/>
+              <w:tab w:val="right" w:leader="dot" w:pos="10790"/>
+            </w:tabs>
+            <w:rPr>
+              <w:rFonts w:eastAsiaTheme="minorEastAsia"/>
+              <w:noProof/>
+            </w:rPr>
+          </w:pPr>
+          <w:hyperlink w:anchor="_Toc381093321" w:history="1">
+            <w:r>
+              <w:rPr>
+                <w:rStyle w:val="Hyperlink"/>
+                <w:noProof/>
+              </w:rPr>
+              <w:t>1.</w:t>
+            </w:r>
+            <w:r>
+              <w:rPr>
+                <w:rFonts w:eastAsiaTheme="minorEastAsia"/>
+                <w:noProof/>
+              </w:rPr>
+              <w:tab/>
+            </w:r>
+            <w:r>
+              <w:rPr>
+                <w:rStyle w:val="Hyperlink"/>
+                <w:noProof/>
+              </w:rPr>
+              <w:t>Component List</w:t>
+            </w:r>
+            <w:r>
+              <w:rPr>
+                <w:noProof/>
+                <w:webHidden/>
+              </w:rPr>
+              <w:tab/>
+            </w:r>
+            <w:r>
+              <w:rPr>
+                <w:noProof/>
+                <w:webHidden/>
+              </w:rPr>
+              <w:fldChar w:fldCharType="begin"/>
+            </w:r>
+            <w:r>
+              <w:rPr>
+                <w:noProof/>
+                <w:webHidden/>
+              </w:rPr>
+              <w:instrText xml:space="preserve"> PAGEREF _Toc381093321 \h </w:instrText>
+            </w:r>
+            <w:r>
+              <w:rPr>
+                <w:noProof/>
+                <w:webHidden/>
+              </w:rPr>
+            </w:r>
+            <w:r>
+              <w:rPr>
+                <w:noProof/>
+                <w:webHidden/>
+              </w:rPr>
+              <w:fldChar w:fldCharType="separate"/>
+            </w:r>
+            <w:r>
+              <w:rPr>
+                <w:noProof/>
+                <w:webHidden/>
+              </w:rPr>
+              <w:t>5</w:t>
+            </w:r>
+            <w:r>
+              <w:rPr>
+                <w:noProof/>
+                <w:webHidden/>
+              </w:rPr>
+              <w:fldChar w:fldCharType="end"/>
+            </w:r>
+          </w:hyperlink>
+        </w:p>
+        <w:p>
+          <w:pPr>
+            <w:pStyle w:val="TOC3"/>
+            <w:tabs>
+              <w:tab w:val="left" w:pos="880"/>
+              <w:tab w:val="right" w:leader="dot" w:pos="10790"/>
+            </w:tabs>
+            <w:rPr>
+              <w:rFonts w:eastAsiaTheme="minorEastAsia"/>
+              <w:noProof/>
+            </w:rPr>
+          </w:pPr>
+          <w:hyperlink w:anchor="_Toc381093322" w:history="1">
+            <w:r>
+              <w:rPr>
+                <w:rStyle w:val="Hyperlink"/>
+                <w:noProof/>
+              </w:rPr>
+              <w:t>2.</w:t>
+            </w:r>
+            <w:r>
+              <w:rPr>
+                <w:rFonts w:eastAsiaTheme="minorEastAsia"/>
+                <w:noProof/>
+              </w:rPr>
+              <w:tab/>
+            </w:r>
+            <w:r>
+              <w:rPr>
+                <w:rStyle w:val="Hyperlink"/>
+                <w:noProof/>
+              </w:rPr>
+              <w:t>Design Overview/Component Choice</w:t>
+            </w:r>
+            <w:r>
+              <w:rPr>
+                <w:noProof/>
+                <w:webHidden/>
+              </w:rPr>
+              <w:tab/>
+            </w:r>
+            <w:r>
+              <w:rPr>
+                <w:noProof/>
+                <w:webHidden/>
+              </w:rPr>
+              <w:fldChar w:fldCharType="begin"/>
+            </w:r>
+            <w:r>
+              <w:rPr>
+                <w:noProof/>
+                <w:webHidden/>
+              </w:rPr>
+              <w:instrText xml:space="preserve"> PAGEREF _Toc381093322 \h </w:instrText>
+            </w:r>
+            <w:r>
+              <w:rPr>
+                <w:noProof/>
+                <w:webHidden/>
+              </w:rPr>
+            </w:r>
+            <w:r>
+              <w:rPr>
+                <w:noProof/>
+                <w:webHidden/>
+              </w:rPr>
+              <w:fldChar w:fldCharType="separate"/>
+            </w:r>
+            <w:r>
+              <w:rPr>
+                <w:noProof/>
+                <w:webHidden/>
+              </w:rPr>
+              <w:t>5</w:t>
+            </w:r>
+            <w:r>
+              <w:rPr>
+                <w:noProof/>
+                <w:webHidden/>
+              </w:rPr>
+              <w:fldChar w:fldCharType="end"/>
+            </w:r>
+          </w:hyperlink>
+        </w:p>
+        <w:p>
+          <w:pPr>
+            <w:pStyle w:val="TOC2"/>
+            <w:tabs>
+              <w:tab w:val="left" w:pos="660"/>
+              <w:tab w:val="right" w:leader="dot" w:pos="10790"/>
+            </w:tabs>
+            <w:rPr>
+              <w:rFonts w:eastAsiaTheme="minorEastAsia"/>
+              <w:noProof/>
+            </w:rPr>
+          </w:pPr>
+          <w:hyperlink w:anchor="_Toc381093323" w:history="1">
+            <w:r>
+              <w:rPr>
+                <w:rStyle w:val="Hyperlink"/>
+                <w:noProof/>
+              </w:rPr>
+              <w:t>C.</w:t>
+            </w:r>
+            <w:r>
+              <w:rPr>
+                <w:rFonts w:eastAsiaTheme="minorEastAsia"/>
+                <w:noProof/>
+              </w:rPr>
+              <w:tab/>
+            </w:r>
+            <w:r>
+              <w:rPr>
+                <w:rStyle w:val="Hyperlink"/>
+                <w:noProof/>
+              </w:rPr>
+              <w:t>Mode/Aux Indicator LED Circuits</w:t>
+            </w:r>
+            <w:r>
+              <w:rPr>
+                <w:noProof/>
+                <w:webHidden/>
+              </w:rPr>
+              <w:tab/>
+            </w:r>
+            <w:r>
+              <w:rPr>
+                <w:noProof/>
+                <w:webHidden/>
+              </w:rPr>
+              <w:fldChar w:fldCharType="begin"/>
+            </w:r>
+            <w:r>
+              <w:rPr>
+                <w:noProof/>
+                <w:webHidden/>
+              </w:rPr>
+              <w:instrText xml:space="preserve"> PAGEREF _Toc381093323 \h </w:instrText>
+            </w:r>
+            <w:r>
+              <w:rPr>
+                <w:noProof/>
+                <w:webHidden/>
+              </w:rPr>
+            </w:r>
+            <w:r>
+              <w:rPr>
+                <w:noProof/>
+                <w:webHidden/>
+              </w:rPr>
+              <w:fldChar w:fldCharType="separate"/>
+            </w:r>
+            <w:r>
+              <w:rPr>
+                <w:noProof/>
+                <w:webHidden/>
+              </w:rPr>
+              <w:t>6</w:t>
+            </w:r>
+            <w:r>
+              <w:rPr>
+                <w:noProof/>
+                <w:webHidden/>
+              </w:rPr>
+              <w:fldChar w:fldCharType="end"/>
+            </w:r>
+          </w:hyperlink>
+        </w:p>
+        <w:p>
+          <w:pPr>
+            <w:pStyle w:val="TOC3"/>
+            <w:tabs>
+              <w:tab w:val="left" w:pos="880"/>
+              <w:tab w:val="right" w:leader="dot" w:pos="10790"/>
+            </w:tabs>
+            <w:rPr>
+              <w:rFonts w:eastAsiaTheme="minorEastAsia"/>
+              <w:noProof/>
+            </w:rPr>
+          </w:pPr>
+          <w:hyperlink w:anchor="_Toc381093324" w:history="1">
+            <w:r>
+              <w:rPr>
+                <w:rStyle w:val="Hyperlink"/>
+                <w:noProof/>
+              </w:rPr>
+              <w:t>1.</w:t>
+            </w:r>
+            <w:r>
+              <w:rPr>
+                <w:rFonts w:eastAsiaTheme="minorEastAsia"/>
+                <w:noProof/>
+              </w:rPr>
+              <w:tab/>
+            </w:r>
+            <w:r>
+              <w:rPr>
+                <w:rStyle w:val="Hyperlink"/>
+                <w:noProof/>
+              </w:rPr>
+              <w:t>Component List</w:t>
+            </w:r>
+            <w:r>
+              <w:rPr>
+                <w:noProof/>
+                <w:webHidden/>
+              </w:rPr>
+              <w:tab/>
+            </w:r>
+            <w:r>
+              <w:rPr>
+                <w:noProof/>
+                <w:webHidden/>
+              </w:rPr>
+              <w:fldChar w:fldCharType="begin"/>
+            </w:r>
+            <w:r>
+              <w:rPr>
+                <w:noProof/>
+                <w:webHidden/>
+              </w:rPr>
+              <w:instrText xml:space="preserve"> PAGEREF _Toc381093324 \h </w:instrText>
+            </w:r>
+            <w:r>
+              <w:rPr>
+                <w:noProof/>
+                <w:webHidden/>
+              </w:rPr>
+            </w:r>
+            <w:r>
+              <w:rPr>
+                <w:noProof/>
+                <w:webHidden/>
+              </w:rPr>
+              <w:fldChar w:fldCharType="separate"/>
+            </w:r>
+            <w:r>
+              <w:rPr>
+                <w:noProof/>
+                <w:webHidden/>
+              </w:rPr>
+              <w:t>6</w:t>
+            </w:r>
+            <w:r>
+              <w:rPr>
+                <w:noProof/>
+                <w:webHidden/>
+              </w:rPr>
+              <w:fldChar w:fldCharType="end"/>
+            </w:r>
+          </w:hyperlink>
+        </w:p>
+        <w:p>
+          <w:pPr>
+            <w:pStyle w:val="TOC3"/>
+            <w:tabs>
+              <w:tab w:val="left" w:pos="880"/>
+              <w:tab w:val="right" w:leader="dot" w:pos="10790"/>
+            </w:tabs>
+            <w:rPr>
+              <w:rFonts w:eastAsiaTheme="minorEastAsia"/>
+              <w:noProof/>
+            </w:rPr>
+          </w:pPr>
+          <w:hyperlink w:anchor="_Toc381093325" w:history="1">
+            <w:r>
+              <w:rPr>
+                <w:rStyle w:val="Hyperlink"/>
+                <w:noProof/>
+              </w:rPr>
+              <w:t>2.</w:t>
+            </w:r>
+            <w:r>
+              <w:rPr>
+                <w:rFonts w:eastAsiaTheme="minorEastAsia"/>
+                <w:noProof/>
+              </w:rPr>
+              <w:tab/>
+            </w:r>
+            <w:r>
+              <w:rPr>
+                <w:rStyle w:val="Hyperlink"/>
+                <w:noProof/>
+              </w:rPr>
+              <w:t>Design Overview/Component Choice</w:t>
+            </w:r>
+            <w:r>
+              <w:rPr>
+                <w:noProof/>
+                <w:webHidden/>
+              </w:rPr>
+              <w:tab/>
+            </w:r>
+            <w:r>
+              <w:rPr>
+                <w:noProof/>
+                <w:webHidden/>
+              </w:rPr>
+              <w:fldChar w:fldCharType="begin"/>
+            </w:r>
+            <w:r>
+              <w:rPr>
+                <w:noProof/>
+                <w:webHidden/>
+              </w:rPr>
+              <w:instrText xml:space="preserve"> PAGEREF _Toc381093325 \h </w:instrText>
+            </w:r>
+            <w:r>
+              <w:rPr>
+                <w:noProof/>
+                <w:webHidden/>
+              </w:rPr>
+            </w:r>
+            <w:r>
+              <w:rPr>
+                <w:noProof/>
+                <w:webHidden/>
+              </w:rPr>
+              <w:fldChar w:fldCharType="separate"/>
+            </w:r>
+            <w:r>
+              <w:rPr>
+                <w:noProof/>
+                <w:webHidden/>
+              </w:rPr>
+              <w:t>6</w:t>
+            </w:r>
+            <w:r>
+              <w:rPr>
+                <w:noProof/>
+                <w:webHidden/>
+              </w:rPr>
+              <w:fldChar w:fldCharType="end"/>
+            </w:r>
+          </w:hyperlink>
+        </w:p>
+        <w:p>
+          <w:pPr>
+            <w:pStyle w:val="TOC2"/>
+            <w:tabs>
+              <w:tab w:val="left" w:pos="660"/>
+              <w:tab w:val="right" w:leader="dot" w:pos="10790"/>
+            </w:tabs>
+            <w:rPr>
+              <w:rFonts w:eastAsiaTheme="minorEastAsia"/>
+              <w:noProof/>
+            </w:rPr>
+          </w:pPr>
+          <w:hyperlink w:anchor="_Toc381093326" w:history="1">
+            <w:r>
+              <w:rPr>
+                <w:rStyle w:val="Hyperlink"/>
+                <w:noProof/>
+              </w:rPr>
+              <w:t>D.</w:t>
+            </w:r>
+            <w:r>
+              <w:rPr>
+                <w:rFonts w:eastAsiaTheme="minorEastAsia"/>
+                <w:noProof/>
+              </w:rPr>
+              <w:tab/>
+            </w:r>
+            <w:r>
+              <w:rPr>
+                <w:rStyle w:val="Hyperlink"/>
+                <w:noProof/>
+              </w:rPr>
+              <w:t>Mode/Aux Selector Connector Pin-out</w:t>
+            </w:r>
+            <w:r>
+              <w:rPr>
+                <w:noProof/>
+                <w:webHidden/>
+              </w:rPr>
+              <w:tab/>
+            </w:r>
+            <w:r>
+              <w:rPr>
+                <w:noProof/>
+                <w:webHidden/>
+              </w:rPr>
+              <w:fldChar w:fldCharType="begin"/>
+            </w:r>
+            <w:r>
+              <w:rPr>
+                <w:noProof/>
+                <w:webHidden/>
+              </w:rPr>
+              <w:instrText xml:space="preserve"> PAGEREF _Toc381093326 \h </w:instrText>
+            </w:r>
+            <w:r>
+              <w:rPr>
+                <w:noProof/>
+                <w:webHidden/>
+              </w:rPr>
+            </w:r>
+            <w:r>
+              <w:rPr>
+                <w:noProof/>
+                <w:webHidden/>
+              </w:rPr>
+              <w:fldChar w:fldCharType="separate"/>
+            </w:r>
+            <w:r>
+              <w:rPr>
+                <w:noProof/>
+                <w:webHidden/>
+              </w:rPr>
+              <w:t>6</w:t>
+            </w:r>
+            <w:r>
+              <w:rPr>
+                <w:noProof/>
+                <w:webHidden/>
+              </w:rPr>
+              <w:fldChar w:fldCharType="end"/>
+            </w:r>
+          </w:hyperlink>
+        </w:p>
+        <w:p>
+          <w:pPr>
+            <w:pStyle w:val="TOC3"/>
+            <w:tabs>
+              <w:tab w:val="left" w:pos="880"/>
+              <w:tab w:val="right" w:leader="dot" w:pos="10790"/>
+            </w:tabs>
+            <w:rPr>
+              <w:rFonts w:eastAsiaTheme="minorEastAsia"/>
+              <w:noProof/>
+            </w:rPr>
+          </w:pPr>
+          <w:hyperlink w:anchor="_Toc381093327" w:history="1">
+            <w:r>
+              <w:rPr>
+                <w:rStyle w:val="Hyperlink"/>
+                <w:noProof/>
+              </w:rPr>
+              <w:t>1.</w:t>
+            </w:r>
+            <w:r>
+              <w:rPr>
+                <w:rFonts w:eastAsiaTheme="minorEastAsia"/>
+                <w:noProof/>
+              </w:rPr>
+              <w:tab/>
+            </w:r>
+            <w:r>
+              <w:rPr>
+                <w:rStyle w:val="Hyperlink"/>
+                <w:noProof/>
+              </w:rPr>
+              <w:t>Component List</w:t>
+            </w:r>
+            <w:r>
+              <w:rPr>
+                <w:noProof/>
+                <w:webHidden/>
+              </w:rPr>
+              <w:tab/>
+            </w:r>
+            <w:r>
+              <w:rPr>
+                <w:noProof/>
+                <w:webHidden/>
+              </w:rPr>
+              <w:fldChar w:fldCharType="begin"/>
+            </w:r>
+            <w:r>
+              <w:rPr>
+                <w:noProof/>
+                <w:webHidden/>
+              </w:rPr>
+              <w:instrText xml:space="preserve"> PAGEREF _Toc381093327 \h </w:instrText>
+            </w:r>
+            <w:r>
+              <w:rPr>
+                <w:noProof/>
+                <w:webHidden/>
+              </w:rPr>
+            </w:r>
+            <w:r>
+              <w:rPr>
+                <w:noProof/>
+                <w:webHidden/>
+              </w:rPr>
+              <w:fldChar w:fldCharType="separate"/>
+            </w:r>
+            <w:r>
+              <w:rPr>
+                <w:noProof/>
+                <w:webHidden/>
+              </w:rPr>
+              <w:t>6</w:t>
+            </w:r>
+            <w:r>
+              <w:rPr>
+                <w:noProof/>
+                <w:webHidden/>
+              </w:rPr>
+              <w:fldChar w:fldCharType="end"/>
+            </w:r>
+          </w:hyperlink>
+        </w:p>
+        <w:p>
+          <w:pPr>
+            <w:pStyle w:val="TOC3"/>
+            <w:tabs>
+              <w:tab w:val="left" w:pos="880"/>
+              <w:tab w:val="right" w:leader="dot" w:pos="10790"/>
+            </w:tabs>
+            <w:rPr>
+              <w:rFonts w:eastAsiaTheme="minorEastAsia"/>
+              <w:noProof/>
+            </w:rPr>
+          </w:pPr>
+          <w:hyperlink w:anchor="_Toc381093328" w:history="1">
+            <w:r>
+              <w:rPr>
+                <w:rStyle w:val="Hyperlink"/>
+                <w:noProof/>
+              </w:rPr>
+              <w:t>2.</w:t>
+            </w:r>
+            <w:r>
+              <w:rPr>
+                <w:rFonts w:eastAsiaTheme="minorEastAsia"/>
+                <w:noProof/>
+              </w:rPr>
+              <w:tab/>
+            </w:r>
+            <w:r>
+              <w:rPr>
+                <w:rStyle w:val="Hyperlink"/>
+                <w:noProof/>
+              </w:rPr>
+              <w:t>Design Overview</w:t>
+            </w:r>
+            <w:r>
+              <w:rPr>
+                <w:noProof/>
+                <w:webHidden/>
+              </w:rPr>
+              <w:tab/>
+            </w:r>
+            <w:r>
+              <w:rPr>
+                <w:noProof/>
+                <w:webHidden/>
+              </w:rPr>
+              <w:fldChar w:fldCharType="begin"/>
+            </w:r>
+            <w:r>
+              <w:rPr>
+                <w:noProof/>
+                <w:webHidden/>
+              </w:rPr>
+              <w:instrText xml:space="preserve"> PAGEREF _Toc381093328 \h </w:instrText>
+            </w:r>
+            <w:r>
+              <w:rPr>
+                <w:noProof/>
+                <w:webHidden/>
+              </w:rPr>
+            </w:r>
+            <w:r>
+              <w:rPr>
+                <w:noProof/>
+                <w:webHidden/>
+              </w:rPr>
+              <w:fldChar w:fldCharType="separate"/>
+            </w:r>
+            <w:r>
+              <w:rPr>
+                <w:noProof/>
+                <w:webHidden/>
+              </w:rPr>
+              <w:t>6</w:t>
+            </w:r>
+            <w:r>
+              <w:rPr>
+                <w:noProof/>
+                <w:webHidden/>
+              </w:rPr>
+              <w:fldChar w:fldCharType="end"/>
+            </w:r>
+          </w:hyperlink>
+        </w:p>
+        <w:p>
+          <w:pPr>
+            <w:pStyle w:val="TOC1"/>
+            <w:tabs>
+              <w:tab w:val="left" w:pos="660"/>
+              <w:tab w:val="right" w:leader="dot" w:pos="10790"/>
+            </w:tabs>
+            <w:rPr>
+              <w:rFonts w:eastAsiaTheme="minorEastAsia"/>
+              <w:noProof/>
+            </w:rPr>
+          </w:pPr>
+          <w:hyperlink w:anchor="_Toc381093329" w:history="1">
+            <w:r>
+              <w:rPr>
+                <w:rStyle w:val="Hyperlink"/>
+                <w:noProof/>
+              </w:rPr>
+              <w:t>IV.</w:t>
+            </w:r>
+            <w:r>
+              <w:rPr>
+                <w:rFonts w:eastAsiaTheme="minorEastAsia"/>
+                <w:noProof/>
+              </w:rPr>
+              <w:tab/>
+            </w:r>
+            <w:r>
+              <w:rPr>
+                <w:rStyle w:val="Hyperlink"/>
+                <w:noProof/>
+              </w:rPr>
+              <w:t>Neutral Indicator LEDs</w:t>
+            </w:r>
+            <w:r>
+              <w:rPr>
+                <w:noProof/>
+                <w:webHidden/>
+              </w:rPr>
+              <w:tab/>
+            </w:r>
+            <w:r>
+              <w:rPr>
+                <w:noProof/>
+                <w:webHidden/>
+              </w:rPr>
+              <w:fldChar w:fldCharType="begin"/>
+            </w:r>
+            <w:r>
+              <w:rPr>
+                <w:noProof/>
+                <w:webHidden/>
+              </w:rPr>
+              <w:instrText xml:space="preserve"> PAGEREF _Toc381093329 \h </w:instrText>
+            </w:r>
+            <w:r>
+              <w:rPr>
+                <w:noProof/>
+                <w:webHidden/>
+              </w:rPr>
+            </w:r>
+            <w:r>
+              <w:rPr>
+                <w:noProof/>
+                <w:webHidden/>
+              </w:rPr>
+              <w:fldChar w:fldCharType="separate"/>
+            </w:r>
+            <w:r>
+              <w:rPr>
+                <w:noProof/>
+                <w:webHidden/>
+              </w:rPr>
+              <w:t>7</w:t>
+            </w:r>
+            <w:r>
+              <w:rPr>
+                <w:noProof/>
+                <w:webHidden/>
+              </w:rPr>
+              <w:fldChar w:fldCharType="end"/>
+            </w:r>
+          </w:hyperlink>
+        </w:p>
+        <w:p>
+          <w:pPr>
+            <w:pStyle w:val="TOC2"/>
+            <w:tabs>
+              <w:tab w:val="left" w:pos="660"/>
+              <w:tab w:val="right" w:leader="dot" w:pos="10790"/>
+            </w:tabs>
+            <w:rPr>
+              <w:rFonts w:eastAsiaTheme="minorEastAsia"/>
+              <w:noProof/>
+            </w:rPr>
+          </w:pPr>
+          <w:hyperlink w:anchor="_Toc381093330" w:history="1">
+            <w:r>
+              <w:rPr>
+                <w:rStyle w:val="Hyperlink"/>
+                <w:noProof/>
+              </w:rPr>
+              <w:t>A.</w:t>
+            </w:r>
+            <w:r>
+              <w:rPr>
+                <w:rFonts w:eastAsiaTheme="minorEastAsia"/>
+                <w:noProof/>
+              </w:rPr>
+              <w:tab/>
+            </w:r>
+            <w:r>
+              <w:rPr>
+                <w:rStyle w:val="Hyperlink"/>
+                <w:noProof/>
+              </w:rPr>
+              <w:t>Neutral Indicator LEDs Overview</w:t>
+            </w:r>
+            <w:r>
+              <w:rPr>
+                <w:noProof/>
+                <w:webHidden/>
+              </w:rPr>
+              <w:tab/>
+            </w:r>
+            <w:r>
+              <w:rPr>
+                <w:noProof/>
+                <w:webHidden/>
+              </w:rPr>
+              <w:fldChar w:fldCharType="begin"/>
+            </w:r>
+            <w:r>
+              <w:rPr>
+                <w:noProof/>
+                <w:webHidden/>
+              </w:rPr>
+              <w:instrText xml:space="preserve"> PAGEREF _Toc381093330 \h </w:instrText>
+            </w:r>
+            <w:r>
+              <w:rPr>
+                <w:noProof/>
+                <w:webHidden/>
+              </w:rPr>
+            </w:r>
+            <w:r>
+              <w:rPr>
+                <w:noProof/>
+                <w:webHidden/>
+              </w:rPr>
+              <w:fldChar w:fldCharType="separate"/>
+            </w:r>
+            <w:r>
+              <w:rPr>
+                <w:noProof/>
+                <w:webHidden/>
+              </w:rPr>
+              <w:t>7</w:t>
+            </w:r>
+            <w:r>
+              <w:rPr>
+                <w:noProof/>
+                <w:webHidden/>
+              </w:rPr>
+              <w:fldChar w:fldCharType="end"/>
+            </w:r>
+          </w:hyperlink>
+        </w:p>
+        <w:p>
+          <w:pPr>
+            <w:pStyle w:val="TOC2"/>
+            <w:tabs>
+              <w:tab w:val="left" w:pos="660"/>
+              <w:tab w:val="right" w:leader="dot" w:pos="10790"/>
+            </w:tabs>
+            <w:rPr>
+              <w:rFonts w:eastAsiaTheme="minorEastAsia"/>
+              <w:noProof/>
+            </w:rPr>
+          </w:pPr>
+          <w:hyperlink w:anchor="_Toc381093331" w:history="1">
+            <w:r>
+              <w:rPr>
+                <w:rStyle w:val="Hyperlink"/>
+                <w:noProof/>
+              </w:rPr>
+              <w:t>B.</w:t>
+            </w:r>
+            <w:r>
+              <w:rPr>
+                <w:rFonts w:eastAsiaTheme="minorEastAsia"/>
+                <w:noProof/>
+              </w:rPr>
+              <w:tab/>
+            </w:r>
+            <w:r>
+              <w:rPr>
+                <w:rStyle w:val="Hyperlink"/>
+                <w:noProof/>
+              </w:rPr>
+              <w:t>Neutral Indicator LED Circuits</w:t>
+            </w:r>
+            <w:r>
+              <w:rPr>
+                <w:noProof/>
+                <w:webHidden/>
+              </w:rPr>
+              <w:tab/>
+            </w:r>
+            <w:r>
+              <w:rPr>
+                <w:noProof/>
+                <w:webHidden/>
+              </w:rPr>
+              <w:fldChar w:fldCharType="begin"/>
+            </w:r>
+            <w:r>
+              <w:rPr>
+                <w:noProof/>
+                <w:webHidden/>
+              </w:rPr>
+              <w:instrText xml:space="preserve"> PAGEREF _Toc381093331 \h </w:instrText>
+            </w:r>
+            <w:r>
+              <w:rPr>
+                <w:noProof/>
+                <w:webHidden/>
+              </w:rPr>
+            </w:r>
+            <w:r>
+              <w:rPr>
+                <w:noProof/>
+                <w:webHidden/>
+              </w:rPr>
+              <w:fldChar w:fldCharType="separate"/>
+            </w:r>
+            <w:r>
+              <w:rPr>
+                <w:noProof/>
+                <w:webHidden/>
+              </w:rPr>
+              <w:t>7</w:t>
+            </w:r>
+            <w:r>
+              <w:rPr>
+                <w:noProof/>
+                <w:webHidden/>
+              </w:rPr>
+              <w:fldChar w:fldCharType="end"/>
+            </w:r>
+          </w:hyperlink>
+        </w:p>
+        <w:p>
+          <w:pPr>
+            <w:pStyle w:val="TOC3"/>
+            <w:tabs>
+              <w:tab w:val="left" w:pos="880"/>
+              <w:tab w:val="right" w:leader="dot" w:pos="10790"/>
+            </w:tabs>
+            <w:rPr>
+              <w:rFonts w:eastAsiaTheme="minorEastAsia"/>
+              <w:noProof/>
+            </w:rPr>
+          </w:pPr>
+          <w:hyperlink w:anchor="_Toc381093332" w:history="1">
+            <w:r>
+              <w:rPr>
+                <w:rStyle w:val="Hyperlink"/>
+                <w:noProof/>
+              </w:rPr>
+              <w:t>1.</w:t>
+            </w:r>
+            <w:r>
+              <w:rPr>
+                <w:rFonts w:eastAsiaTheme="minorEastAsia"/>
+                <w:noProof/>
+              </w:rPr>
+              <w:tab/>
+            </w:r>
+            <w:r>
+              <w:rPr>
+                <w:rStyle w:val="Hyperlink"/>
+                <w:noProof/>
+              </w:rPr>
+              <w:t>Component List</w:t>
+            </w:r>
+            <w:r>
+              <w:rPr>
+                <w:noProof/>
+                <w:webHidden/>
+              </w:rPr>
+              <w:tab/>
+            </w:r>
+            <w:r>
+              <w:rPr>
+                <w:noProof/>
+                <w:webHidden/>
+              </w:rPr>
+              <w:fldChar w:fldCharType="begin"/>
+            </w:r>
+            <w:r>
+              <w:rPr>
+                <w:noProof/>
+                <w:webHidden/>
+              </w:rPr>
+              <w:instrText xml:space="preserve"> PAGEREF _Toc381093332 \h </w:instrText>
+            </w:r>
+            <w:r>
+              <w:rPr>
+                <w:noProof/>
+                <w:webHidden/>
+              </w:rPr>
+            </w:r>
+            <w:r>
+              <w:rPr>
+                <w:noProof/>
+                <w:webHidden/>
+              </w:rPr>
+              <w:fldChar w:fldCharType="separate"/>
+            </w:r>
+            <w:r>
+              <w:rPr>
+                <w:noProof/>
+                <w:webHidden/>
+              </w:rPr>
+              <w:t>7</w:t>
+            </w:r>
+            <w:r>
+              <w:rPr>
+                <w:noProof/>
+                <w:webHidden/>
+              </w:rPr>
+              <w:fldChar w:fldCharType="end"/>
+            </w:r>
+          </w:hyperlink>
+        </w:p>
+        <w:p>
+          <w:pPr>
+            <w:pStyle w:val="TOC3"/>
+            <w:tabs>
+              <w:tab w:val="left" w:pos="880"/>
+              <w:tab w:val="right" w:leader="dot" w:pos="10790"/>
+            </w:tabs>
+            <w:rPr>
+              <w:rFonts w:eastAsiaTheme="minorEastAsia"/>
+              <w:noProof/>
+            </w:rPr>
+          </w:pPr>
+          <w:hyperlink w:anchor="_Toc381093333" w:history="1">
+            <w:r>
+              <w:rPr>
+                <w:rStyle w:val="Hyperlink"/>
+                <w:noProof/>
+              </w:rPr>
+              <w:t>2.</w:t>
+            </w:r>
+            <w:r>
+              <w:rPr>
+                <w:rFonts w:eastAsiaTheme="minorEastAsia"/>
+                <w:noProof/>
+              </w:rPr>
+              <w:tab/>
+            </w:r>
+            <w:r>
+              <w:rPr>
+                <w:rStyle w:val="Hyperlink"/>
+                <w:noProof/>
+              </w:rPr>
+              <w:t>Design Overview/Component Selection</w:t>
+            </w:r>
+            <w:r>
+              <w:rPr>
+                <w:noProof/>
+                <w:webHidden/>
+              </w:rPr>
+              <w:tab/>
+            </w:r>
+            <w:r>
+              <w:rPr>
+                <w:noProof/>
+                <w:webHidden/>
+              </w:rPr>
+              <w:fldChar w:fldCharType="begin"/>
+            </w:r>
+            <w:r>
+              <w:rPr>
+                <w:noProof/>
+                <w:webHidden/>
+              </w:rPr>
+              <w:instrText xml:space="preserve"> PAGEREF _Toc381093333 \h </w:instrText>
+            </w:r>
+            <w:r>
+              <w:rPr>
+                <w:noProof/>
+                <w:webHidden/>
+              </w:rPr>
+            </w:r>
+            <w:r>
+              <w:rPr>
+                <w:noProof/>
+                <w:webHidden/>
+              </w:rPr>
+              <w:fldChar w:fldCharType="separate"/>
+            </w:r>
+            <w:r>
+              <w:rPr>
+                <w:noProof/>
+                <w:webHidden/>
+              </w:rPr>
+              <w:t>7</w:t>
+            </w:r>
+            <w:r>
+              <w:rPr>
+                <w:noProof/>
+                <w:webHidden/>
+              </w:rPr>
+              <w:fldChar w:fldCharType="end"/>
+            </w:r>
+          </w:hyperlink>
+        </w:p>
+        <w:p>
+          <w:pPr>
+            <w:pStyle w:val="TOC3"/>
+            <w:tabs>
+              <w:tab w:val="left" w:pos="880"/>
+              <w:tab w:val="right" w:leader="dot" w:pos="10790"/>
+            </w:tabs>
+            <w:rPr>
+              <w:rFonts w:eastAsiaTheme="minorEastAsia"/>
+              <w:noProof/>
+            </w:rPr>
+          </w:pPr>
+          <w:hyperlink w:anchor="_Toc381093334" w:history="1">
+            <w:r>
+              <w:rPr>
+                <w:rStyle w:val="Hyperlink"/>
+                <w:noProof/>
+              </w:rPr>
+              <w:t>3.</w:t>
+            </w:r>
+            <w:r>
+              <w:rPr>
+                <w:rFonts w:eastAsiaTheme="minorEastAsia"/>
+                <w:noProof/>
+              </w:rPr>
+              <w:tab/>
+            </w:r>
+            <w:r>
+              <w:rPr>
+                <w:rStyle w:val="Hyperlink"/>
+                <w:noProof/>
+              </w:rPr>
+              <w:t>LED Connector Pin-out</w:t>
+            </w:r>
+            <w:r>
+              <w:rPr>
+                <w:noProof/>
+                <w:webHidden/>
+              </w:rPr>
+              <w:tab/>
+            </w:r>
+            <w:r>
+              <w:rPr>
+                <w:noProof/>
+                <w:webHidden/>
+              </w:rPr>
+              <w:fldChar w:fldCharType="begin"/>
+            </w:r>
+            <w:r>
+              <w:rPr>
+                <w:noProof/>
+                <w:webHidden/>
+              </w:rPr>
+              <w:instrText xml:space="preserve"> PAGEREF _Toc381093334 \h </w:instrText>
+            </w:r>
+            <w:r>
+              <w:rPr>
+                <w:noProof/>
+                <w:webHidden/>
+              </w:rPr>
+            </w:r>
+            <w:r>
+              <w:rPr>
+                <w:noProof/>
+                <w:webHidden/>
+              </w:rPr>
+              <w:fldChar w:fldCharType="separate"/>
+            </w:r>
+            <w:r>
+              <w:rPr>
+                <w:noProof/>
+                <w:webHidden/>
+              </w:rPr>
+              <w:t>7</w:t>
             </w:r>
             <w:r>
               <w:rPr>
@@ -693,13 +2400,13 @@
               <w:noProof/>
             </w:rPr>
           </w:pPr>
-          <w:hyperlink w:anchor="_Toc379035194" w:history="1">
+          <w:hyperlink w:anchor="_Toc381093335" w:history="1">
             <w:r>
               <w:rPr>
                 <w:rStyle w:val="Hyperlink"/>
                 <w:noProof/>
               </w:rPr>
-              <w:t>II.</w:t>
+              <w:t>V.</w:t>
             </w:r>
             <w:r>
               <w:rPr>
@@ -713,7 +2420,7 @@
                 <w:rStyle w:val="Hyperlink"/>
                 <w:noProof/>
               </w:rPr>
-              <w:t>Drive Enable Switch</w:t>
+              <w:t>Power Supply Connections</w:t>
             </w:r>
             <w:r>
               <w:rPr>
@@ -734,7 +2441,7 @@
                 <w:noProof/>
                 <w:webHidden/>
               </w:rPr>
-              <w:instrText xml:space="preserve"> PAGEREF _Toc379035194 \h </w:instrText>
+              <w:instrText xml:space="preserve"> PAGEREF _Toc381093335 \h </w:instrText>
             </w:r>
             <w:r>
               <w:rPr>
@@ -754,7 +2461,7 @@
                 <w:noProof/>
                 <w:webHidden/>
               </w:rPr>
-              <w:t>4</w:t>
+              <w:t>7</w:t>
             </w:r>
             <w:r>
               <w:rPr>
@@ -777,7 +2484,7 @@
               <w:noProof/>
             </w:rPr>
           </w:pPr>
-          <w:hyperlink w:anchor="_Toc379035195" w:history="1">
+          <w:hyperlink w:anchor="_Toc381093336" w:history="1">
             <w:r>
               <w:rPr>
                 <w:rStyle w:val="Hyperlink"/>
@@ -797,7 +2504,7 @@
                 <w:rStyle w:val="Hyperlink"/>
                 <w:noProof/>
               </w:rPr>
-              <w:t>Drive Enable Switch Overview</w:t>
+              <w:t>Power Supply Connections Overview</w:t>
             </w:r>
             <w:r>
               <w:rPr>
@@ -818,7 +2525,7 @@
                 <w:noProof/>
                 <w:webHidden/>
               </w:rPr>
-              <w:instrText xml:space="preserve"> PAGEREF _Toc379035195 \h </w:instrText>
+              <w:instrText xml:space="preserve"> PAGEREF _Toc381093336 \h </w:instrText>
             </w:r>
             <w:r>
               <w:rPr>
@@ -838,7 +2545,7 @@
                 <w:noProof/>
                 <w:webHidden/>
               </w:rPr>
-              <w:t>4</w:t>
+              <w:t>7</w:t>
             </w:r>
             <w:r>
               <w:rPr>
@@ -861,7 +2568,7 @@
               <w:noProof/>
             </w:rPr>
           </w:pPr>
-          <w:hyperlink w:anchor="_Toc379035196" w:history="1">
+          <w:hyperlink w:anchor="_Toc381093337" w:history="1">
             <w:r>
               <w:rPr>
                 <w:rStyle w:val="Hyperlink"/>
@@ -881,7 +2588,7 @@
                 <w:rStyle w:val="Hyperlink"/>
                 <w:noProof/>
               </w:rPr>
-              <w:t>Drive Enable Switch Circuit</w:t>
+              <w:t>Power Supply Connections</w:t>
             </w:r>
             <w:r>
               <w:rPr>
@@ -902,7 +2609,7 @@
                 <w:noProof/>
                 <w:webHidden/>
               </w:rPr>
-              <w:instrText xml:space="preserve"> PAGEREF _Toc379035196 \h </w:instrText>
+              <w:instrText xml:space="preserve"> PAGEREF _Toc381093337 \h </w:instrText>
             </w:r>
             <w:r>
               <w:rPr>
@@ -922,7 +2629,7 @@
                 <w:noProof/>
                 <w:webHidden/>
               </w:rPr>
-              <w:t>4</w:t>
+              <w:t>7</w:t>
             </w:r>
             <w:r>
               <w:rPr>
@@ -945,7 +2652,7 @@
               <w:noProof/>
             </w:rPr>
           </w:pPr>
-          <w:hyperlink w:anchor="_Toc379035197" w:history="1">
+          <w:hyperlink w:anchor="_Toc381093338" w:history="1">
             <w:r>
               <w:rPr>
                 <w:rStyle w:val="Hyperlink"/>
@@ -986,7 +2693,7 @@
                 <w:noProof/>
                 <w:webHidden/>
               </w:rPr>
-              <w:instrText xml:space="preserve"> PAGEREF _Toc379035197 \h </w:instrText>
+              <w:instrText xml:space="preserve"> PAGEREF _Toc381093338 \h </w:instrText>
             </w:r>
             <w:r>
               <w:rPr>
@@ -1006,7 +2713,7 @@
                 <w:noProof/>
                 <w:webHidden/>
               </w:rPr>
-              <w:t>4</w:t>
+              <w:t>7</w:t>
             </w:r>
             <w:r>
               <w:rPr>
@@ -1029,7 +2736,7 @@
               <w:noProof/>
             </w:rPr>
           </w:pPr>
-          <w:hyperlink w:anchor="_Toc379035198" w:history="1">
+          <w:hyperlink w:anchor="_Toc381093339" w:history="1">
             <w:r>
               <w:rPr>
                 <w:rStyle w:val="Hyperlink"/>
@@ -1049,7 +2756,7 @@
                 <w:rStyle w:val="Hyperlink"/>
                 <w:noProof/>
               </w:rPr>
-              <w:t>Design Overview/Component Choice</w:t>
+              <w:t>Design Overview/Component Selection</w:t>
             </w:r>
             <w:r>
               <w:rPr>
@@ -1070,7 +2777,7 @@
                 <w:noProof/>
                 <w:webHidden/>
               </w:rPr>
-              <w:instrText xml:space="preserve"> PAGEREF _Toc379035198 \h </w:instrText>
+              <w:instrText xml:space="preserve"> PAGEREF _Toc381093339 \h </w:instrText>
             </w:r>
             <w:r>
               <w:rPr>
@@ -1090,259 +2797,7 @@
                 <w:noProof/>
                 <w:webHidden/>
               </w:rPr>
-              <w:t>4</w:t>
-            </w:r>
-            <w:r>
-              <w:rPr>
-                <w:noProof/>
-                <w:webHidden/>
-              </w:rPr>
-              <w:fldChar w:fldCharType="end"/>
-            </w:r>
-          </w:hyperlink>
-        </w:p>
-        <w:p>
-          <w:pPr>
-            <w:pStyle w:val="TOC1"/>
-            <w:tabs>
-              <w:tab w:val="left" w:pos="660"/>
-              <w:tab w:val="right" w:leader="dot" w:pos="10790"/>
-            </w:tabs>
-            <w:rPr>
-              <w:rFonts w:eastAsiaTheme="minorEastAsia"/>
-              <w:noProof/>
-            </w:rPr>
-          </w:pPr>
-          <w:hyperlink w:anchor="_Toc379035199" w:history="1">
-            <w:r>
-              <w:rPr>
-                <w:rStyle w:val="Hyperlink"/>
-                <w:noProof/>
-              </w:rPr>
-              <w:t>III.</w:t>
-            </w:r>
-            <w:r>
-              <w:rPr>
-                <w:rFonts w:eastAsiaTheme="minorEastAsia"/>
-                <w:noProof/>
-              </w:rPr>
-              <w:tab/>
-            </w:r>
-            <w:r>
-              <w:rPr>
-                <w:rStyle w:val="Hyperlink"/>
-                <w:noProof/>
-              </w:rPr>
-              <w:t>Mode/Aux Selectors</w:t>
-            </w:r>
-            <w:r>
-              <w:rPr>
-                <w:noProof/>
-                <w:webHidden/>
-              </w:rPr>
-              <w:tab/>
-            </w:r>
-            <w:r>
-              <w:rPr>
-                <w:noProof/>
-                <w:webHidden/>
-              </w:rPr>
-              <w:fldChar w:fldCharType="begin"/>
-            </w:r>
-            <w:r>
-              <w:rPr>
-                <w:noProof/>
-                <w:webHidden/>
-              </w:rPr>
-              <w:instrText xml:space="preserve"> PAGEREF _Toc379035199 \h </w:instrText>
-            </w:r>
-            <w:r>
-              <w:rPr>
-                <w:noProof/>
-                <w:webHidden/>
-              </w:rPr>
-            </w:r>
-            <w:r>
-              <w:rPr>
-                <w:noProof/>
-                <w:webHidden/>
-              </w:rPr>
-              <w:fldChar w:fldCharType="separate"/>
-            </w:r>
-            <w:r>
-              <w:rPr>
-                <w:noProof/>
-                <w:webHidden/>
-              </w:rPr>
-              <w:t>5</w:t>
-            </w:r>
-            <w:r>
-              <w:rPr>
-                <w:noProof/>
-                <w:webHidden/>
-              </w:rPr>
-              <w:fldChar w:fldCharType="end"/>
-            </w:r>
-          </w:hyperlink>
-        </w:p>
-        <w:p>
-          <w:pPr>
-            <w:pStyle w:val="TOC2"/>
-            <w:tabs>
-              <w:tab w:val="left" w:pos="660"/>
-              <w:tab w:val="right" w:leader="dot" w:pos="10790"/>
-            </w:tabs>
-            <w:rPr>
-              <w:rFonts w:eastAsiaTheme="minorEastAsia"/>
-              <w:noProof/>
-            </w:rPr>
-          </w:pPr>
-          <w:hyperlink w:anchor="_Toc379035200" w:history="1">
-            <w:r>
-              <w:rPr>
-                <w:rStyle w:val="Hyperlink"/>
-                <w:noProof/>
-              </w:rPr>
-              <w:t>A.</w:t>
-            </w:r>
-            <w:r>
-              <w:rPr>
-                <w:rFonts w:eastAsiaTheme="minorEastAsia"/>
-                <w:noProof/>
-              </w:rPr>
-              <w:tab/>
-            </w:r>
-            <w:r>
-              <w:rPr>
-                <w:rStyle w:val="Hyperlink"/>
-                <w:noProof/>
-              </w:rPr>
-              <w:t>Mode/Aux Selector Overview</w:t>
-            </w:r>
-            <w:r>
-              <w:rPr>
-                <w:noProof/>
-                <w:webHidden/>
-              </w:rPr>
-              <w:tab/>
-            </w:r>
-            <w:r>
-              <w:rPr>
-                <w:noProof/>
-                <w:webHidden/>
-              </w:rPr>
-              <w:fldChar w:fldCharType="begin"/>
-            </w:r>
-            <w:r>
-              <w:rPr>
-                <w:noProof/>
-                <w:webHidden/>
-              </w:rPr>
-              <w:instrText xml:space="preserve"> PAGEREF _Toc379035200 \h </w:instrText>
-            </w:r>
-            <w:r>
-              <w:rPr>
-                <w:noProof/>
-                <w:webHidden/>
-              </w:rPr>
-            </w:r>
-            <w:r>
-              <w:rPr>
-                <w:noProof/>
-                <w:webHidden/>
-              </w:rPr>
-              <w:fldChar w:fldCharType="separate"/>
-            </w:r>
-            <w:r>
-              <w:rPr>
-                <w:noProof/>
-                <w:webHidden/>
-              </w:rPr>
-              <w:t>5</w:t>
-            </w:r>
-            <w:r>
-              <w:rPr>
-                <w:noProof/>
-                <w:webHidden/>
-              </w:rPr>
-              <w:fldChar w:fldCharType="end"/>
-            </w:r>
-          </w:hyperlink>
-        </w:p>
-        <w:p>
-          <w:pPr>
-            <w:pStyle w:val="TOC2"/>
-            <w:tabs>
-              <w:tab w:val="left" w:pos="660"/>
-              <w:tab w:val="right" w:leader="dot" w:pos="10790"/>
-            </w:tabs>
-            <w:rPr>
-              <w:rFonts w:eastAsiaTheme="minorEastAsia"/>
-              <w:noProof/>
-            </w:rPr>
-          </w:pPr>
-          <w:hyperlink w:anchor="_Toc379035201" w:history="1">
-            <w:r>
-              <w:rPr>
-                <w:rStyle w:val="Hyperlink"/>
-                <w:noProof/>
-              </w:rPr>
-              <w:t>B.</w:t>
-            </w:r>
-            <w:r>
-              <w:rPr>
-                <w:rFonts w:eastAsiaTheme="minorEastAsia"/>
-                <w:noProof/>
-              </w:rPr>
-              <w:tab/>
-            </w:r>
-            <w:r>
-              <w:rPr>
-                <w:rStyle w:val="Hyperlink"/>
-                <w:noProof/>
-              </w:rPr>
-              <w:t>Mode/Aux Switch Circuits</w:t>
-            </w:r>
-            <w:r>
-              <w:rPr>
-                <w:noProof/>
-                <w:webHidden/>
-              </w:rPr>
-              <w:tab/>
-            </w:r>
-            <w:r>
-              <w:rPr>
-                <w:noProof/>
-                <w:webHidden/>
-              </w:rPr>
-              <w:fldChar w:fldCharType="begin"/>
-            </w:r>
-            <w:r>
-              <w:rPr>
-                <w:noProof/>
-                <w:webHidden/>
-              </w:rPr>
-              <w:instrText xml:space="preserve"> PAGEREF _Toc379035201 \h </w:instrText>
-            </w:r>
-            <w:r>
-              <w:rPr>
-                <w:noProof/>
-                <w:webHidden/>
-              </w:rPr>
-            </w:r>
-            <w:r>
-              <w:rPr>
-                <w:noProof/>
-                <w:webHidden/>
-              </w:rPr>
-              <w:fldChar w:fldCharType="separate"/>
-            </w:r>
-            <w:r>
-              <w:rPr>
-                <w:noProof/>
-                <w:webHidden/>
-              </w:rPr>
-              <w:t>5</w:t>
+              <w:t>7</w:t>
             </w:r>
             <w:r>
               <w:rPr>
@@ -1379,7 +2834,7 @@
       <w:pPr>
         <w:pStyle w:val="Heading1"/>
       </w:pPr>
-      <w:bookmarkStart w:id="0" w:name="_Toc379035187"/>
+      <w:bookmarkStart w:id="0" w:name="_Toc381093308"/>
       <w:r>
         <w:lastRenderedPageBreak/>
         <w:t xml:space="preserve">Axis </w:t>
@@ -1396,7 +2851,7 @@
       <w:pPr>
         <w:pStyle w:val="Heading2"/>
       </w:pPr>
-      <w:bookmarkStart w:id="1" w:name="_Toc379035188"/>
+      <w:bookmarkStart w:id="1" w:name="_Toc381093309"/>
       <w:r>
         <w:t>Axis Manual Inputs Overview</w:t>
       </w:r>
@@ -1426,7 +2881,7 @@
       <w:pPr>
         <w:pStyle w:val="Heading2"/>
       </w:pPr>
-      <w:bookmarkStart w:id="2" w:name="_Toc379035189"/>
+      <w:bookmarkStart w:id="2" w:name="_Toc381093310"/>
       <w:r>
         <w:t xml:space="preserve">Low-Pass Filters for </w:t>
       </w:r>
@@ -1442,7 +2897,7 @@
       <w:pPr>
         <w:pStyle w:val="Heading3"/>
       </w:pPr>
-      <w:bookmarkStart w:id="3" w:name="_Toc379035190"/>
+      <w:bookmarkStart w:id="3" w:name="_Toc381093311"/>
       <w:r>
         <w:t>Component List</w:t>
       </w:r>
@@ -1634,7 +3089,7 @@
       <w:pPr>
         <w:pStyle w:val="Heading3"/>
       </w:pPr>
-      <w:bookmarkStart w:id="4" w:name="_Toc379035191"/>
+      <w:bookmarkStart w:id="4" w:name="_Toc381093312"/>
       <w:r>
         <w:t>Design Overview</w:t>
       </w:r>
@@ -1642,6 +3097,14 @@
         <w:t>/Component Choice</w:t>
       </w:r>
       <w:bookmarkEnd w:id="4"/>
+    </w:p>
+    <w:p>
+      <w:pPr>
+        <w:ind w:left="1440"/>
+      </w:pPr>
+      <w:r>
+        <w:t>Connectors with a locator tab will be used to prevent switch operation from being reversed.</w:t>
+      </w:r>
     </w:p>
     <w:p>
       <w:pPr>
@@ -1659,274 +3122,7 @@
         </w:rPr>
       </w:pPr>
       <w:r>
-        <w:t xml:space="preserve">The control bandwidth frequency </w:t>
-      </w:r>
-      <m:oMath>
-        <m:sSub>
-          <m:sSubPr>
-            <m:ctrlPr>
-              <w:rPr>
-                <w:rFonts w:ascii="Cambria Math" w:hAnsi="Cambria Math"/>
-                <w:i/>
-              </w:rPr>
-            </m:ctrlPr>
-          </m:sSubPr>
-          <m:e>
-            <m:r>
-              <w:rPr>
-                <w:rFonts w:ascii="Cambria Math" w:hAnsi="Cambria Math"/>
-              </w:rPr>
-              <m:t>f</m:t>
-            </m:r>
-          </m:e>
-          <m:sub>
-            <m:r>
-              <w:rPr>
-                <w:rFonts w:ascii="Cambria Math" w:hAnsi="Cambria Math"/>
-              </w:rPr>
-              <m:t>CBW</m:t>
-            </m:r>
-          </m:sub>
-        </m:sSub>
-      </m:oMath>
-      <w:r>
-        <w:t xml:space="preserve"> </w:t>
-      </w:r>
-      <w:r>
-        <w:t xml:space="preserve">for the closed-loop control system was chosen based on the requirement to </w:t>
-      </w:r>
-      <w:r>
-        <w:t>track fast-moving objects with</w:t>
-      </w:r>
-      <w:r>
-        <w:t xml:space="preserve"> video during manual and automated control operation. </w:t>
-      </w:r>
-      <w:r>
-        <w:t xml:space="preserve">The cutoff frequency </w:t>
-      </w:r>
-      <m:oMath>
-        <m:sSub>
-          <m:sSubPr>
-            <m:ctrlPr>
-              <w:rPr>
-                <w:rFonts w:ascii="Cambria Math" w:hAnsi="Cambria Math"/>
-                <w:i/>
-              </w:rPr>
-            </m:ctrlPr>
-          </m:sSubPr>
-          <m:e>
-            <m:r>
-              <w:rPr>
-                <w:rFonts w:ascii="Cambria Math" w:hAnsi="Cambria Math"/>
-              </w:rPr>
-              <m:t>f</m:t>
-            </m:r>
-          </m:e>
-          <m:sub>
-            <m:r>
-              <w:rPr>
-                <w:rFonts w:ascii="Cambria Math" w:hAnsi="Cambria Math"/>
-              </w:rPr>
-              <m:t>C</m:t>
-            </m:r>
-          </m:sub>
-        </m:sSub>
-      </m:oMath>
-      <w:r>
-        <w:rPr>
-          <w:rFonts w:eastAsiaTheme="minorEastAsia"/>
-        </w:rPr>
-        <w:t xml:space="preserve"> </w:t>
-      </w:r>
-      <w:r>
-        <w:rPr>
-          <w:rFonts w:eastAsiaTheme="minorEastAsia"/>
-        </w:rPr>
-        <w:t xml:space="preserve">for the ADC input LPF </w:t>
-      </w:r>
-      <w:r>
-        <w:rPr>
-          <w:rFonts w:eastAsiaTheme="minorEastAsia"/>
-        </w:rPr>
-        <w:t>is</w:t>
-      </w:r>
-      <w:r>
-        <w:rPr>
-          <w:rFonts w:eastAsiaTheme="minorEastAsia"/>
-        </w:rPr>
-        <w:t xml:space="preserve"> specified to be</w:t>
-      </w:r>
-      <w:r>
-        <w:rPr>
-          <w:rFonts w:eastAsiaTheme="minorEastAsia"/>
-        </w:rPr>
-        <w:t xml:space="preserve"> one decade higher than</w:t>
-      </w:r>
-      <w:r>
-        <w:rPr>
-          <w:rFonts w:eastAsiaTheme="minorEastAsia"/>
-        </w:rPr>
-        <w:t xml:space="preserve"> </w:t>
-      </w:r>
-      <m:oMath>
-        <m:sSub>
-          <m:sSubPr>
-            <m:ctrlPr>
-              <w:rPr>
-                <w:rFonts w:ascii="Cambria Math" w:hAnsi="Cambria Math"/>
-                <w:i/>
-              </w:rPr>
-            </m:ctrlPr>
-          </m:sSubPr>
-          <m:e>
-            <m:r>
-              <w:rPr>
-                <w:rFonts w:ascii="Cambria Math" w:hAnsi="Cambria Math"/>
-              </w:rPr>
-              <m:t>f</m:t>
-            </m:r>
-          </m:e>
-          <m:sub>
-            <m:r>
-              <w:rPr>
-                <w:rFonts w:ascii="Cambria Math" w:hAnsi="Cambria Math"/>
-              </w:rPr>
-              <m:t>CBW</m:t>
-            </m:r>
-          </m:sub>
-        </m:sSub>
-      </m:oMath>
-      <w:r>
-        <w:rPr>
-          <w:rFonts w:eastAsiaTheme="minorEastAsia"/>
-        </w:rPr>
-        <w:t xml:space="preserve">. </w:t>
-      </w:r>
-      <w:r>
-        <w:rPr>
-          <w:rFonts w:eastAsiaTheme="minorEastAsia"/>
-        </w:rPr>
-        <w:t xml:space="preserve">This </w:t>
-      </w:r>
-      <w:r>
-        <w:rPr>
-          <w:rFonts w:eastAsiaTheme="minorEastAsia"/>
-        </w:rPr>
-        <w:t>convention places</w:t>
-      </w:r>
-      <w:r>
-        <w:rPr>
-          <w:rFonts w:eastAsiaTheme="minorEastAsia"/>
-        </w:rPr>
-        <w:t xml:space="preserve"> </w:t>
-      </w:r>
-      <m:oMath>
-        <m:sSub>
-          <m:sSubPr>
-            <m:ctrlPr>
-              <w:rPr>
-                <w:rFonts w:ascii="Cambria Math" w:hAnsi="Cambria Math"/>
-                <w:i/>
-              </w:rPr>
-            </m:ctrlPr>
-          </m:sSubPr>
-          <m:e>
-            <m:r>
-              <w:rPr>
-                <w:rFonts w:ascii="Cambria Math" w:hAnsi="Cambria Math"/>
-              </w:rPr>
-              <m:t>f</m:t>
-            </m:r>
-          </m:e>
-          <m:sub>
-            <m:r>
-              <w:rPr>
-                <w:rFonts w:ascii="Cambria Math" w:hAnsi="Cambria Math"/>
-              </w:rPr>
-              <m:t>C</m:t>
-            </m:r>
-          </m:sub>
-        </m:sSub>
-      </m:oMath>
-      <w:r>
-        <w:rPr>
-          <w:rFonts w:eastAsiaTheme="minorEastAsia"/>
-        </w:rPr>
-        <w:t xml:space="preserve"> far enough above the </w:t>
-      </w:r>
-      <m:oMath>
-        <m:sSub>
-          <m:sSubPr>
-            <m:ctrlPr>
-              <w:rPr>
-                <w:rFonts w:ascii="Cambria Math" w:hAnsi="Cambria Math"/>
-                <w:i/>
-              </w:rPr>
-            </m:ctrlPr>
-          </m:sSubPr>
-          <m:e>
-            <m:r>
-              <w:rPr>
-                <w:rFonts w:ascii="Cambria Math" w:hAnsi="Cambria Math"/>
-              </w:rPr>
-              <m:t>f</m:t>
-            </m:r>
-          </m:e>
-          <m:sub>
-            <m:r>
-              <w:rPr>
-                <w:rFonts w:ascii="Cambria Math" w:hAnsi="Cambria Math"/>
-              </w:rPr>
-              <m:t>CBW</m:t>
-            </m:r>
-          </m:sub>
-        </m:sSub>
-      </m:oMath>
-      <w:r>
-        <w:rPr>
-          <w:rFonts w:eastAsiaTheme="minorEastAsia"/>
-        </w:rPr>
-        <w:t xml:space="preserve"> to prevent the LPF from limiting performance at the </w:t>
-      </w:r>
-      <m:oMath>
-        <m:sSub>
-          <m:sSubPr>
-            <m:ctrlPr>
-              <w:rPr>
-                <w:rFonts w:ascii="Cambria Math" w:hAnsi="Cambria Math"/>
-                <w:i/>
-              </w:rPr>
-            </m:ctrlPr>
-          </m:sSubPr>
-          <m:e>
-            <m:r>
-              <w:rPr>
-                <w:rFonts w:ascii="Cambria Math" w:hAnsi="Cambria Math"/>
-              </w:rPr>
-              <m:t>f</m:t>
-            </m:r>
-          </m:e>
-          <m:sub>
-            <m:r>
-              <w:rPr>
-                <w:rFonts w:ascii="Cambria Math" w:hAnsi="Cambria Math"/>
-              </w:rPr>
-              <m:t>CBW</m:t>
-            </m:r>
-          </m:sub>
-        </m:sSub>
-      </m:oMath>
-      <w:r>
-        <w:rPr>
-          <w:rFonts w:eastAsiaTheme="minorEastAsia"/>
-        </w:rPr>
-        <w:t>, while still providing satisfactory noise filtering.</w:t>
-      </w:r>
-      <w:r>
-        <w:rPr>
-          <w:rFonts w:eastAsiaTheme="minorEastAsia"/>
-        </w:rPr>
-        <w:t xml:space="preserve"> </w:t>
+        <w:t>For details, see RTx Controller Board Design.</w:t>
       </w:r>
     </w:p>
     <w:p>
@@ -2019,7 +3215,7 @@
     </w:p>
     <w:p>
       <w:pPr>
-        <w:pStyle w:val="Heading4"/>
+        <w:pStyle w:val="Heading3"/>
         <w:rPr>
           <w:rFonts w:eastAsiaTheme="minorEastAsia"/>
         </w:rPr>
@@ -2028,958 +3224,90 @@
         <w:rPr>
           <w:rFonts w:eastAsiaTheme="minorEastAsia"/>
         </w:rPr>
-        <w:t xml:space="preserve">ADC </w:t>
-      </w:r>
-      <w:r>
-        <w:rPr>
-          <w:rFonts w:eastAsiaTheme="minorEastAsia"/>
-        </w:rPr>
-        <w:t>1-bit</w:t>
-      </w:r>
-      <w:r>
-        <w:rPr>
-          <w:rFonts w:eastAsiaTheme="minorEastAsia"/>
-        </w:rPr>
-        <w:t xml:space="preserve"> Frequency</w:t>
-      </w:r>
-      <w:r>
-        <w:rPr>
-          <w:rFonts w:eastAsiaTheme="minorEastAsia"/>
-        </w:rPr>
-        <w:t>,</w:t>
-      </w:r>
-      <w:r>
-        <w:rPr>
-          <w:rFonts w:eastAsiaTheme="minorEastAsia"/>
-        </w:rPr>
-        <w:t xml:space="preserve"> desired noise level</w:t>
-      </w:r>
-      <w:r>
-        <w:rPr>
-          <w:rFonts w:eastAsiaTheme="minorEastAsia"/>
-        </w:rPr>
-        <w:t xml:space="preserve"> and Filter Order</w:t>
-      </w:r>
-    </w:p>
-    <w:p>
-      <w:pPr>
-        <w:ind w:left="2160"/>
-        <w:rPr>
-          <w:rFonts w:eastAsiaTheme="minorEastAsia"/>
-        </w:rPr>
-      </w:pPr>
-      <w:r>
-        <w:rPr>
-          <w:rFonts w:eastAsiaTheme="minorEastAsia"/>
-        </w:rPr>
-        <w:t xml:space="preserve">The frequency of the </w:t>
-      </w:r>
-      <w:r>
-        <w:rPr>
-          <w:rFonts w:eastAsiaTheme="minorEastAsia"/>
-        </w:rPr>
-        <w:t xml:space="preserve">ADC’s </w:t>
-      </w:r>
-      <w:r>
-        <w:rPr>
-          <w:rFonts w:eastAsiaTheme="minorEastAsia"/>
-        </w:rPr>
-        <w:t xml:space="preserve">LSB </w:t>
-      </w:r>
-      <m:oMath>
-        <m:sSub>
-          <m:sSubPr>
-            <m:ctrlPr>
-              <w:rPr>
-                <w:rFonts w:ascii="Cambria Math" w:hAnsi="Cambria Math"/>
-                <w:i/>
-              </w:rPr>
-            </m:ctrlPr>
-          </m:sSubPr>
-          <m:e>
-            <m:r>
-              <w:rPr>
-                <w:rFonts w:ascii="Cambria Math" w:hAnsi="Cambria Math"/>
-              </w:rPr>
-              <m:t>f</m:t>
-            </m:r>
-          </m:e>
-          <m:sub>
-            <m:r>
-              <w:rPr>
-                <w:rFonts w:ascii="Cambria Math" w:hAnsi="Cambria Math"/>
-              </w:rPr>
-              <m:t>1bit</m:t>
-            </m:r>
-          </m:sub>
-        </m:sSub>
-      </m:oMath>
-      <w:r>
-        <w:rPr>
-          <w:rFonts w:eastAsiaTheme="minorEastAsia"/>
-        </w:rPr>
-        <w:t xml:space="preserve"> is the</w:t>
-      </w:r>
-      <w:r>
-        <w:rPr>
-          <w:rFonts w:eastAsiaTheme="minorEastAsia"/>
-        </w:rPr>
-        <w:t xml:space="preserve"> minimum</w:t>
-      </w:r>
-      <w:r>
-        <w:rPr>
-          <w:rFonts w:eastAsiaTheme="minorEastAsia"/>
-        </w:rPr>
-        <w:t xml:space="preserve"> frequency at which </w:t>
-      </w:r>
-      <w:r>
-        <w:rPr>
-          <w:rFonts w:eastAsiaTheme="minorEastAsia"/>
-        </w:rPr>
-        <w:t xml:space="preserve">we </w:t>
-      </w:r>
-      <w:r>
-        <w:rPr>
-          <w:rFonts w:eastAsiaTheme="minorEastAsia"/>
-        </w:rPr>
-        <w:t xml:space="preserve">will </w:t>
-      </w:r>
-      <w:r>
-        <w:rPr>
-          <w:rFonts w:eastAsiaTheme="minorEastAsia"/>
-        </w:rPr>
-        <w:t xml:space="preserve">observe a </w:t>
-      </w:r>
-      <w:r>
-        <w:rPr>
-          <w:rFonts w:eastAsiaTheme="minorEastAsia"/>
-        </w:rPr>
-        <w:t>change</w:t>
-      </w:r>
-      <w:r>
-        <w:rPr>
-          <w:rFonts w:eastAsiaTheme="minorEastAsia"/>
-        </w:rPr>
-        <w:t xml:space="preserve"> on the least significant bit</w:t>
-      </w:r>
-      <w:r>
-        <w:rPr>
-          <w:rFonts w:eastAsiaTheme="minorEastAsia"/>
-        </w:rPr>
-        <w:t xml:space="preserve">. The maximum noise level desired at </w:t>
-      </w:r>
-      <m:oMath>
-        <m:sSub>
-          <m:sSubPr>
-            <m:ctrlPr>
-              <w:rPr>
-                <w:rFonts w:ascii="Cambria Math" w:hAnsi="Cambria Math"/>
-                <w:i/>
-              </w:rPr>
-            </m:ctrlPr>
-          </m:sSubPr>
-          <m:e>
-            <m:r>
-              <w:rPr>
-                <w:rFonts w:ascii="Cambria Math" w:hAnsi="Cambria Math"/>
-              </w:rPr>
-              <m:t>f</m:t>
-            </m:r>
-          </m:e>
-          <m:sub>
-            <m:r>
-              <w:rPr>
-                <w:rFonts w:ascii="Cambria Math" w:hAnsi="Cambria Math"/>
-              </w:rPr>
-              <m:t>1bit</m:t>
-            </m:r>
-          </m:sub>
-        </m:sSub>
-      </m:oMath>
-      <w:r>
-        <w:rPr>
-          <w:rFonts w:eastAsiaTheme="minorEastAsia"/>
-        </w:rPr>
-        <w:t xml:space="preserve"> is -96dβ.</w:t>
-      </w:r>
-      <w:r>
-        <w:rPr>
-          <w:rFonts w:eastAsiaTheme="minorEastAsia"/>
-        </w:rPr>
-        <w:t xml:space="preserve"> </w:t>
-      </w:r>
-      <m:oMath>
-        <m:sSub>
-          <m:sSubPr>
-            <m:ctrlPr>
-              <w:rPr>
-                <w:rFonts w:ascii="Cambria Math" w:hAnsi="Cambria Math"/>
-                <w:i/>
-              </w:rPr>
-            </m:ctrlPr>
-          </m:sSubPr>
-          <m:e>
-            <m:r>
-              <w:rPr>
-                <w:rFonts w:ascii="Cambria Math" w:hAnsi="Cambria Math"/>
-              </w:rPr>
-              <m:t>f</m:t>
-            </m:r>
-          </m:e>
-          <m:sub>
-            <m:r>
-              <w:rPr>
-                <w:rFonts w:ascii="Cambria Math" w:hAnsi="Cambria Math"/>
-              </w:rPr>
-              <m:t>1bit</m:t>
-            </m:r>
-          </m:sub>
-        </m:sSub>
-      </m:oMath>
-      <w:r>
-        <w:rPr>
-          <w:rFonts w:eastAsiaTheme="minorEastAsia"/>
-        </w:rPr>
-        <w:t xml:space="preserve"> </w:t>
+        <w:t>Axis Input Connector Pin-out</w:t>
+      </w:r>
+    </w:p>
+    <w:p>
+      <w:pPr>
+        <w:ind w:left="1440"/>
+      </w:pPr>
+      <w:bookmarkStart w:id="5" w:name="_Toc381093313"/>
+      <w:r>
+        <w:t>The pin-out of each connector prevents overvoltage/</w:t>
+      </w:r>
+      <w:proofErr w:type="spellStart"/>
+      <w:r>
+        <w:t>overcurrent</w:t>
+      </w:r>
+      <w:proofErr w:type="spellEnd"/>
+      <w:r>
+        <w:t xml:space="preserve"> and </w:t>
       </w:r>
       <w:proofErr w:type="gramStart"/>
       <w:r>
-        <w:rPr>
-          <w:rFonts w:eastAsiaTheme="minorEastAsia"/>
-        </w:rPr>
-        <w:t>must</w:t>
+        <w:t>short-circuit</w:t>
       </w:r>
       <w:proofErr w:type="gramEnd"/>
       <w:r>
-        <w:rPr>
-          <w:rFonts w:eastAsiaTheme="minorEastAsia"/>
-        </w:rPr>
-        <w:t xml:space="preserve"> be a low enough frequency such that the Nyquist rate is reasonable given our choice of ADC’s and microcontroller.</w:t>
-      </w:r>
-      <w:r>
-        <w:rPr>
-          <w:rFonts w:eastAsiaTheme="minorEastAsia"/>
-        </w:rPr>
-        <w:t xml:space="preserve"> With a 3</w:t>
-      </w:r>
-      <w:r>
-        <w:rPr>
-          <w:rFonts w:eastAsiaTheme="minorEastAsia"/>
-          <w:vertAlign w:val="superscript"/>
-        </w:rPr>
-        <w:t>rd</w:t>
-      </w:r>
-      <w:r>
-        <w:rPr>
-          <w:rFonts w:eastAsiaTheme="minorEastAsia"/>
-        </w:rPr>
-        <w:t xml:space="preserve"> Order LPF with </w:t>
-      </w:r>
-      <w:proofErr w:type="gramStart"/>
-      <w:r>
-        <w:rPr>
-          <w:rFonts w:eastAsiaTheme="minorEastAsia"/>
-        </w:rPr>
-        <w:t xml:space="preserve">our </w:t>
-      </w:r>
-      <m:oMath>
-        <w:proofErr w:type="gramEnd"/>
-        <m:sSub>
-          <m:sSubPr>
-            <m:ctrlPr>
-              <w:rPr>
-                <w:rFonts w:ascii="Cambria Math" w:hAnsi="Cambria Math"/>
-                <w:i/>
-              </w:rPr>
-            </m:ctrlPr>
-          </m:sSubPr>
-          <m:e>
-            <m:r>
-              <w:rPr>
-                <w:rFonts w:ascii="Cambria Math" w:hAnsi="Cambria Math"/>
-              </w:rPr>
-              <m:t>f</m:t>
-            </m:r>
-          </m:e>
-          <m:sub>
-            <m:r>
-              <w:rPr>
-                <w:rFonts w:ascii="Cambria Math" w:hAnsi="Cambria Math"/>
-              </w:rPr>
-              <m:t>C</m:t>
-            </m:r>
-          </m:sub>
-        </m:sSub>
-        <m:r>
-          <w:rPr>
-            <w:rFonts w:ascii="Cambria Math" w:eastAsiaTheme="minorEastAsia" w:hAnsi="Cambria Math"/>
-          </w:rPr>
-          <m:t>=25Hz</m:t>
-        </m:r>
-      </m:oMath>
-      <w:r>
-        <w:rPr>
-          <w:rFonts w:eastAsiaTheme="minorEastAsia"/>
-        </w:rPr>
-        <w:t>, we have:</w:t>
-      </w:r>
-    </w:p>
-    <w:p>
-      <w:pPr>
-        <w:ind w:left="2160"/>
-        <w:rPr>
-          <w:rFonts w:eastAsiaTheme="minorEastAsia"/>
-        </w:rPr>
-      </w:pPr>
-      <m:oMathPara>
-        <m:oMath>
-          <m:sSub>
-            <m:sSubPr>
-              <m:ctrlPr>
-                <w:rPr>
-                  <w:rFonts w:ascii="Cambria Math" w:hAnsi="Cambria Math"/>
-                  <w:i/>
-                </w:rPr>
-              </m:ctrlPr>
-            </m:sSubPr>
-            <m:e>
-              <m:r>
-                <w:rPr>
-                  <w:rFonts w:ascii="Cambria Math" w:hAnsi="Cambria Math"/>
-                </w:rPr>
-                <m:t>f</m:t>
-              </m:r>
-            </m:e>
-            <m:sub>
-              <m:r>
-                <w:rPr>
-                  <w:rFonts w:ascii="Cambria Math" w:hAnsi="Cambria Math"/>
-                </w:rPr>
-                <m:t>-96dβ</m:t>
-              </m:r>
-            </m:sub>
-          </m:sSub>
-          <m:r>
-            <w:rPr>
-              <w:rFonts w:ascii="Cambria Math" w:hAnsi="Cambria Math"/>
-            </w:rPr>
-            <m:t>=</m:t>
-          </m:r>
-          <m:r>
-            <w:rPr>
-              <w:rFonts w:ascii="Cambria Math" w:eastAsiaTheme="minorEastAsia" w:hAnsi="Cambria Math"/>
-            </w:rPr>
-            <m:t>995Hz</m:t>
-          </m:r>
-        </m:oMath>
-      </m:oMathPara>
-    </w:p>
-    <w:p>
-      <w:pPr>
-        <w:ind w:left="2160"/>
-        <w:rPr>
-          <w:rFonts w:eastAsiaTheme="minorEastAsia"/>
-        </w:rPr>
-      </w:pPr>
-      <w:r>
-        <w:rPr>
-          <w:rFonts w:eastAsiaTheme="minorEastAsia"/>
-        </w:rPr>
-        <w:t xml:space="preserve">The Nyquist rate, or minimum rate we must sample the ADC’s </w:t>
-      </w:r>
-      <w:r>
-        <w:rPr>
-          <w:rFonts w:eastAsiaTheme="minorEastAsia"/>
-        </w:rPr>
-        <w:t xml:space="preserve">is </w:t>
-      </w:r>
-      <w:proofErr w:type="gramStart"/>
-      <w:r>
-        <w:rPr>
-          <w:rFonts w:eastAsiaTheme="minorEastAsia"/>
-        </w:rPr>
-        <w:t xml:space="preserve">then </w:t>
-      </w:r>
-      <m:oMath>
-        <w:proofErr w:type="gramEnd"/>
-        <m:r>
-          <w:rPr>
-            <w:rFonts w:ascii="Cambria Math" w:hAnsi="Cambria Math"/>
-          </w:rPr>
-          <m:t>995Hz*2=1090Hz</m:t>
-        </m:r>
-      </m:oMath>
-      <w:r>
-        <w:rPr>
-          <w:rFonts w:eastAsiaTheme="minorEastAsia"/>
-        </w:rPr>
-        <w:t>, which is a reasonable sample rate for the system.</w:t>
-      </w:r>
+        <w:t xml:space="preserve"> conditions from occurring in the event the connector is inserted backwards. Each connector is pinned differently, so that no axis inputs will function if the two connectors are swapped.</w:t>
+      </w:r>
+    </w:p>
+    <w:p>
+      <w:pPr>
+        <w:pStyle w:val="Heading1"/>
+      </w:pPr>
+      <w:r>
+        <w:t>Drive Enable Switch</w:t>
+      </w:r>
+      <w:bookmarkEnd w:id="5"/>
+    </w:p>
+    <w:p>
+      <w:pPr>
+        <w:pStyle w:val="Heading2"/>
+      </w:pPr>
+      <w:bookmarkStart w:id="6" w:name="_Toc381093314"/>
+      <w:r>
+        <w:t>Drive Enable Switch Overview</w:t>
+      </w:r>
+      <w:bookmarkEnd w:id="6"/>
+    </w:p>
+    <w:p>
+      <w:pPr>
+        <w:ind w:left="720"/>
+      </w:pPr>
+      <w:r>
+        <w:t>The Drive Enable switch toggles an input to the microcontroller to</w:t>
+      </w:r>
+      <w:r>
+        <w:t xml:space="preserve"> enable or disable the RTx motor drivers. The circuit is pulled low by default, and is pulled high when the switch is closed to enable. The switch is de</w:t>
+      </w:r>
+      <w:r>
+        <w:t>-</w:t>
+      </w:r>
+      <w:r>
+        <w:t>bounced with a capacitor and its pull-up/pull-down resistors.</w:t>
+      </w:r>
+    </w:p>
+    <w:p>
+      <w:pPr>
+        <w:pStyle w:val="Heading2"/>
+      </w:pPr>
+      <w:bookmarkStart w:id="7" w:name="_Toc381093315"/>
+      <w:r>
+        <w:lastRenderedPageBreak/>
+        <w:t>Drive Enable Switch Circuit</w:t>
+      </w:r>
+      <w:bookmarkEnd w:id="7"/>
     </w:p>
     <w:p>
       <w:pPr>
         <w:pStyle w:val="Heading3"/>
       </w:pPr>
-      <w:bookmarkStart w:id="5" w:name="_Toc379035192"/>
-      <w:r>
-        <w:lastRenderedPageBreak/>
-        <w:t>Consequences</w:t>
-      </w:r>
-      <w:bookmarkEnd w:id="5"/>
-    </w:p>
-    <w:p>
-      <w:pPr>
-        <w:pStyle w:val="Heading4"/>
-      </w:pPr>
-      <w:r>
-        <w:t>Control Rate and ADC Sampling</w:t>
-      </w:r>
-    </w:p>
-    <w:p>
-      <w:pPr>
-        <w:ind w:left="2160"/>
-      </w:pPr>
-      <w:r>
-        <w:t xml:space="preserve">A rule of thumb for minimum control rate </w:t>
-      </w:r>
-      <w:proofErr w:type="gramStart"/>
-      <w:r>
-        <w:t xml:space="preserve">is </w:t>
-      </w:r>
-      <m:oMath>
-        <w:proofErr w:type="gramEnd"/>
-        <m:sSub>
-          <m:sSubPr>
-            <m:ctrlPr>
-              <w:rPr>
-                <w:rFonts w:ascii="Cambria Math" w:hAnsi="Cambria Math"/>
-                <w:i/>
-              </w:rPr>
-            </m:ctrlPr>
-          </m:sSubPr>
-          <m:e>
-            <m:r>
-              <w:rPr>
-                <w:rFonts w:ascii="Cambria Math" w:hAnsi="Cambria Math"/>
-              </w:rPr>
-              <m:t>f</m:t>
-            </m:r>
-          </m:e>
-          <m:sub>
-            <m:r>
-              <w:rPr>
-                <w:rFonts w:ascii="Cambria Math" w:hAnsi="Cambria Math"/>
-              </w:rPr>
-              <m:t>CR</m:t>
-            </m:r>
-          </m:sub>
-        </m:sSub>
-        <m:r>
-          <w:rPr>
-            <w:rFonts w:ascii="Cambria Math" w:hAnsi="Cambria Math"/>
-          </w:rPr>
-          <m:t>≥</m:t>
-        </m:r>
-        <m:sSub>
-          <m:sSubPr>
-            <m:ctrlPr>
-              <w:rPr>
-                <w:rFonts w:ascii="Cambria Math" w:hAnsi="Cambria Math"/>
-                <w:i/>
-              </w:rPr>
-            </m:ctrlPr>
-          </m:sSubPr>
-          <m:e>
-            <m:r>
-              <w:rPr>
-                <w:rFonts w:ascii="Cambria Math" w:hAnsi="Cambria Math"/>
-              </w:rPr>
-              <m:t>f</m:t>
-            </m:r>
-          </m:e>
-          <m:sub>
-            <m:r>
-              <w:rPr>
-                <w:rFonts w:ascii="Cambria Math" w:hAnsi="Cambria Math"/>
-              </w:rPr>
-              <m:t>CBW</m:t>
-            </m:r>
-          </m:sub>
-        </m:sSub>
-        <m:r>
-          <w:rPr>
-            <w:rFonts w:ascii="Cambria Math" w:hAnsi="Cambria Math"/>
-          </w:rPr>
-          <m:t>*40</m:t>
-        </m:r>
-      </m:oMath>
-      <w:r>
-        <w:rPr>
-          <w:rFonts w:eastAsiaTheme="minorEastAsia"/>
-        </w:rPr>
-        <w:t>, then:</w:t>
-      </w:r>
-    </w:p>
-    <w:p>
-      <w:pPr>
-        <w:rPr>
-          <w:rFonts w:eastAsiaTheme="minorEastAsia"/>
-        </w:rPr>
-      </w:pPr>
-      <m:oMathPara>
-        <m:oMath>
-          <m:sSub>
-            <m:sSubPr>
-              <m:ctrlPr>
-                <w:rPr>
-                  <w:rFonts w:ascii="Cambria Math" w:hAnsi="Cambria Math"/>
-                  <w:i/>
-                </w:rPr>
-              </m:ctrlPr>
-            </m:sSubPr>
-            <m:e>
-              <m:r>
-                <w:rPr>
-                  <w:rFonts w:ascii="Cambria Math" w:hAnsi="Cambria Math"/>
-                </w:rPr>
-                <m:t>f</m:t>
-              </m:r>
-            </m:e>
-            <m:sub>
-              <m:r>
-                <w:rPr>
-                  <w:rFonts w:ascii="Cambria Math" w:hAnsi="Cambria Math"/>
-                </w:rPr>
-                <m:t>CR</m:t>
-              </m:r>
-            </m:sub>
-          </m:sSub>
-          <m:r>
-            <w:rPr>
-              <w:rFonts w:ascii="Cambria Math" w:hAnsi="Cambria Math"/>
-            </w:rPr>
-            <m:t>≥2.5Hz*40≥100Hz</m:t>
-          </m:r>
-        </m:oMath>
-      </m:oMathPara>
-    </w:p>
-    <w:p>
-      <w:pPr>
-        <w:rPr>
-          <w:rFonts w:eastAsiaTheme="minorEastAsia"/>
-        </w:rPr>
-      </w:pPr>
-      <w:r>
-        <w:rPr>
-          <w:rFonts w:eastAsiaTheme="minorEastAsia"/>
-        </w:rPr>
-        <w:tab/>
-      </w:r>
-      <w:r>
-        <w:rPr>
-          <w:rFonts w:eastAsiaTheme="minorEastAsia"/>
-        </w:rPr>
-        <w:tab/>
-      </w:r>
-      <w:r>
-        <w:rPr>
-          <w:rFonts w:eastAsiaTheme="minorEastAsia"/>
-        </w:rPr>
-        <w:tab/>
-        <w:t xml:space="preserve">The Nyquist rate must also be satisfied, so the sample rate must be: </w:t>
-      </w:r>
-    </w:p>
-    <w:p>
-      <w:pPr>
-        <w:rPr>
-          <w:rFonts w:eastAsiaTheme="minorEastAsia"/>
-        </w:rPr>
-      </w:pPr>
-      <m:oMathPara>
-        <m:oMath>
-          <m:sSub>
-            <m:sSubPr>
-              <m:ctrlPr>
-                <w:rPr>
-                  <w:rFonts w:ascii="Cambria Math" w:hAnsi="Cambria Math"/>
-                  <w:i/>
-                </w:rPr>
-              </m:ctrlPr>
-            </m:sSubPr>
-            <m:e>
-              <m:r>
-                <w:rPr>
-                  <w:rFonts w:ascii="Cambria Math" w:hAnsi="Cambria Math"/>
-                </w:rPr>
-                <m:t>f</m:t>
-              </m:r>
-            </m:e>
-            <m:sub>
-              <m:r>
-                <w:rPr>
-                  <w:rFonts w:ascii="Cambria Math" w:hAnsi="Cambria Math"/>
-                </w:rPr>
-                <m:t>S</m:t>
-              </m:r>
-            </m:sub>
-          </m:sSub>
-          <m:r>
-            <w:rPr>
-              <w:rFonts w:ascii="Cambria Math" w:hAnsi="Cambria Math"/>
-            </w:rPr>
-            <m:t>≥1080Hz</m:t>
-          </m:r>
-        </m:oMath>
-      </m:oMathPara>
-    </w:p>
-    <w:p>
-      <w:pPr>
-        <w:ind w:left="2160"/>
-        <w:rPr>
-          <w:rFonts w:eastAsiaTheme="minorEastAsia"/>
-        </w:rPr>
-      </w:pPr>
-      <w:r>
-        <w:rPr>
-          <w:rFonts w:eastAsiaTheme="minorEastAsia"/>
-        </w:rPr>
-        <w:t xml:space="preserve">Choosing </w:t>
-      </w:r>
-      <m:oMath>
-        <m:sSub>
-          <m:sSubPr>
-            <m:ctrlPr>
-              <w:rPr>
-                <w:rFonts w:ascii="Cambria Math" w:hAnsi="Cambria Math"/>
-                <w:i/>
-              </w:rPr>
-            </m:ctrlPr>
-          </m:sSubPr>
-          <m:e>
-            <m:r>
-              <w:rPr>
-                <w:rFonts w:ascii="Cambria Math" w:hAnsi="Cambria Math"/>
-              </w:rPr>
-              <m:t>f</m:t>
-            </m:r>
-          </m:e>
-          <m:sub>
-            <m:r>
-              <w:rPr>
-                <w:rFonts w:ascii="Cambria Math" w:hAnsi="Cambria Math"/>
-              </w:rPr>
-              <m:t>CR</m:t>
-            </m:r>
-          </m:sub>
-        </m:sSub>
-        <m:r>
-          <w:rPr>
-            <w:rFonts w:ascii="Cambria Math" w:hAnsi="Cambria Math"/>
-          </w:rPr>
-          <m:t>=100Hz</m:t>
-        </m:r>
-      </m:oMath>
-      <w:r>
-        <w:rPr>
-          <w:rFonts w:eastAsiaTheme="minorEastAsia"/>
-        </w:rPr>
-        <w:t xml:space="preserve"> and </w:t>
-      </w:r>
-      <m:oMath>
-        <m:sSub>
-          <m:sSubPr>
-            <m:ctrlPr>
-              <w:rPr>
-                <w:rFonts w:ascii="Cambria Math" w:hAnsi="Cambria Math"/>
-                <w:i/>
-              </w:rPr>
-            </m:ctrlPr>
-          </m:sSubPr>
-          <m:e>
-            <m:r>
-              <w:rPr>
-                <w:rFonts w:ascii="Cambria Math" w:hAnsi="Cambria Math"/>
-              </w:rPr>
-              <m:t>f</m:t>
-            </m:r>
-          </m:e>
-          <m:sub>
-            <m:r>
-              <w:rPr>
-                <w:rFonts w:ascii="Cambria Math" w:hAnsi="Cambria Math"/>
-              </w:rPr>
-              <m:t>S</m:t>
-            </m:r>
-          </m:sub>
-        </m:sSub>
-        <m:r>
-          <w:rPr>
-            <w:rFonts w:ascii="Cambria Math" w:hAnsi="Cambria Math"/>
-          </w:rPr>
-          <m:t>=2000Hz</m:t>
-        </m:r>
-      </m:oMath>
-      <w:r>
-        <w:rPr>
-          <w:rFonts w:eastAsiaTheme="minorEastAsia"/>
-        </w:rPr>
-        <w:t xml:space="preserve"> gives us 20 samples per control loop iteration.</w:t>
-      </w:r>
-    </w:p>
-    <w:p>
-      <w:pPr>
-        <w:pStyle w:val="Heading3"/>
-      </w:pPr>
-      <w:bookmarkStart w:id="6" w:name="_Toc379035193"/>
-      <w:r>
-        <w:t>Summary of Parameters</w:t>
-      </w:r>
-      <w:bookmarkEnd w:id="6"/>
-    </w:p>
-    <w:p>
-      <w:pPr>
-        <w:ind w:left="1440"/>
-        <w:rPr>
-          <w:rFonts w:asciiTheme="majorHAnsi" w:eastAsiaTheme="majorEastAsia" w:hAnsiTheme="majorHAnsi" w:cstheme="majorBidi"/>
-        </w:rPr>
-      </w:pPr>
-      <m:oMathPara>
-        <m:oMathParaPr>
-          <m:jc m:val="left"/>
-        </m:oMathParaPr>
-        <m:oMath>
-          <m:sSub>
-            <m:sSubPr>
-              <m:ctrlPr>
-                <w:rPr>
-                  <w:rFonts w:ascii="Cambria Math" w:hAnsi="Cambria Math"/>
-                  <w:i/>
-                </w:rPr>
-              </m:ctrlPr>
-            </m:sSubPr>
-            <m:e>
-              <m:r>
-                <w:rPr>
-                  <w:rFonts w:ascii="Cambria Math" w:hAnsi="Cambria Math"/>
-                </w:rPr>
-                <m:t>f</m:t>
-              </m:r>
-            </m:e>
-            <m:sub>
-              <m:r>
-                <w:rPr>
-                  <w:rFonts w:ascii="Cambria Math" w:hAnsi="Cambria Math"/>
-                </w:rPr>
-                <m:t>CBW</m:t>
-              </m:r>
-            </m:sub>
-          </m:sSub>
-          <m:r>
-            <w:rPr>
-              <w:rFonts w:ascii="Cambria Math" w:hAnsi="Cambria Math"/>
-            </w:rPr>
-            <m:t>=2.5Hz</m:t>
-          </m:r>
-        </m:oMath>
-      </m:oMathPara>
-    </w:p>
-    <w:p>
-      <w:pPr>
-        <w:ind w:left="1440"/>
-        <w:rPr>
-          <w:rFonts w:asciiTheme="majorHAnsi" w:eastAsiaTheme="majorEastAsia" w:hAnsiTheme="majorHAnsi" w:cstheme="majorBidi"/>
-        </w:rPr>
-      </w:pPr>
-      <m:oMathPara>
-        <m:oMathParaPr>
-          <m:jc m:val="left"/>
-        </m:oMathParaPr>
-        <m:oMath>
-          <m:sSub>
-            <m:sSubPr>
-              <m:ctrlPr>
-                <w:rPr>
-                  <w:rFonts w:ascii="Cambria Math" w:hAnsi="Cambria Math"/>
-                  <w:i/>
-                </w:rPr>
-              </m:ctrlPr>
-            </m:sSubPr>
-            <m:e>
-              <m:r>
-                <w:rPr>
-                  <w:rFonts w:ascii="Cambria Math" w:hAnsi="Cambria Math"/>
-                </w:rPr>
-                <m:t>f</m:t>
-              </m:r>
-            </m:e>
-            <m:sub>
-              <m:r>
-                <w:rPr>
-                  <w:rFonts w:ascii="Cambria Math" w:hAnsi="Cambria Math"/>
-                </w:rPr>
-                <m:t>C</m:t>
-              </m:r>
-            </m:sub>
-          </m:sSub>
-          <m:r>
-            <w:rPr>
-              <w:rFonts w:ascii="Cambria Math" w:hAnsi="Cambria Math"/>
-            </w:rPr>
-            <m:t>=25Hz</m:t>
-          </m:r>
-        </m:oMath>
-      </m:oMathPara>
-    </w:p>
-    <w:p>
-      <w:pPr>
-        <w:ind w:left="1440"/>
-        <w:rPr>
-          <w:rFonts w:asciiTheme="majorHAnsi" w:eastAsiaTheme="majorEastAsia" w:hAnsiTheme="majorHAnsi" w:cstheme="majorBidi"/>
-        </w:rPr>
-      </w:pPr>
-      <m:oMathPara>
-        <m:oMathParaPr>
-          <m:jc m:val="left"/>
-        </m:oMathParaPr>
-        <m:oMath>
-          <m:sSub>
-            <m:sSubPr>
-              <m:ctrlPr>
-                <w:rPr>
-                  <w:rFonts w:ascii="Cambria Math" w:hAnsi="Cambria Math"/>
-                  <w:i/>
-                </w:rPr>
-              </m:ctrlPr>
-            </m:sSubPr>
-            <m:e>
-              <m:r>
-                <w:rPr>
-                  <w:rFonts w:ascii="Cambria Math" w:hAnsi="Cambria Math"/>
-                </w:rPr>
-                <m:t>f</m:t>
-              </m:r>
-            </m:e>
-            <m:sub>
-              <m:r>
-                <w:rPr>
-                  <w:rFonts w:ascii="Cambria Math" w:hAnsi="Cambria Math"/>
-                </w:rPr>
-                <m:t>S</m:t>
-              </m:r>
-            </m:sub>
-          </m:sSub>
-          <m:r>
-            <w:rPr>
-              <w:rFonts w:ascii="Cambria Math" w:hAnsi="Cambria Math"/>
-            </w:rPr>
-            <m:t>=2000Hz</m:t>
-          </m:r>
-        </m:oMath>
-      </m:oMathPara>
-    </w:p>
-    <w:p>
-      <w:pPr>
-        <w:ind w:left="1440"/>
-        <w:rPr>
-          <w:rFonts w:eastAsiaTheme="minorEastAsia"/>
-        </w:rPr>
-      </w:pPr>
-      <m:oMathPara>
-        <m:oMathParaPr>
-          <m:jc m:val="left"/>
-        </m:oMathParaPr>
-        <m:oMath>
-          <m:sSub>
-            <m:sSubPr>
-              <m:ctrlPr>
-                <w:rPr>
-                  <w:rFonts w:ascii="Cambria Math" w:hAnsi="Cambria Math"/>
-                  <w:i/>
-                </w:rPr>
-              </m:ctrlPr>
-            </m:sSubPr>
-            <m:e>
-              <m:r>
-                <w:rPr>
-                  <w:rFonts w:ascii="Cambria Math" w:hAnsi="Cambria Math"/>
-                </w:rPr>
-                <m:t>f</m:t>
-              </m:r>
-            </m:e>
-            <m:sub>
-              <m:r>
-                <w:rPr>
-                  <w:rFonts w:ascii="Cambria Math" w:hAnsi="Cambria Math"/>
-                </w:rPr>
-                <m:t>CR</m:t>
-              </m:r>
-            </m:sub>
-          </m:sSub>
-          <m:r>
-            <w:rPr>
-              <w:rFonts w:ascii="Cambria Math" w:hAnsi="Cambria Math"/>
-            </w:rPr>
-            <m:t>=100Hz</m:t>
-          </m:r>
-        </m:oMath>
-      </m:oMathPara>
-    </w:p>
-    <w:p>
-      <w:pPr>
-        <w:pStyle w:val="Heading1"/>
-      </w:pPr>
-      <w:bookmarkStart w:id="7" w:name="_Toc379035194"/>
-      <w:r>
-        <w:t>Drive Enable Switch</w:t>
-      </w:r>
-      <w:bookmarkEnd w:id="7"/>
-    </w:p>
-    <w:p>
-      <w:pPr>
-        <w:pStyle w:val="Heading2"/>
-      </w:pPr>
-      <w:bookmarkStart w:id="8" w:name="_Toc379035195"/>
-      <w:r>
-        <w:t>Drive Enable Switch Overview</w:t>
+      <w:bookmarkStart w:id="8" w:name="_Toc381093316"/>
+      <w:r>
+        <w:t>Component List</w:t>
       </w:r>
       <w:bookmarkEnd w:id="8"/>
-    </w:p>
-    <w:p>
-      <w:pPr>
-        <w:ind w:left="720"/>
-      </w:pPr>
-      <w:r>
-        <w:t>The Drive Enable switch toggles an input to the microcontroller to</w:t>
-      </w:r>
-      <w:r>
-        <w:t xml:space="preserve"> enable or disable the RTx motor drivers. The circuit is pulled low by default, and is pulled high when the switch is closed to enable. The switch is de</w:t>
-      </w:r>
-      <w:r>
-        <w:t>-</w:t>
-      </w:r>
-      <w:r>
-        <w:t>bounced with a capacitor and its pull-up/pull-down resistors.</w:t>
-      </w:r>
-    </w:p>
-    <w:p>
-      <w:pPr>
-        <w:pStyle w:val="Heading2"/>
-      </w:pPr>
-      <w:bookmarkStart w:id="9" w:name="_Toc379035196"/>
-      <w:r>
-        <w:t>Drive Enable Switch Circuit</w:t>
-      </w:r>
-      <w:bookmarkEnd w:id="9"/>
-    </w:p>
-    <w:p>
-      <w:pPr>
-        <w:pStyle w:val="Heading3"/>
-      </w:pPr>
-      <w:bookmarkStart w:id="10" w:name="_Toc379035197"/>
-      <w:r>
-        <w:t>Component List</w:t>
-      </w:r>
-      <w:bookmarkEnd w:id="10"/>
     </w:p>
     <w:tbl>
       <w:tblPr>
@@ -3052,11 +3380,11 @@
       <w:pPr>
         <w:pStyle w:val="Heading3"/>
       </w:pPr>
-      <w:bookmarkStart w:id="11" w:name="_Toc379035198"/>
+      <w:bookmarkStart w:id="9" w:name="_Toc381093317"/>
       <w:r>
         <w:t>Design Overview/Component Choice</w:t>
       </w:r>
-      <w:bookmarkEnd w:id="11"/>
+      <w:bookmarkEnd w:id="9"/>
     </w:p>
     <w:p>
       <w:pPr>
@@ -3071,8 +3399,105 @@
         <w:ind w:left="2160"/>
       </w:pPr>
       <w:r>
-        <w:t>A pull-up value of 1kOhm and a pull-down of 10kOhms results in a closed-switch voltage of:</w:t>
-      </w:r>
+        <w:t xml:space="preserve">In addition to an external pull-down resistor, the active pull-down on the processor GPIO will be used to prevent a single point-of-failure from causing a </w:t>
+      </w:r>
+      <w:r>
+        <w:t xml:space="preserve">stuck-high drive enable. </w:t>
+      </w:r>
+      <w:r>
+        <w:t xml:space="preserve">A pull-up value of 1kOhm and a pull-down of </w:t>
+      </w:r>
+      <w:r>
+        <w:t>22</w:t>
+      </w:r>
+      <w:r>
+        <w:t>kOhms</w:t>
+      </w:r>
+      <w:r>
+        <w:t xml:space="preserve"> + 10kOhm GPIO active pull-down</w:t>
+      </w:r>
+      <w:r>
+        <w:t xml:space="preserve"> results in a closed-switch voltage</w:t>
+      </w:r>
+      <w:r>
+        <w:t>, in the absence</w:t>
+      </w:r>
+      <w:r>
+        <w:t xml:space="preserve"> of:</w:t>
+      </w:r>
+    </w:p>
+    <w:p>
+      <w:pPr>
+        <w:ind w:left="2160"/>
+      </w:pPr>
+      <m:oMathPara>
+        <m:oMath>
+          <m:sSub>
+            <m:sSubPr>
+              <m:ctrlPr>
+                <w:rPr>
+                  <w:rFonts w:ascii="Cambria Math" w:hAnsi="Cambria Math"/>
+                  <w:i/>
+                </w:rPr>
+              </m:ctrlPr>
+            </m:sSubPr>
+            <m:e>
+              <m:r>
+                <w:rPr>
+                  <w:rFonts w:ascii="Cambria Math" w:hAnsi="Cambria Math"/>
+                </w:rPr>
+                <m:t>R</m:t>
+              </m:r>
+            </m:e>
+            <m:sub>
+              <m:r>
+                <w:rPr>
+                  <w:rFonts w:ascii="Cambria Math" w:hAnsi="Cambria Math"/>
+                </w:rPr>
+                <m:t>eq</m:t>
+              </m:r>
+            </m:sub>
+          </m:sSub>
+          <m:r>
+            <w:rPr>
+              <w:rFonts w:ascii="Cambria Math" w:hAnsi="Cambria Math"/>
+            </w:rPr>
+            <m:t>=</m:t>
+          </m:r>
+          <m:f>
+            <m:fPr>
+              <m:ctrlPr>
+                <w:rPr>
+                  <w:rFonts w:ascii="Cambria Math" w:hAnsi="Cambria Math"/>
+                  <w:i/>
+                </w:rPr>
+              </m:ctrlPr>
+            </m:fPr>
+            <m:num>
+              <m:r>
+                <w:rPr>
+                  <w:rFonts w:ascii="Cambria Math" w:hAnsi="Cambria Math"/>
+                </w:rPr>
+                <m:t xml:space="preserve">22kΩ*10kΩ </m:t>
+              </m:r>
+            </m:num>
+            <m:den>
+              <m:r>
+                <w:rPr>
+                  <w:rFonts w:ascii="Cambria Math" w:hAnsi="Cambria Math"/>
+                </w:rPr>
+                <m:t xml:space="preserve">22kΩ+10kΩ </m:t>
+              </m:r>
+            </m:den>
+          </m:f>
+          <m:r>
+            <w:rPr>
+              <w:rFonts w:ascii="Cambria Math" w:hAnsi="Cambria Math"/>
+            </w:rPr>
+            <m:t xml:space="preserve">=6.875kΩ </m:t>
+          </m:r>
+        </m:oMath>
+      </m:oMathPara>
     </w:p>
     <w:p>
       <w:pPr>
@@ -3129,7 +3554,7 @@
                 <w:rPr>
                   <w:rFonts w:ascii="Cambria Math" w:hAnsi="Cambria Math"/>
                 </w:rPr>
-                <m:t>10kΩ</m:t>
+                <m:t>6.875kΩ</m:t>
               </m:r>
             </m:num>
             <m:den>
@@ -3137,7 +3562,13 @@
                 <w:rPr>
                   <w:rFonts w:ascii="Cambria Math" w:hAnsi="Cambria Math"/>
                 </w:rPr>
-                <m:t>1kΩ+10kΩ</m:t>
+                <m:t>1kΩ+</m:t>
+              </m:r>
+              <m:r>
+                <w:rPr>
+                  <w:rFonts w:ascii="Cambria Math" w:hAnsi="Cambria Math"/>
+                </w:rPr>
+                <m:t>6.875kΩ</m:t>
               </m:r>
             </m:den>
           </m:f>
@@ -3145,7 +3576,13 @@
             <w:rPr>
               <w:rFonts w:ascii="Cambria Math" w:hAnsi="Cambria Math"/>
             </w:rPr>
-            <m:t>=3V</m:t>
+            <m:t>=2.88</m:t>
+          </m:r>
+          <m:r>
+            <w:rPr>
+              <w:rFonts w:ascii="Cambria Math" w:hAnsi="Cambria Math"/>
+            </w:rPr>
+            <m:t>V</m:t>
           </m:r>
         </m:oMath>
       </m:oMathPara>
@@ -3187,13 +3624,7 @@
               <w:rPr>
                 <w:rFonts w:ascii="Cambria Math" w:eastAsiaTheme="minorEastAsia" w:hAnsi="Cambria Math"/>
               </w:rPr>
-              <m:t>IH,m</m:t>
-            </m:r>
-            <m:r>
-              <w:rPr>
-                <w:rFonts w:ascii="Cambria Math" w:eastAsiaTheme="minorEastAsia" w:hAnsi="Cambria Math"/>
-              </w:rPr>
-              <m:t>ax</m:t>
+              <m:t>IH,max</m:t>
             </m:r>
           </m:sub>
         </m:sSub>
@@ -3306,98 +3737,100 @@
       </w:pPr>
       <w:proofErr w:type="gramStart"/>
       <w:r>
+        <w:t>W</w:t>
+      </w:r>
+      <w:r>
+        <w:t xml:space="preserve">hich is well below the max </w:t>
+      </w:r>
+      <w:r>
+        <w:t>current rating for GPIO pins on the microcontroller.</w:t>
+      </w:r>
+      <w:proofErr w:type="gramEnd"/>
+    </w:p>
+    <w:p>
+      <w:pPr>
+        <w:pStyle w:val="Heading4"/>
+      </w:pPr>
+      <w:r>
+        <w:t>Switch De-bounce</w:t>
+      </w:r>
+    </w:p>
+    <w:p>
+      <w:pPr>
+        <w:ind w:left="2160"/>
+      </w:pPr>
+      <w:r>
+        <w:t>Switch de-bouncing is not critical for this circuit, so a rule-of-thumb value of 1uF was used as a de-bounce capacitor. As the circuit uses both pull-up and pull-down resistors, no additional resistance is required for the capacitor to act as a de-bounce filter.</w:t>
+      </w:r>
+    </w:p>
+    <w:p>
+      <w:pPr>
+        <w:pStyle w:val="Heading1"/>
+      </w:pPr>
+      <w:bookmarkStart w:id="10" w:name="_Toc381093318"/>
+      <w:r>
+        <w:t>Mode/Aux S</w:t>
+      </w:r>
+      <w:r>
+        <w:t>electors</w:t>
+      </w:r>
+      <w:bookmarkEnd w:id="10"/>
+    </w:p>
+    <w:p>
+      <w:pPr>
+        <w:pStyle w:val="Heading2"/>
+      </w:pPr>
+      <w:bookmarkStart w:id="11" w:name="_Toc381093319"/>
+      <w:r>
+        <w:t xml:space="preserve">Mode/Aux </w:t>
+      </w:r>
+      <w:r>
+        <w:t>Selector</w:t>
+      </w:r>
+      <w:r>
+        <w:t xml:space="preserve"> Overview</w:t>
+      </w:r>
+      <w:bookmarkEnd w:id="11"/>
+    </w:p>
+    <w:p>
+      <w:pPr>
+        <w:ind w:left="720"/>
+      </w:pPr>
+      <w:r>
+        <w:t xml:space="preserve">The Manual Remote features 2 toggle switches with indicator LEDs. The right switch acts as a Mode selector switch to change between position and velocity </w:t>
+      </w:r>
+      <w:r>
+        <w:t xml:space="preserve">control modes, and the left switch is supported for future functionality. Each switch circuit is configured similarly to the Drive Enable Switch circuit above, with pull-down, pull-up resistors and a de-bounce capacitor. The </w:t>
+      </w:r>
+      <w:proofErr w:type="gramStart"/>
+      <w:r>
+        <w:t>indicator LEDs for the switches are</w:t>
+      </w:r>
+      <w:proofErr w:type="gramEnd"/>
+      <w:r>
+        <w:t xml:space="preserve"> driven with active-low GPIO outputs by the microcontroller, through current-limiting resistors.</w:t>
+      </w:r>
+    </w:p>
+    <w:p>
+      <w:pPr>
+        <w:pStyle w:val="Heading2"/>
+      </w:pPr>
+      <w:bookmarkStart w:id="12" w:name="_Toc381093320"/>
+      <w:r>
         <w:lastRenderedPageBreak/>
-        <w:t>W</w:t>
-      </w:r>
-      <w:r>
-        <w:t xml:space="preserve">hich is well below the max </w:t>
-      </w:r>
-      <w:r>
-        <w:t>current rating for GPIO pins on the microcontroller.</w:t>
-      </w:r>
-      <w:proofErr w:type="gramEnd"/>
-    </w:p>
-    <w:p>
-      <w:pPr>
-        <w:pStyle w:val="Heading4"/>
-      </w:pPr>
-      <w:r>
-        <w:t>Switch De-bounce</w:t>
-      </w:r>
-    </w:p>
-    <w:p>
-      <w:pPr>
-        <w:ind w:left="2160"/>
-      </w:pPr>
-      <w:r>
-        <w:t>Switch de-bouncing is not critical for this circuit, so a rule-of-thumb value of 1uF was used as a de-bounce capacitor. As the circuit uses both pull-up and pull-down resistors, no additional resistance is required for the capacitor to act as a de-bounce filter.</w:t>
-      </w:r>
-    </w:p>
-    <w:p>
-      <w:pPr>
-        <w:pStyle w:val="Heading1"/>
-      </w:pPr>
-      <w:bookmarkStart w:id="12" w:name="_Toc379035199"/>
-      <w:r>
-        <w:t>Mode/Aux S</w:t>
-      </w:r>
-      <w:r>
-        <w:t>electors</w:t>
+        <w:t>Mode/Aux Switch Circuits</w:t>
       </w:r>
       <w:bookmarkEnd w:id="12"/>
     </w:p>
     <w:p>
       <w:pPr>
-        <w:pStyle w:val="Heading2"/>
-      </w:pPr>
-      <w:bookmarkStart w:id="13" w:name="_Toc379035200"/>
-      <w:r>
-        <w:t xml:space="preserve">Mode/Aux </w:t>
-      </w:r>
-      <w:r>
-        <w:t>Selector</w:t>
-      </w:r>
-      <w:r>
-        <w:t xml:space="preserve"> Overview</w:t>
+        <w:pStyle w:val="Heading3"/>
+      </w:pPr>
+      <w:bookmarkStart w:id="13" w:name="_Toc381093321"/>
+      <w:r>
+        <w:t>Component List</w:t>
       </w:r>
       <w:bookmarkEnd w:id="13"/>
-    </w:p>
-    <w:p>
-      <w:pPr>
-        <w:ind w:left="720"/>
-      </w:pPr>
-      <w:r>
-        <w:t xml:space="preserve">The Manual Remote features 2 toggle switches with indicator LEDs. The right switch acts as a Mode selector switch to change between position and velocity </w:t>
-      </w:r>
-      <w:r>
-        <w:t xml:space="preserve">control modes, and the left switch is supported for future functionality. Each switch circuit is configured similarly to the Drive Enable Switch circuit above, with pull-down, pull-up resistors and a de-bounce capacitor. The </w:t>
-      </w:r>
-      <w:proofErr w:type="gramStart"/>
-      <w:r>
-        <w:t>indicator LEDs for the switches are</w:t>
-      </w:r>
-      <w:proofErr w:type="gramEnd"/>
-      <w:r>
-        <w:t xml:space="preserve"> driven with active-low GPIO outputs by the microcontroller, through current-limiting resistors.</w:t>
-      </w:r>
-    </w:p>
-    <w:p>
-      <w:pPr>
-        <w:pStyle w:val="Heading2"/>
-      </w:pPr>
-      <w:bookmarkStart w:id="14" w:name="_Toc379035201"/>
-      <w:r>
-        <w:t>Mode/Aux Switch Circuits</w:t>
-      </w:r>
-      <w:bookmarkEnd w:id="14"/>
-    </w:p>
-    <w:p>
-      <w:pPr>
-        <w:pStyle w:val="Heading3"/>
-      </w:pPr>
-      <w:r>
-        <w:t>Component List</w:t>
-      </w:r>
     </w:p>
     <w:p>
       <w:pPr>
@@ -3556,9 +3989,11 @@
       <w:pPr>
         <w:pStyle w:val="Heading3"/>
       </w:pPr>
+      <w:bookmarkStart w:id="14" w:name="_Toc381093322"/>
       <w:r>
         <w:t>Design Overview/Component Choice</w:t>
       </w:r>
+      <w:bookmarkEnd w:id="14"/>
     </w:p>
     <w:p>
       <w:pPr>
@@ -3567,22 +4002,29 @@
       <w:r>
         <w:t>The values for pull-up, pull-down and de-bounce capacitors were chosen with the same requirements and parameters as those for the Drive Enable Switch Circuit above.</w:t>
       </w:r>
+      <w:r>
+        <w:t xml:space="preserve"> Connectors with a locator tab will be used to prevent switch operation from being reversed.</w:t>
+      </w:r>
     </w:p>
     <w:p>
       <w:pPr>
         <w:pStyle w:val="Heading2"/>
       </w:pPr>
+      <w:bookmarkStart w:id="15" w:name="_Toc381093323"/>
       <w:r>
         <w:t>Mode/Aux Indicator LED Circuits</w:t>
       </w:r>
+      <w:bookmarkEnd w:id="15"/>
     </w:p>
     <w:p>
       <w:pPr>
         <w:pStyle w:val="Heading3"/>
       </w:pPr>
+      <w:bookmarkStart w:id="16" w:name="_Toc381093324"/>
       <w:r>
         <w:t>Component List</w:t>
       </w:r>
+      <w:bookmarkEnd w:id="16"/>
     </w:p>
     <w:p>
       <w:pPr>
@@ -3716,9 +4158,11 @@
       <w:pPr>
         <w:pStyle w:val="Heading3"/>
       </w:pPr>
+      <w:bookmarkStart w:id="17" w:name="_Toc381093325"/>
       <w:r>
         <w:t>Design Overview/Component Choice</w:t>
       </w:r>
+      <w:bookmarkEnd w:id="17"/>
     </w:p>
     <w:p>
       <w:pPr>
@@ -3733,11 +4177,7 @@
         <w:ind w:left="2160"/>
       </w:pPr>
       <w:r>
-        <w:t xml:space="preserve">The LEDs used on the Manual Control box are large, through-hole style components with relatively high forward voltages and current requirements, so the available 5V supply was chosen to power the LEDs. This configuration allows the microcontroller to sink rather than </w:t>
-      </w:r>
-      <w:r>
-        <w:lastRenderedPageBreak/>
-        <w:t>source current in order to illuminate the LEDs, and also eliminates the constraint of microcontroller IO voltage.</w:t>
+        <w:t>The LEDs used on the Manual Control box are large, through-hole style components with relatively high forward voltages and current requirements, so the available 5V supply was chosen to power the LEDs. This configuration allows the microcontroller to sink rather than source current in order to illuminate the LEDs, and also eliminates the constraint of microcontroller IO voltage.</w:t>
       </w:r>
     </w:p>
     <w:p>
@@ -3833,17 +4273,22 @@
       <w:pPr>
         <w:pStyle w:val="Heading2"/>
       </w:pPr>
-      <w:r>
+      <w:bookmarkStart w:id="18" w:name="_Toc381093326"/>
+      <w:r>
+        <w:lastRenderedPageBreak/>
         <w:t>Mode/Aux Selector Connector Pin-out</w:t>
       </w:r>
+      <w:bookmarkEnd w:id="18"/>
     </w:p>
     <w:p>
       <w:pPr>
         <w:pStyle w:val="Heading3"/>
       </w:pPr>
+      <w:bookmarkStart w:id="19" w:name="_Toc381093327"/>
       <w:r>
         <w:t>Component List</w:t>
       </w:r>
+      <w:bookmarkEnd w:id="19"/>
     </w:p>
     <w:p>
       <w:pPr>
@@ -3911,9 +4356,11 @@
       <w:pPr>
         <w:pStyle w:val="Heading3"/>
       </w:pPr>
+      <w:bookmarkStart w:id="20" w:name="_Toc381093328"/>
       <w:r>
         <w:t>Design Overview</w:t>
       </w:r>
+      <w:bookmarkEnd w:id="20"/>
     </w:p>
     <w:p>
       <w:pPr>
@@ -3955,17 +4402,20 @@
       <w:pPr>
         <w:pStyle w:val="Heading1"/>
       </w:pPr>
+      <w:bookmarkStart w:id="21" w:name="_Toc381093329"/>
       <w:r>
         <w:t>Neutral Indicator LED</w:t>
       </w:r>
       <w:r>
         <w:t>s</w:t>
       </w:r>
+      <w:bookmarkEnd w:id="21"/>
     </w:p>
     <w:p>
       <w:pPr>
         <w:pStyle w:val="Heading2"/>
       </w:pPr>
+      <w:bookmarkStart w:id="22" w:name="_Toc381093330"/>
       <w:r>
         <w:t>Neutral Indicator LED</w:t>
       </w:r>
@@ -3975,6 +4425,7 @@
       <w:r>
         <w:t>Overview</w:t>
       </w:r>
+      <w:bookmarkEnd w:id="22"/>
     </w:p>
     <w:p>
       <w:pPr>
@@ -3988,20 +4439,24 @@
       <w:pPr>
         <w:pStyle w:val="Heading2"/>
       </w:pPr>
+      <w:bookmarkStart w:id="23" w:name="_Toc381093331"/>
       <w:r>
         <w:t>Neutral Indicator LED</w:t>
       </w:r>
       <w:r>
         <w:t xml:space="preserve"> Circuits</w:t>
       </w:r>
+      <w:bookmarkEnd w:id="23"/>
     </w:p>
     <w:p>
       <w:pPr>
         <w:pStyle w:val="Heading3"/>
       </w:pPr>
+      <w:bookmarkStart w:id="24" w:name="_Toc381093332"/>
       <w:r>
         <w:t>Component List</w:t>
       </w:r>
+      <w:bookmarkEnd w:id="24"/>
     </w:p>
     <w:tbl>
       <w:tblPr>
@@ -4063,9 +4518,11 @@
       <w:pPr>
         <w:pStyle w:val="Heading3"/>
       </w:pPr>
+      <w:bookmarkStart w:id="25" w:name="_Toc381093333"/>
       <w:r>
         <w:t>Design Overview/Component Selection</w:t>
       </w:r>
+      <w:bookmarkEnd w:id="25"/>
     </w:p>
     <w:p>
       <w:pPr>
@@ -4079,74 +4536,80 @@
       <w:pPr>
         <w:pStyle w:val="Heading3"/>
       </w:pPr>
+      <w:bookmarkStart w:id="26" w:name="_Toc381093334"/>
+      <w:r>
+        <w:t>LED Connector Pin-out</w:t>
+      </w:r>
+      <w:bookmarkEnd w:id="26"/>
+    </w:p>
+    <w:p>
+      <w:pPr>
+        <w:pStyle w:val="Heading4"/>
+      </w:pPr>
+      <w:r>
+        <w:t>Pin-out</w:t>
+      </w:r>
+    </w:p>
+    <w:p>
+      <w:pPr>
+        <w:ind w:left="2160"/>
+      </w:pPr>
+      <w:r>
+        <w:t>The pin-out of the connector prevents overvoltage/</w:t>
+      </w:r>
+      <w:proofErr w:type="spellStart"/>
+      <w:r>
+        <w:t>overcurrent</w:t>
+      </w:r>
+      <w:proofErr w:type="spellEnd"/>
+      <w:r>
+        <w:t xml:space="preserve"> and </w:t>
+      </w:r>
+      <w:proofErr w:type="gramStart"/>
+      <w:r>
+        <w:t>short-circuit</w:t>
+      </w:r>
+      <w:proofErr w:type="gramEnd"/>
+      <w:r>
+        <w:t xml:space="preserve"> conditions from occurring in the event the connector is inserted backwards.</w:t>
+      </w:r>
+    </w:p>
+    <w:p>
+      <w:pPr>
+        <w:pStyle w:val="Heading4"/>
+      </w:pPr>
+      <w:r>
+        <w:t>Consequences of Pin-out</w:t>
+      </w:r>
+    </w:p>
+    <w:p>
+      <w:pPr>
+        <w:ind w:left="2160"/>
+      </w:pPr>
+      <w:r>
+        <w:t>The connector pin-out does not prevent operation of the LEDs if the connector is inserted backwards. The LEDs will indicate opposite axes in this case, therefore a connector pair with a locator tab or other means of preventing backward insertion should be used.</w:t>
+      </w:r>
+    </w:p>
+    <w:p>
+      <w:pPr>
+        <w:pStyle w:val="Heading1"/>
+      </w:pPr>
+      <w:bookmarkStart w:id="27" w:name="_Toc381093335"/>
       <w:r>
         <w:lastRenderedPageBreak/>
-        <w:t>LED Connector Pin-out</w:t>
-      </w:r>
-    </w:p>
-    <w:p>
-      <w:pPr>
-        <w:pStyle w:val="Heading4"/>
-      </w:pPr>
-      <w:r>
-        <w:t>Pin-out</w:t>
-      </w:r>
-    </w:p>
-    <w:p>
-      <w:pPr>
-        <w:ind w:left="2160"/>
-      </w:pPr>
-      <w:r>
-        <w:t>The pin-out of the connector prevents overvoltage/</w:t>
-      </w:r>
-      <w:proofErr w:type="spellStart"/>
-      <w:r>
-        <w:t>overcurrent</w:t>
-      </w:r>
-      <w:proofErr w:type="spellEnd"/>
-      <w:r>
-        <w:t xml:space="preserve"> and </w:t>
-      </w:r>
-      <w:proofErr w:type="gramStart"/>
-      <w:r>
-        <w:t>short-circuit</w:t>
-      </w:r>
-      <w:proofErr w:type="gramEnd"/>
-      <w:r>
-        <w:t xml:space="preserve"> conditions from occurring in the event the connector is inserted backwards.</w:t>
-      </w:r>
-    </w:p>
-    <w:p>
-      <w:pPr>
-        <w:pStyle w:val="Heading4"/>
-      </w:pPr>
-      <w:r>
-        <w:t>Consequences of Pin-out</w:t>
-      </w:r>
-    </w:p>
-    <w:p>
-      <w:pPr>
-        <w:ind w:left="2160"/>
-      </w:pPr>
-      <w:r>
-        <w:t>The connector pin-out does not prevent operation of the LEDs if the connector is inserted backwards. The LEDs will indicate opposite axes in this case, therefore a connector pair with a locator tab or other means of preventing backward insertion should be used.</w:t>
-      </w:r>
-    </w:p>
-    <w:p>
-      <w:pPr>
-        <w:pStyle w:val="Heading1"/>
-      </w:pPr>
-      <w:r>
         <w:t>Power Supply Connections</w:t>
       </w:r>
+      <w:bookmarkEnd w:id="27"/>
     </w:p>
     <w:p>
       <w:pPr>
         <w:pStyle w:val="Heading2"/>
       </w:pPr>
+      <w:bookmarkStart w:id="28" w:name="_Toc381093336"/>
       <w:r>
         <w:t>Power Supply Connections Overview</w:t>
       </w:r>
+      <w:bookmarkEnd w:id="28"/>
     </w:p>
     <w:p>
       <w:pPr>
@@ -4169,17 +4632,21 @@
       <w:pPr>
         <w:pStyle w:val="Heading2"/>
       </w:pPr>
+      <w:bookmarkStart w:id="29" w:name="_Toc381093337"/>
       <w:r>
         <w:t>Power Supply Connections</w:t>
       </w:r>
+      <w:bookmarkEnd w:id="29"/>
     </w:p>
     <w:p>
       <w:pPr>
         <w:pStyle w:val="Heading3"/>
       </w:pPr>
+      <w:bookmarkStart w:id="30" w:name="_Toc381093338"/>
       <w:r>
         <w:t>Component List</w:t>
       </w:r>
+      <w:bookmarkEnd w:id="30"/>
     </w:p>
     <w:tbl>
       <w:tblPr>
@@ -4252,9 +4719,11 @@
       <w:pPr>
         <w:pStyle w:val="Heading3"/>
       </w:pPr>
+      <w:bookmarkStart w:id="31" w:name="_Toc381093339"/>
       <w:r>
         <w:t>Design Overview/Component Selection</w:t>
       </w:r>
+      <w:bookmarkEnd w:id="31"/>
     </w:p>
     <w:p>
       <w:pPr>
@@ -4498,7 +4967,7 @@
             <w:rPr>
               <w:noProof/>
             </w:rPr>
-            <w:t>2</w:t>
+            <w:t>4</w:t>
           </w:r>
         </w:fldSimple>
         <w:r>
@@ -6020,6 +6489,292 @@
 </w:styles>
 </file>
 
+<file path=word/glossary/document.xml><?xml version="1.0" encoding="utf-8"?>
+<w:glossaryDocument xmlns:ve="http://schemas.openxmlformats.org/markup-compatibility/2006" xmlns:o="urn:schemas-microsoft-com:office:office" xmlns:r="http://schemas.openxmlformats.org/officeDocument/2006/relationships" xmlns:m="http://schemas.openxmlformats.org/officeDocument/2006/math" xmlns:v="urn:schemas-microsoft-com:vml" xmlns:wp="http://schemas.openxmlformats.org/drawingml/2006/wordprocessingDrawing" xmlns:w10="urn:schemas-microsoft-com:office:word" xmlns:w="http://schemas.openxmlformats.org/wordprocessingml/2006/main" xmlns:wne="http://schemas.microsoft.com/office/word/2006/wordml">
+  <w:docParts/>
+</w:glossaryDocument>
+</file>
+
+<file path=word/glossary/fontTable.xml><?xml version="1.0" encoding="utf-8"?>
+<w:fonts xmlns:r="http://schemas.openxmlformats.org/officeDocument/2006/relationships" xmlns:w="http://schemas.openxmlformats.org/wordprocessingml/2006/main">
+  <w:font w:name="Times New Roman">
+    <w:panose1 w:val="02020603050405020304"/>
+    <w:charset w:val="00"/>
+    <w:family w:val="roman"/>
+    <w:pitch w:val="variable"/>
+    <w:sig w:usb0="E0002AFF" w:usb1="C0007841" w:usb2="00000009" w:usb3="00000000" w:csb0="000001FF" w:csb1="00000000"/>
+  </w:font>
+  <w:font w:name="Calibri">
+    <w:panose1 w:val="020F0502020204030204"/>
+    <w:charset w:val="00"/>
+    <w:family w:val="swiss"/>
+    <w:pitch w:val="variable"/>
+    <w:sig w:usb0="E00002FF" w:usb1="4000ACFF" w:usb2="00000001" w:usb3="00000000" w:csb0="0000019F" w:csb1="00000000"/>
+  </w:font>
+  <w:font w:name="Cambria">
+    <w:panose1 w:val="02040503050406030204"/>
+    <w:charset w:val="00"/>
+    <w:family w:val="roman"/>
+    <w:pitch w:val="variable"/>
+    <w:sig w:usb0="E00002FF" w:usb1="400004FF" w:usb2="00000000" w:usb3="00000000" w:csb0="0000019F" w:csb1="00000000"/>
+  </w:font>
+  <w:font w:name="Tahoma">
+    <w:panose1 w:val="020B0604030504040204"/>
+    <w:charset w:val="00"/>
+    <w:family w:val="swiss"/>
+    <w:pitch w:val="variable"/>
+    <w:sig w:usb0="E1002EFF" w:usb1="C000605B" w:usb2="00000029" w:usb3="00000000" w:csb0="000101FF" w:csb1="00000000"/>
+  </w:font>
+  <w:font w:name="Cambria Math">
+    <w:panose1 w:val="02040503050406030204"/>
+    <w:charset w:val="00"/>
+    <w:family w:val="roman"/>
+    <w:pitch w:val="variable"/>
+    <w:sig w:usb0="E00002FF" w:usb1="420024FF" w:usb2="00000000" w:usb3="00000000" w:csb0="0000019F" w:csb1="00000000"/>
+  </w:font>
+</w:fonts>
+</file>
+
+<file path=word/glossary/settings.xml><?xml version="1.0" encoding="utf-8"?>
+<w:settings xmlns:o="urn:schemas-microsoft-com:office:office" xmlns:r="http://schemas.openxmlformats.org/officeDocument/2006/relationships" xmlns:m="http://schemas.openxmlformats.org/officeDocument/2006/math" xmlns:v="urn:schemas-microsoft-com:vml" xmlns:w10="urn:schemas-microsoft-com:office:word" xmlns:w="http://schemas.openxmlformats.org/wordprocessingml/2006/main" xmlns:sl="http://schemas.openxmlformats.org/schemaLibrary/2006/main">
+  <w:view w:val="normal"/>
+  <w:defaultTabStop w:val="720"/>
+  <w:characterSpacingControl w:val="doNotCompress"/>
+  <w:compat>
+    <w:useFELayout/>
+  </w:compat>
+  <w:rsids>
+    <w:rsidRoot w:val="00125904"/>
+    <w:rsid w:val="00125904"/>
+    <w:rsid w:val="001D5A7C"/>
+  </w:rsids>
+  <m:mathPr>
+    <m:mathFont m:val="Cambria Math"/>
+    <m:brkBin m:val="before"/>
+    <m:brkBinSub m:val="--"/>
+    <m:smallFrac m:val="off"/>
+    <m:dispDef/>
+    <m:lMargin m:val="0"/>
+    <m:rMargin m:val="0"/>
+    <m:defJc m:val="centerGroup"/>
+    <m:wrapIndent m:val="1440"/>
+    <m:intLim m:val="subSup"/>
+    <m:naryLim m:val="undOvr"/>
+  </m:mathPr>
+  <w:themeFontLang w:val="en-US"/>
+  <w:clrSchemeMapping w:bg1="light1" w:t1="dark1" w:bg2="light2" w:t2="dark2" w:accent1="accent1" w:accent2="accent2" w:accent3="accent3" w:accent4="accent4" w:accent5="accent5" w:accent6="accent6" w:hyperlink="hyperlink" w:followedHyperlink="followedHyperlink"/>
+  <w:decimalSymbol w:val="."/>
+  <w:listSeparator w:val=","/>
+</w:settings>
+</file>
+
+<file path=word/glossary/styles.xml><?xml version="1.0" encoding="utf-8"?>
+<w:styles xmlns:r="http://schemas.openxmlformats.org/officeDocument/2006/relationships" xmlns:w="http://schemas.openxmlformats.org/wordprocessingml/2006/main">
+  <w:docDefaults>
+    <w:rPrDefault>
+      <w:rPr>
+        <w:rFonts w:asciiTheme="minorHAnsi" w:eastAsiaTheme="minorEastAsia" w:hAnsiTheme="minorHAnsi" w:cstheme="minorBidi"/>
+        <w:sz w:val="22"/>
+        <w:szCs w:val="22"/>
+        <w:lang w:val="en-US" w:eastAsia="en-US" w:bidi="ar-SA"/>
+      </w:rPr>
+    </w:rPrDefault>
+    <w:pPrDefault>
+      <w:pPr>
+        <w:spacing w:after="200" w:line="276" w:lineRule="auto"/>
+      </w:pPr>
+    </w:pPrDefault>
+  </w:docDefaults>
+  <w:latentStyles w:defLockedState="0" w:defUIPriority="99" w:defSemiHidden="1" w:defUnhideWhenUsed="1" w:defQFormat="0" w:count="267">
+    <w:lsdException w:name="Normal" w:semiHidden="0" w:uiPriority="0" w:unhideWhenUsed="0" w:qFormat="1"/>
+    <w:lsdException w:name="heading 1" w:semiHidden="0" w:uiPriority="9" w:unhideWhenUsed="0" w:qFormat="1"/>
+    <w:lsdException w:name="heading 2" w:uiPriority="9" w:qFormat="1"/>
+    <w:lsdException w:name="heading 3" w:uiPriority="9" w:qFormat="1"/>
+    <w:lsdException w:name="heading 4" w:uiPriority="9" w:qFormat="1"/>
+    <w:lsdException w:name="heading 5" w:uiPriority="9" w:qFormat="1"/>
+    <w:lsdException w:name="heading 6" w:uiPriority="9" w:qFormat="1"/>
+    <w:lsdException w:name="heading 7" w:uiPriority="9" w:qFormat="1"/>
+    <w:lsdException w:name="heading 8" w:uiPriority="9" w:qFormat="1"/>
+    <w:lsdException w:name="heading 9" w:uiPriority="9" w:qFormat="1"/>
+    <w:lsdException w:name="toc 1" w:uiPriority="39"/>
+    <w:lsdException w:name="toc 2" w:uiPriority="39"/>
+    <w:lsdException w:name="toc 3" w:uiPriority="39"/>
+    <w:lsdException w:name="toc 4" w:uiPriority="39"/>
+    <w:lsdException w:name="toc 5" w:uiPriority="39"/>
+    <w:lsdException w:name="toc 6" w:uiPriority="39"/>
+    <w:lsdException w:name="toc 7" w:uiPriority="39"/>
+    <w:lsdException w:name="toc 8" w:uiPriority="39"/>
+    <w:lsdException w:name="toc 9" w:uiPriority="39"/>
+    <w:lsdException w:name="caption" w:uiPriority="35" w:qFormat="1"/>
+    <w:lsdException w:name="Title" w:semiHidden="0" w:uiPriority="10" w:unhideWhenUsed="0" w:qFormat="1"/>
+    <w:lsdException w:name="Default Paragraph Font" w:uiPriority="1"/>
+    <w:lsdException w:name="Subtitle" w:semiHidden="0" w:uiPriority="11" w:unhideWhenUsed="0" w:qFormat="1"/>
+    <w:lsdException w:name="Strong" w:semiHidden="0" w:uiPriority="22" w:unhideWhenUsed="0" w:qFormat="1"/>
+    <w:lsdException w:name="Emphasis" w:semiHidden="0" w:uiPriority="20" w:unhideWhenUsed="0" w:qFormat="1"/>
+    <w:lsdException w:name="Table Grid" w:semiHidden="0" w:uiPriority="59" w:unhideWhenUsed="0"/>
+    <w:lsdException w:name="Placeholder Text" w:unhideWhenUsed="0"/>
+    <w:lsdException w:name="No Spacing" w:semiHidden="0" w:uiPriority="1" w:unhideWhenUsed="0" w:qFormat="1"/>
+    <w:lsdException w:name="Light Shading" w:semiHidden="0" w:uiPriority="60" w:unhideWhenUsed="0"/>
+    <w:lsdException w:name="Light List" w:semiHidden="0" w:uiPriority="61" w:unhideWhenUsed="0"/>
+    <w:lsdException w:name="Light Grid" w:semiHidden="0" w:uiPriority="62" w:unhideWhenUsed="0"/>
+    <w:lsdException w:name="Medium Shading 1" w:semiHidden="0" w:uiPriority="63" w:unhideWhenUsed="0"/>
+    <w:lsdException w:name="Medium Shading 2" w:semiHidden="0" w:uiPriority="64" w:unhideWhenUsed="0"/>
+    <w:lsdException w:name="Medium List 1" w:semiHidden="0" w:uiPriority="65" w:unhideWhenUsed="0"/>
+    <w:lsdException w:name="Medium List 2" w:semiHidden="0" w:uiPriority="66" w:unhideWhenUsed="0"/>
+    <w:lsdException w:name="Medium Grid 1" w:semiHidden="0" w:uiPriority="67" w:unhideWhenUsed="0"/>
+    <w:lsdException w:name="Medium Grid 2" w:semiHidden="0" w:uiPriority="68" w:unhideWhenUsed="0"/>
+    <w:lsdException w:name="Medium Grid 3" w:semiHidden="0" w:uiPriority="69" w:unhideWhenUsed="0"/>
+    <w:lsdException w:name="Dark List" w:semiHidden="0" w:uiPriority="70" w:unhideWhenUsed="0"/>
+    <w:lsdException w:name="Colorful Shading" w:semiHidden="0" w:uiPriority="71" w:unhideWhenUsed="0"/>
+    <w:lsdException w:name="Colorful List" w:semiHidden="0" w:uiPriority="72" w:unhideWhenUsed="0"/>
+    <w:lsdException w:name="Colorful Grid" w:semiHidden="0" w:uiPriority="73" w:unhideWhenUsed="0"/>
+    <w:lsdException w:name="Light Shading Accent 1" w:semiHidden="0" w:uiPriority="60" w:unhideWhenUsed="0"/>
+    <w:lsdException w:name="Light List Accent 1" w:semiHidden="0" w:uiPriority="61" w:unhideWhenUsed="0"/>
+    <w:lsdException w:name="Light Grid Accent 1" w:semiHidden="0" w:uiPriority="62" w:unhideWhenUsed="0"/>
+    <w:lsdException w:name="Medium Shading 1 Accent 1" w:semiHidden="0" w:uiPriority="63" w:unhideWhenUsed="0"/>
+    <w:lsdException w:name="Medium Shading 2 Accent 1" w:semiHidden="0" w:uiPriority="64" w:unhideWhenUsed="0"/>
+    <w:lsdException w:name="Medium List 1 Accent 1" w:semiHidden="0" w:uiPriority="65" w:unhideWhenUsed="0"/>
+    <w:lsdException w:name="Revision" w:unhideWhenUsed="0"/>
+    <w:lsdException w:name="List Paragraph" w:semiHidden="0" w:uiPriority="34" w:unhideWhenUsed="0" w:qFormat="1"/>
+    <w:lsdException w:name="Quote" w:semiHidden="0" w:uiPriority="29" w:unhideWhenUsed="0" w:qFormat="1"/>
+    <w:lsdException w:name="Intense Quote" w:semiHidden="0" w:uiPriority="30" w:unhideWhenUsed="0" w:qFormat="1"/>
+    <w:lsdException w:name="Medium List 2 Accent 1" w:semiHidden="0" w:uiPriority="66" w:unhideWhenUsed="0"/>
+    <w:lsdException w:name="Medium Grid 1 Accent 1" w:semiHidden="0" w:uiPriority="67" w:unhideWhenUsed="0"/>
+    <w:lsdException w:name="Medium Grid 2 Accent 1" w:semiHidden="0" w:uiPriority="68" w:unhideWhenUsed="0"/>
+    <w:lsdException w:name="Medium Grid 3 Accent 1" w:semiHidden="0" w:uiPriority="69" w:unhideWhenUsed="0"/>
+    <w:lsdException w:name="Dark List Accent 1" w:semiHidden="0" w:uiPriority="70" w:unhideWhenUsed="0"/>
+    <w:lsdException w:name="Colorful Shading Accent 1" w:semiHidden="0" w:uiPriority="71" w:unhideWhenUsed="0"/>
+    <w:lsdException w:name="Colorful List Accent 1" w:semiHidden="0" w:uiPriority="72" w:unhideWhenUsed="0"/>
+    <w:lsdException w:name="Colorful Grid Accent 1" w:semiHidden="0" w:uiPriority="73" w:unhideWhenUsed="0"/>
+    <w:lsdException w:name="Light Shading Accent 2" w:semiHidden="0" w:uiPriority="60" w:unhideWhenUsed="0"/>
+    <w:lsdException w:name="Light List Accent 2" w:semiHidden="0" w:uiPriority="61" w:unhideWhenUsed="0"/>
+    <w:lsdException w:name="Light Grid Accent 2" w:semiHidden="0" w:uiPriority="62" w:unhideWhenUsed="0"/>
+    <w:lsdException w:name="Medium Shading 1 Accent 2" w:semiHidden="0" w:uiPriority="63" w:unhideWhenUsed="0"/>
+    <w:lsdException w:name="Medium Shading 2 Accent 2" w:semiHidden="0" w:uiPriority="64" w:unhideWhenUsed="0"/>
+    <w:lsdException w:name="Medium List 1 Accent 2" w:semiHidden="0" w:uiPriority="65" w:unhideWhenUsed="0"/>
+    <w:lsdException w:name="Medium List 2 Accent 2" w:semiHidden="0" w:uiPriority="66" w:unhideWhenUsed="0"/>
+    <w:lsdException w:name="Medium Grid 1 Accent 2" w:semiHidden="0" w:uiPriority="67" w:unhideWhenUsed="0"/>
+    <w:lsdException w:name="Medium Grid 2 Accent 2" w:semiHidden="0" w:uiPriority="68" w:unhideWhenUsed="0"/>
+    <w:lsdException w:name="Medium Grid 3 Accent 2" w:semiHidden="0" w:uiPriority="69" w:unhideWhenUsed="0"/>
+    <w:lsdException w:name="Dark List Accent 2" w:semiHidden="0" w:uiPriority="70" w:unhideWhenUsed="0"/>
+    <w:lsdException w:name="Colorful Shading Accent 2" w:semiHidden="0" w:uiPriority="71" w:unhideWhenUsed="0"/>
+    <w:lsdException w:name="Colorful List Accent 2" w:semiHidden="0" w:uiPriority="72" w:unhideWhenUsed="0"/>
+    <w:lsdException w:name="Colorful Grid Accent 2" w:semiHidden="0" w:uiPriority="73" w:unhideWhenUsed="0"/>
+    <w:lsdException w:name="Light Shading Accent 3" w:semiHidden="0" w:uiPriority="60" w:unhideWhenUsed="0"/>
+    <w:lsdException w:name="Light List Accent 3" w:semiHidden="0" w:uiPriority="61" w:unhideWhenUsed="0"/>
+    <w:lsdException w:name="Light Grid Accent 3" w:semiHidden="0" w:uiPriority="62" w:unhideWhenUsed="0"/>
+    <w:lsdException w:name="Medium Shading 1 Accent 3" w:semiHidden="0" w:uiPriority="63" w:unhideWhenUsed="0"/>
+    <w:lsdException w:name="Medium Shading 2 Accent 3" w:semiHidden="0" w:uiPriority="64" w:unhideWhenUsed="0"/>
+    <w:lsdException w:name="Medium List 1 Accent 3" w:semiHidden="0" w:uiPriority="65" w:unhideWhenUsed="0"/>
+    <w:lsdException w:name="Medium List 2 Accent 3" w:semiHidden="0" w:uiPriority="66" w:unhideWhenUsed="0"/>
+    <w:lsdException w:name="Medium Grid 1 Accent 3" w:semiHidden="0" w:uiPriority="67" w:unhideWhenUsed="0"/>
+    <w:lsdException w:name="Medium Grid 2 Accent 3" w:semiHidden="0" w:uiPriority="68" w:unhideWhenUsed="0"/>
+    <w:lsdException w:name="Medium Grid 3 Accent 3" w:semiHidden="0" w:uiPriority="69" w:unhideWhenUsed="0"/>
+    <w:lsdException w:name="Dark List Accent 3" w:semiHidden="0" w:uiPriority="70" w:unhideWhenUsed="0"/>
+    <w:lsdException w:name="Colorful Shading Accent 3" w:semiHidden="0" w:uiPriority="71" w:unhideWhenUsed="0"/>
+    <w:lsdException w:name="Colorful List Accent 3" w:semiHidden="0" w:uiPriority="72" w:unhideWhenUsed="0"/>
+    <w:lsdException w:name="Colorful Grid Accent 3" w:semiHidden="0" w:uiPriority="73" w:unhideWhenUsed="0"/>
+    <w:lsdException w:name="Light Shading Accent 4" w:semiHidden="0" w:uiPriority="60" w:unhideWhenUsed="0"/>
+    <w:lsdException w:name="Light List Accent 4" w:semiHidden="0" w:uiPriority="61" w:unhideWhenUsed="0"/>
+    <w:lsdException w:name="Light Grid Accent 4" w:semiHidden="0" w:uiPriority="62" w:unhideWhenUsed="0"/>
+    <w:lsdException w:name="Medium Shading 1 Accent 4" w:semiHidden="0" w:uiPriority="63" w:unhideWhenUsed="0"/>
+    <w:lsdException w:name="Medium Shading 2 Accent 4" w:semiHidden="0" w:uiPriority="64" w:unhideWhenUsed="0"/>
+    <w:lsdException w:name="Medium List 1 Accent 4" w:semiHidden="0" w:uiPriority="65" w:unhideWhenUsed="0"/>
+    <w:lsdException w:name="Medium List 2 Accent 4" w:semiHidden="0" w:uiPriority="66" w:unhideWhenUsed="0"/>
+    <w:lsdException w:name="Medium Grid 1 Accent 4" w:semiHidden="0" w:uiPriority="67" w:unhideWhenUsed="0"/>
+    <w:lsdException w:name="Medium Grid 2 Accent 4" w:semiHidden="0" w:uiPriority="68" w:unhideWhenUsed="0"/>
+    <w:lsdException w:name="Medium Grid 3 Accent 4" w:semiHidden="0" w:uiPriority="69" w:unhideWhenUsed="0"/>
+    <w:lsdException w:name="Dark List Accent 4" w:semiHidden="0" w:uiPriority="70" w:unhideWhenUsed="0"/>
+    <w:lsdException w:name="Colorful Shading Accent 4" w:semiHidden="0" w:uiPriority="71" w:unhideWhenUsed="0"/>
+    <w:lsdException w:name="Colorful List Accent 4" w:semiHidden="0" w:uiPriority="72" w:unhideWhenUsed="0"/>
+    <w:lsdException w:name="Colorful Grid Accent 4" w:semiHidden="0" w:uiPriority="73" w:unhideWhenUsed="0"/>
+    <w:lsdException w:name="Light Shading Accent 5" w:semiHidden="0" w:uiPriority="60" w:unhideWhenUsed="0"/>
+    <w:lsdException w:name="Light List Accent 5" w:semiHidden="0" w:uiPriority="61" w:unhideWhenUsed="0"/>
+    <w:lsdException w:name="Light Grid Accent 5" w:semiHidden="0" w:uiPriority="62" w:unhideWhenUsed="0"/>
+    <w:lsdException w:name="Medium Shading 1 Accent 5" w:semiHidden="0" w:uiPriority="63" w:unhideWhenUsed="0"/>
+    <w:lsdException w:name="Medium Shading 2 Accent 5" w:semiHidden="0" w:uiPriority="64" w:unhideWhenUsed="0"/>
+    <w:lsdException w:name="Medium List 1 Accent 5" w:semiHidden="0" w:uiPriority="65" w:unhideWhenUsed="0"/>
+    <w:lsdException w:name="Medium List 2 Accent 5" w:semiHidden="0" w:uiPriority="66" w:unhideWhenUsed="0"/>
+    <w:lsdException w:name="Medium Grid 1 Accent 5" w:semiHidden="0" w:uiPriority="67" w:unhideWhenUsed="0"/>
+    <w:lsdException w:name="Medium Grid 2 Accent 5" w:semiHidden="0" w:uiPriority="68" w:unhideWhenUsed="0"/>
+    <w:lsdException w:name="Medium Grid 3 Accent 5" w:semiHidden="0" w:uiPriority="69" w:unhideWhenUsed="0"/>
+    <w:lsdException w:name="Dark List Accent 5" w:semiHidden="0" w:uiPriority="70" w:unhideWhenUsed="0"/>
+    <w:lsdException w:name="Colorful Shading Accent 5" w:semiHidden="0" w:uiPriority="71" w:unhideWhenUsed="0"/>
+    <w:lsdException w:name="Colorful List Accent 5" w:semiHidden="0" w:uiPriority="72" w:unhideWhenUsed="0"/>
+    <w:lsdException w:name="Colorful Grid Accent 5" w:semiHidden="0" w:uiPriority="73" w:unhideWhenUsed="0"/>
+    <w:lsdException w:name="Light Shading Accent 6" w:semiHidden="0" w:uiPriority="60" w:unhideWhenUsed="0"/>
+    <w:lsdException w:name="Light List Accent 6" w:semiHidden="0" w:uiPriority="61" w:unhideWhenUsed="0"/>
+    <w:lsdException w:name="Light Grid Accent 6" w:semiHidden="0" w:uiPriority="62" w:unhideWhenUsed="0"/>
+    <w:lsdException w:name="Medium Shading 1 Accent 6" w:semiHidden="0" w:uiPriority="63" w:unhideWhenUsed="0"/>
+    <w:lsdException w:name="Medium Shading 2 Accent 6" w:semiHidden="0" w:uiPriority="64" w:unhideWhenUsed="0"/>
+    <w:lsdException w:name="Medium List 1 Accent 6" w:semiHidden="0" w:uiPriority="65" w:unhideWhenUsed="0"/>
+    <w:lsdException w:name="Medium List 2 Accent 6" w:semiHidden="0" w:uiPriority="66" w:unhideWhenUsed="0"/>
+    <w:lsdException w:name="Medium Grid 1 Accent 6" w:semiHidden="0" w:uiPriority="67" w:unhideWhenUsed="0"/>
+    <w:lsdException w:name="Medium Grid 2 Accent 6" w:semiHidden="0" w:uiPriority="68" w:unhideWhenUsed="0"/>
+    <w:lsdException w:name="Medium Grid 3 Accent 6" w:semiHidden="0" w:uiPriority="69" w:unhideWhenUsed="0"/>
+    <w:lsdException w:name="Dark List Accent 6" w:semiHidden="0" w:uiPriority="70" w:unhideWhenUsed="0"/>
+    <w:lsdException w:name="Colorful Shading Accent 6" w:semiHidden="0" w:uiPriority="71" w:unhideWhenUsed="0"/>
+    <w:lsdException w:name="Colorful List Accent 6" w:semiHidden="0" w:uiPriority="72" w:unhideWhenUsed="0"/>
+    <w:lsdException w:name="Colorful Grid Accent 6" w:semiHidden="0" w:uiPriority="73" w:unhideWhenUsed="0"/>
+    <w:lsdException w:name="Subtle Emphasis" w:semiHidden="0" w:uiPriority="19" w:unhideWhenUsed="0" w:qFormat="1"/>
+    <w:lsdException w:name="Intense Emphasis" w:semiHidden="0" w:uiPriority="21" w:unhideWhenUsed="0" w:qFormat="1"/>
+    <w:lsdException w:name="Subtle Reference" w:semiHidden="0" w:uiPriority="31" w:unhideWhenUsed="0" w:qFormat="1"/>
+    <w:lsdException w:name="Intense Reference" w:semiHidden="0" w:uiPriority="32" w:unhideWhenUsed="0" w:qFormat="1"/>
+    <w:lsdException w:name="Book Title" w:semiHidden="0" w:uiPriority="33" w:unhideWhenUsed="0" w:qFormat="1"/>
+    <w:lsdException w:name="Bibliography" w:uiPriority="37"/>
+    <w:lsdException w:name="TOC Heading" w:uiPriority="39" w:qFormat="1"/>
+  </w:latentStyles>
+  <w:style w:type="paragraph" w:default="1" w:styleId="Normal">
+    <w:name w:val="Normal"/>
+    <w:qFormat/>
+  </w:style>
+  <w:style w:type="character" w:default="1" w:styleId="DefaultParagraphFont">
+    <w:name w:val="Default Paragraph Font"/>
+    <w:uiPriority w:val="1"/>
+    <w:semiHidden/>
+    <w:unhideWhenUsed/>
+  </w:style>
+  <w:style w:type="table" w:default="1" w:styleId="TableNormal">
+    <w:name w:val="Normal Table"/>
+    <w:uiPriority w:val="99"/>
+    <w:semiHidden/>
+    <w:unhideWhenUsed/>
+    <w:qFormat/>
+    <w:tblPr>
+      <w:tblInd w:w="0" w:type="dxa"/>
+      <w:tblCellMar>
+        <w:top w:w="0" w:type="dxa"/>
+        <w:left w:w="108" w:type="dxa"/>
+        <w:bottom w:w="0" w:type="dxa"/>
+        <w:right w:w="108" w:type="dxa"/>
+      </w:tblCellMar>
+    </w:tblPr>
+  </w:style>
+  <w:style w:type="numbering" w:default="1" w:styleId="NoList">
+    <w:name w:val="No List"/>
+    <w:uiPriority w:val="99"/>
+    <w:semiHidden/>
+    <w:unhideWhenUsed/>
+  </w:style>
+  <w:style w:type="character" w:styleId="PlaceholderText">
+    <w:name w:val="Placeholder Text"/>
+    <w:basedOn w:val="DefaultParagraphFont"/>
+    <w:uiPriority w:val="99"/>
+    <w:semiHidden/>
+    <w:rsid w:val="00125904"/>
+    <w:rPr>
+      <w:color w:val="808080"/>
+    </w:rPr>
+  </w:style>
+</w:styles>
+</file>
+
+<file path=word/glossary/webSettings.xml><?xml version="1.0" encoding="utf-8"?>
+<w:webSettings xmlns:r="http://schemas.openxmlformats.org/officeDocument/2006/relationships" xmlns:w="http://schemas.openxmlformats.org/wordprocessingml/2006/main">
+  <w:optimizeForBrowser/>
+</w:webSettings>
+</file>
+
 <file path=word/theme/theme1.xml><?xml version="1.0" encoding="utf-8"?>
 <a:theme xmlns:a="http://schemas.openxmlformats.org/drawingml/2006/main" name="Office Theme">
   <a:themeElements>
@@ -6310,7 +7065,7 @@
 </file>
 
 <file path=customXml/itemProps1.xml><?xml version="1.0" encoding="utf-8"?>
-<ds:datastoreItem xmlns:ds="http://schemas.openxmlformats.org/officeDocument/2006/customXml" ds:itemID="{1B30B6BE-9BB0-412F-AF63-67870E51A703}">
+<ds:datastoreItem xmlns:ds="http://schemas.openxmlformats.org/officeDocument/2006/customXml" ds:itemID="{A289B97F-F7C5-4C18-864A-8D61EB47AE7A}">
   <ds:schemaRefs>
     <ds:schemaRef ds:uri="http://schemas.openxmlformats.org/officeDocument/2006/bibliography"/>
   </ds:schemaRefs>

</xml_diff>